<commit_message>
2018-5-8 aurin & twitter debug, almost finish doc of crawler
</commit_message>
<xml_diff>
--- a/crawler/Report.docx
+++ b/crawler/Report.docx
@@ -151,14 +151,12 @@
         </w:rPr>
         <w:t xml:space="preserve">lusions during analysing </w:t>
       </w:r>
-      <w:proofErr w:type="gramStart"/>
-      <w:r>
-        <w:rPr>
-          <w:rFonts w:eastAsiaTheme="minorEastAsia"/>
-        </w:rPr>
-        <w:t>process, and</w:t>
-      </w:r>
-      <w:proofErr w:type="gramEnd"/>
+      <w:r>
+        <w:rPr>
+          <w:rFonts w:eastAsiaTheme="minorEastAsia"/>
+        </w:rPr>
+        <w:t>process and</w:t>
+      </w:r>
       <w:r>
         <w:rPr>
           <w:rFonts w:eastAsiaTheme="minorEastAsia"/>
@@ -209,9 +207,33 @@
     <w:p>
       <w:pPr>
         <w:pStyle w:val="Heading3"/>
-      </w:pPr>
-      <w:r>
+        <w:rPr>
+          <w:rFonts w:eastAsiaTheme="minorEastAsia"/>
+        </w:rPr>
+      </w:pPr>
+      <w:r>
+        <w:rPr>
+          <w:rFonts w:eastAsiaTheme="minorEastAsia"/>
+        </w:rPr>
         <w:t>2.1</w:t>
+      </w:r>
+      <w:r>
+        <w:rPr>
+          <w:rFonts w:eastAsiaTheme="minorEastAsia"/>
+        </w:rPr>
+        <w:tab/>
+        <w:t>Requirements Analysis</w:t>
+      </w:r>
+    </w:p>
+    <w:p>
+      <w:pPr>
+        <w:pStyle w:val="Heading3"/>
+      </w:pPr>
+      <w:r>
+        <w:t>2.</w:t>
+      </w:r>
+      <w:r>
+        <w:t>2</w:t>
       </w:r>
       <w:r>
         <w:tab/>
@@ -230,7 +252,19 @@
           <w:rFonts w:eastAsiaTheme="minorEastAsia"/>
         </w:rPr>
         <w:tab/>
-        <w:t>2.1.1 Outdated Documents</w:t>
+        <w:t>2.</w:t>
+      </w:r>
+      <w:r>
+        <w:rPr>
+          <w:rFonts w:eastAsiaTheme="minorEastAsia"/>
+        </w:rPr>
+        <w:t>2</w:t>
+      </w:r>
+      <w:r>
+        <w:rPr>
+          <w:rFonts w:eastAsiaTheme="minorEastAsia"/>
+        </w:rPr>
+        <w:t>.1 Outdated Documents</w:t>
       </w:r>
     </w:p>
     <w:p>
@@ -393,7 +427,19 @@
           <w:rFonts w:eastAsiaTheme="minorEastAsia"/>
         </w:rPr>
         <w:tab/>
-        <w:t>2.1.2 Limitation of Data Requests</w:t>
+        <w:t>2.</w:t>
+      </w:r>
+      <w:r>
+        <w:rPr>
+          <w:rFonts w:eastAsiaTheme="minorEastAsia"/>
+        </w:rPr>
+        <w:t>2</w:t>
+      </w:r>
+      <w:r>
+        <w:rPr>
+          <w:rFonts w:eastAsiaTheme="minorEastAsia"/>
+        </w:rPr>
+        <w:t>.2 Limitation of Data Requests</w:t>
       </w:r>
     </w:p>
     <w:p>
@@ -528,6 +574,7 @@
         <w:rPr>
           <w:rFonts w:eastAsiaTheme="minorEastAsia"/>
         </w:rPr>
+        <w:lastRenderedPageBreak/>
         <w:t xml:space="preserve">Possible solutions to these issues are: </w:t>
       </w:r>
     </w:p>
@@ -547,7 +594,6 @@
         <w:rPr>
           <w:rFonts w:eastAsiaTheme="minorEastAsia"/>
         </w:rPr>
-        <w:lastRenderedPageBreak/>
         <w:t>Get</w:t>
       </w:r>
       <w:r>
@@ -816,21 +862,7 @@
         <w:rPr>
           <w:rFonts w:eastAsiaTheme="minorEastAsia"/>
         </w:rPr>
-        <w:t xml:space="preserve">The theoretical final throughput should be 1 req / 5s * 500 tweets per req *3 keys = 300 tweets/s, the duplicated tweets and data constraints lessen this number to just below 100, but still </w:t>
-      </w:r>
-      <w:proofErr w:type="gramStart"/>
-      <w:r>
-        <w:rPr>
-          <w:rFonts w:eastAsiaTheme="minorEastAsia"/>
-        </w:rPr>
-        <w:t>a great improvements</w:t>
-      </w:r>
-      <w:proofErr w:type="gramEnd"/>
-      <w:r>
-        <w:rPr>
-          <w:rFonts w:eastAsiaTheme="minorEastAsia"/>
-        </w:rPr>
-        <w:t xml:space="preserve"> when compared to 1- key crawling</w:t>
+        <w:t>The theoretical final throughput should be 1 req / 5s * 500 tweets per req *3 keys = 300 tweets/s, the duplicated tweets and data constraints lessen this number to just below 100, but still a great improvement when compared to 1- key crawling</w:t>
       </w:r>
       <w:r>
         <w:rPr>
@@ -856,7 +888,19 @@
         <w:rPr>
           <w:rFonts w:eastAsiaTheme="minorEastAsia"/>
         </w:rPr>
-        <w:t>2.1.3 Duplicated tweets</w:t>
+        <w:t>2.</w:t>
+      </w:r>
+      <w:r>
+        <w:rPr>
+          <w:rFonts w:eastAsiaTheme="minorEastAsia"/>
+        </w:rPr>
+        <w:t>2</w:t>
+      </w:r>
+      <w:r>
+        <w:rPr>
+          <w:rFonts w:eastAsiaTheme="minorEastAsia"/>
+        </w:rPr>
+        <w:t>.3 Duplicated tweets</w:t>
       </w:r>
     </w:p>
     <w:p>
@@ -1317,7 +1361,14 @@
         <w:rPr>
           <w:rFonts w:eastAsiaTheme="minorEastAsia"/>
         </w:rPr>
-        <w:t>yntax-relevant</w:t>
+        <w:t>yntax-</w:t>
+      </w:r>
+      <w:r>
+        <w:rPr>
+          <w:rFonts w:eastAsiaTheme="minorEastAsia"/>
+        </w:rPr>
+        <w:lastRenderedPageBreak/>
+        <w:t>relevant</w:t>
       </w:r>
       <w:r>
         <w:rPr>
@@ -1391,9 +1442,20 @@
         <w:rPr>
           <w:rFonts w:eastAsiaTheme="minorEastAsia"/>
         </w:rPr>
-        <w:lastRenderedPageBreak/>
         <w:tab/>
-        <w:t>2.1.4 Search Exactly</w:t>
+        <w:t>2.</w:t>
+      </w:r>
+      <w:r>
+        <w:rPr>
+          <w:rFonts w:eastAsiaTheme="minorEastAsia"/>
+        </w:rPr>
+        <w:t>2</w:t>
+      </w:r>
+      <w:r>
+        <w:rPr>
+          <w:rFonts w:eastAsiaTheme="minorEastAsia"/>
+        </w:rPr>
+        <w:t>.4 Search Exactly</w:t>
       </w:r>
     </w:p>
     <w:p>
@@ -1452,20 +1514,14 @@
         </w:rPr>
         <w:t xml:space="preserve"> is found to be helpful, which defines an area by giving the coordinate of the centre of a circle</w:t>
       </w:r>
-      <w:r>
-        <w:rPr>
-          <w:rFonts w:eastAsiaTheme="minorEastAsia"/>
-        </w:rPr>
-        <w:t>—</w:t>
-      </w:r>
-      <w:bookmarkStart w:id="0" w:name="_GoBack"/>
-      <w:bookmarkEnd w:id="0"/>
-      <w:r>
-        <w:rPr>
-          <w:rFonts w:eastAsiaTheme="minorEastAsia"/>
-        </w:rPr>
-        <w:t>(</w:t>
-      </w:r>
+      <w:proofErr w:type="gramStart"/>
+      <w:r>
+        <w:rPr>
+          <w:rFonts w:eastAsiaTheme="minorEastAsia"/>
+        </w:rPr>
+        <w:t>—(</w:t>
+      </w:r>
+      <w:proofErr w:type="gramEnd"/>
       <w:r>
         <w:rPr>
           <w:rFonts w:eastAsiaTheme="minorEastAsia"/>
@@ -1955,7 +2011,7 @@
                     </pic:cNvPicPr>
                   </pic:nvPicPr>
                   <pic:blipFill>
-                    <a:blip r:embed="rId5">
+                    <a:blip r:embed="rId7">
                       <a:extLst>
                         <a:ext uri="{28A0092B-C50C-407E-A947-70E740481C1C}">
                           <a14:useLocalDpi xmlns:a14="http://schemas.microsoft.com/office/drawing/2010/main" val="0"/>
@@ -2353,7 +2409,19 @@
           <w:rFonts w:eastAsiaTheme="minorEastAsia"/>
         </w:rPr>
         <w:tab/>
-        <w:t>2.1.5 Scalability</w:t>
+        <w:t>2.</w:t>
+      </w:r>
+      <w:r>
+        <w:rPr>
+          <w:rFonts w:eastAsiaTheme="minorEastAsia"/>
+        </w:rPr>
+        <w:t>2</w:t>
+      </w:r>
+      <w:r>
+        <w:rPr>
+          <w:rFonts w:eastAsiaTheme="minorEastAsia"/>
+        </w:rPr>
+        <w:t>.5 Scalability</w:t>
       </w:r>
     </w:p>
     <w:p>
@@ -2637,20 +2705,22 @@
         <w:pStyle w:val="Heading3"/>
       </w:pPr>
       <w:r>
-        <w:t>2.2</w:t>
+        <w:t>2.</w:t>
+      </w:r>
+      <w:r>
+        <w:t>3</w:t>
       </w:r>
       <w:r>
         <w:tab/>
-        <w:t>Trim</w:t>
-      </w:r>
-      <w:r>
-        <w:t>ming</w:t>
-      </w:r>
-      <w:r>
-        <w:t xml:space="preserve"> Raw </w:t>
-      </w:r>
-      <w:r>
-        <w:t>Tweets</w:t>
+      </w:r>
+      <w:r>
+        <w:t xml:space="preserve">Data </w:t>
+      </w:r>
+      <w:r>
+        <w:t>Extraction</w:t>
+      </w:r>
+      <w:r>
+        <w:t xml:space="preserve"> from Raw Tweets</w:t>
       </w:r>
     </w:p>
     <w:p>
@@ -2711,7 +2781,15 @@
             <w:tcW w:w="709" w:type="dxa"/>
           </w:tcPr>
           <w:p>
-            <w:r>
+            <w:pPr>
+              <w:rPr>
+                <w:b/>
+              </w:rPr>
+            </w:pPr>
+            <w:r>
+              <w:rPr>
+                <w:b/>
+              </w:rPr>
               <w:t>No.</w:t>
             </w:r>
           </w:p>
@@ -2721,8 +2799,16 @@
             <w:tcW w:w="1843" w:type="dxa"/>
           </w:tcPr>
           <w:p>
-            <w:r>
-              <w:t>Name of Attribute</w:t>
+            <w:pPr>
+              <w:rPr>
+                <w:b/>
+              </w:rPr>
+            </w:pPr>
+            <w:r>
+              <w:rPr>
+                <w:b/>
+              </w:rPr>
+              <w:t>Attribute</w:t>
             </w:r>
           </w:p>
         </w:tc>
@@ -2731,7 +2817,15 @@
             <w:tcW w:w="1559" w:type="dxa"/>
           </w:tcPr>
           <w:p>
-            <w:r>
+            <w:pPr>
+              <w:rPr>
+                <w:b/>
+              </w:rPr>
+            </w:pPr>
+            <w:r>
+              <w:rPr>
+                <w:b/>
+              </w:rPr>
               <w:t>Type of Value</w:t>
             </w:r>
           </w:p>
@@ -2741,7 +2835,15 @@
             <w:tcW w:w="3765" w:type="dxa"/>
           </w:tcPr>
           <w:p>
-            <w:r>
+            <w:pPr>
+              <w:rPr>
+                <w:b/>
+              </w:rPr>
+            </w:pPr>
+            <w:r>
+              <w:rPr>
+                <w:b/>
+              </w:rPr>
               <w:t>Description</w:t>
             </w:r>
           </w:p>
@@ -3313,29 +3415,60 @@
         <w:tblLook w:val="04A0" w:firstRow="1" w:lastRow="0" w:firstColumn="1" w:lastColumn="0" w:noHBand="0" w:noVBand="1"/>
       </w:tblPr>
       <w:tblGrid>
-        <w:gridCol w:w="1418"/>
-        <w:gridCol w:w="6458"/>
+        <w:gridCol w:w="1702"/>
+        <w:gridCol w:w="6174"/>
       </w:tblGrid>
       <w:tr>
         <w:tc>
           <w:tcPr>
-            <w:tcW w:w="1418" w:type="dxa"/>
+            <w:tcW w:w="1702" w:type="dxa"/>
           </w:tcPr>
           <w:p>
-            <w:r>
-              <w:t>Extract target</w:t>
+            <w:pPr>
+              <w:rPr>
+                <w:b/>
+              </w:rPr>
+            </w:pPr>
+            <w:r>
+              <w:rPr>
+                <w:b/>
+              </w:rPr>
+              <w:t xml:space="preserve">Extract </w:t>
+            </w:r>
+            <w:r>
+              <w:rPr>
+                <w:b/>
+              </w:rPr>
+              <w:t>T</w:t>
+            </w:r>
+            <w:r>
+              <w:rPr>
+                <w:b/>
+              </w:rPr>
+              <w:t>arget</w:t>
             </w:r>
           </w:p>
         </w:tc>
         <w:tc>
           <w:tcPr>
-            <w:tcW w:w="6458" w:type="dxa"/>
+            <w:tcW w:w="6174" w:type="dxa"/>
           </w:tcPr>
           <w:p>
-            <w:r>
+            <w:pPr>
+              <w:rPr>
+                <w:b/>
+              </w:rPr>
+            </w:pPr>
+            <w:r>
+              <w:rPr>
+                <w:b/>
+              </w:rPr>
               <w:t>R</w:t>
             </w:r>
             <w:r>
+              <w:rPr>
+                <w:b/>
+              </w:rPr>
               <w:t>egular Expression</w:t>
             </w:r>
           </w:p>
@@ -3344,7 +3477,7 @@
       <w:tr>
         <w:tc>
           <w:tcPr>
-            <w:tcW w:w="1418" w:type="dxa"/>
+            <w:tcW w:w="1702" w:type="dxa"/>
           </w:tcPr>
           <w:p>
             <w:proofErr w:type="spellStart"/>
@@ -3359,7 +3492,7 @@
         </w:tc>
         <w:tc>
           <w:tcPr>
-            <w:tcW w:w="6458" w:type="dxa"/>
+            <w:tcW w:w="6174" w:type="dxa"/>
           </w:tcPr>
           <w:p>
             <w:proofErr w:type="spellStart"/>
@@ -3384,7 +3517,7 @@
       <w:tr>
         <w:tc>
           <w:tcPr>
-            <w:tcW w:w="1418" w:type="dxa"/>
+            <w:tcW w:w="1702" w:type="dxa"/>
           </w:tcPr>
           <w:p>
             <w:r>
@@ -3394,7 +3527,7 @@
         </w:tc>
         <w:tc>
           <w:tcPr>
-            <w:tcW w:w="6458" w:type="dxa"/>
+            <w:tcW w:w="6174" w:type="dxa"/>
           </w:tcPr>
           <w:p>
             <w:proofErr w:type="spellStart"/>
@@ -3416,7 +3549,7 @@
       <w:tr>
         <w:tc>
           <w:tcPr>
-            <w:tcW w:w="1418" w:type="dxa"/>
+            <w:tcW w:w="1702" w:type="dxa"/>
           </w:tcPr>
           <w:p>
             <w:r>
@@ -3426,7 +3559,7 @@
         </w:tc>
         <w:tc>
           <w:tcPr>
-            <w:tcW w:w="6458" w:type="dxa"/>
+            <w:tcW w:w="6174" w:type="dxa"/>
           </w:tcPr>
           <w:p>
             <w:proofErr w:type="spellStart"/>
@@ -3459,7 +3592,7 @@
       <w:tr>
         <w:tc>
           <w:tcPr>
-            <w:tcW w:w="1418" w:type="dxa"/>
+            <w:tcW w:w="1702" w:type="dxa"/>
           </w:tcPr>
           <w:p>
             <w:r>
@@ -3469,7 +3602,7 @@
         </w:tc>
         <w:tc>
           <w:tcPr>
-            <w:tcW w:w="6458" w:type="dxa"/>
+            <w:tcW w:w="6174" w:type="dxa"/>
           </w:tcPr>
           <w:p>
             <w:r>
@@ -3489,7 +3622,7 @@
       <w:tr>
         <w:tc>
           <w:tcPr>
-            <w:tcW w:w="1418" w:type="dxa"/>
+            <w:tcW w:w="1702" w:type="dxa"/>
           </w:tcPr>
           <w:p>
             <w:r>
@@ -3499,7 +3632,7 @@
         </w:tc>
         <w:tc>
           <w:tcPr>
-            <w:tcW w:w="6458" w:type="dxa"/>
+            <w:tcW w:w="6174" w:type="dxa"/>
           </w:tcPr>
           <w:p>
             <w:r>
@@ -3511,7 +3644,7 @@
       <w:tr>
         <w:tc>
           <w:tcPr>
-            <w:tcW w:w="1418" w:type="dxa"/>
+            <w:tcW w:w="1702" w:type="dxa"/>
           </w:tcPr>
           <w:p>
             <w:r>
@@ -3521,7 +3654,7 @@
         </w:tc>
         <w:tc>
           <w:tcPr>
-            <w:tcW w:w="6458" w:type="dxa"/>
+            <w:tcW w:w="6174" w:type="dxa"/>
           </w:tcPr>
           <w:p>
             <w:r>
@@ -4048,6 +4181,2640 @@
         </w:rPr>
         <w:t>URIN</w:t>
       </w:r>
+    </w:p>
+    <w:p>
+      <w:pPr>
+        <w:rPr>
+          <w:rFonts w:eastAsiaTheme="minorEastAsia"/>
+        </w:rPr>
+      </w:pPr>
+      <w:r>
+        <w:rPr>
+          <w:rFonts w:eastAsiaTheme="minorEastAsia"/>
+        </w:rPr>
+        <w:t>Australian Urban Research Infrastructure Network (</w:t>
+      </w:r>
+      <w:r>
+        <w:rPr>
+          <w:rFonts w:eastAsiaTheme="minorEastAsia"/>
+        </w:rPr>
+        <w:t>AURIN</w:t>
+      </w:r>
+      <w:r>
+        <w:rPr>
+          <w:rFonts w:eastAsiaTheme="minorEastAsia"/>
+        </w:rPr>
+        <w:t>)</w:t>
+      </w:r>
+      <w:r>
+        <w:rPr>
+          <w:rFonts w:eastAsiaTheme="minorEastAsia"/>
+        </w:rPr>
+        <w:t xml:space="preserve"> could be regarded as a platform, which </w:t>
+      </w:r>
+      <w:r>
+        <w:rPr>
+          <w:rFonts w:eastAsiaTheme="minorEastAsia"/>
+        </w:rPr>
+        <w:t>provides</w:t>
+      </w:r>
+      <w:r>
+        <w:rPr>
+          <w:rFonts w:eastAsiaTheme="minorEastAsia"/>
+        </w:rPr>
+        <w:t xml:space="preserve"> entries to various open databases</w:t>
+      </w:r>
+      <w:r>
+        <w:rPr>
+          <w:rFonts w:eastAsiaTheme="minorEastAsia"/>
+        </w:rPr>
+        <w:t xml:space="preserve"> from data providers </w:t>
+      </w:r>
+      <w:r>
+        <w:rPr>
+          <w:rFonts w:eastAsiaTheme="minorEastAsia"/>
+        </w:rPr>
+        <w:t>across Australia.</w:t>
+      </w:r>
+      <w:r>
+        <w:rPr>
+          <w:rFonts w:eastAsiaTheme="minorEastAsia"/>
+        </w:rPr>
+        <w:t xml:space="preserve"> I</w:t>
+      </w:r>
+      <w:r>
+        <w:rPr>
+          <w:rFonts w:eastAsiaTheme="minorEastAsia"/>
+        </w:rPr>
+        <w:t>t allows researche</w:t>
+      </w:r>
+      <w:r>
+        <w:rPr>
+          <w:rFonts w:eastAsiaTheme="minorEastAsia"/>
+        </w:rPr>
+        <w:t>r</w:t>
+      </w:r>
+      <w:r>
+        <w:rPr>
+          <w:rFonts w:eastAsiaTheme="minorEastAsia"/>
+        </w:rPr>
+        <w:t xml:space="preserve">s to retrieve data from its numerous databases through </w:t>
+      </w:r>
+      <w:r>
+        <w:rPr>
+          <w:rFonts w:eastAsiaTheme="minorEastAsia"/>
+        </w:rPr>
+        <w:t>open APIs</w:t>
+      </w:r>
+      <w:r>
+        <w:rPr>
+          <w:rFonts w:eastAsiaTheme="minorEastAsia"/>
+        </w:rPr>
+        <w:t>, after authenticating users’ access keys</w:t>
+      </w:r>
+      <w:r>
+        <w:rPr>
+          <w:rFonts w:eastAsiaTheme="minorEastAsia"/>
+        </w:rPr>
+        <w:t>.</w:t>
+      </w:r>
+      <w:r>
+        <w:rPr>
+          <w:rFonts w:eastAsiaTheme="minorEastAsia"/>
+        </w:rPr>
+        <w:t xml:space="preserve"> </w:t>
+      </w:r>
+      <w:r>
+        <w:rPr>
+          <w:rFonts w:eastAsiaTheme="minorEastAsia"/>
+        </w:rPr>
+        <w:t>This feature facilitates the most researches on AURIN Platform</w:t>
+      </w:r>
+      <w:r>
+        <w:rPr>
+          <w:rFonts w:eastAsiaTheme="minorEastAsia"/>
+        </w:rPr>
+        <w:t xml:space="preserve"> in this project </w:t>
+      </w:r>
+      <w:r>
+        <w:rPr>
+          <w:rFonts w:eastAsiaTheme="minorEastAsia"/>
+        </w:rPr>
+        <w:t>to a great extent.</w:t>
+      </w:r>
+    </w:p>
+    <w:p>
+      <w:pPr>
+        <w:pStyle w:val="Heading3"/>
+        <w:rPr>
+          <w:rFonts w:eastAsiaTheme="minorEastAsia"/>
+        </w:rPr>
+      </w:pPr>
+      <w:r>
+        <w:rPr>
+          <w:rFonts w:eastAsiaTheme="minorEastAsia"/>
+        </w:rPr>
+        <w:t xml:space="preserve">3.1 </w:t>
+      </w:r>
+      <w:r>
+        <w:rPr>
+          <w:rFonts w:eastAsiaTheme="minorEastAsia"/>
+        </w:rPr>
+        <w:t>Requirements Analysis</w:t>
+      </w:r>
+    </w:p>
+    <w:p>
+      <w:pPr>
+        <w:rPr>
+          <w:rFonts w:eastAsiaTheme="minorEastAsia"/>
+        </w:rPr>
+      </w:pPr>
+      <w:r>
+        <w:rPr>
+          <w:rFonts w:eastAsiaTheme="minorEastAsia"/>
+        </w:rPr>
+        <w:t xml:space="preserve">In this project, data from AURIN play a role as a proof, </w:t>
+      </w:r>
+      <w:r>
+        <w:rPr>
+          <w:rFonts w:eastAsiaTheme="minorEastAsia"/>
+        </w:rPr>
+        <w:t>that</w:t>
+      </w:r>
+      <w:r>
+        <w:rPr>
+          <w:rFonts w:eastAsiaTheme="minorEastAsia"/>
+        </w:rPr>
+        <w:t xml:space="preserve"> proves the conclusion derived from previous sentimental analysis</w:t>
+      </w:r>
+      <w:r>
+        <w:rPr>
+          <w:rFonts w:eastAsiaTheme="minorEastAsia"/>
+        </w:rPr>
+        <w:t>, which</w:t>
+      </w:r>
+      <w:r>
+        <w:rPr>
+          <w:rFonts w:eastAsiaTheme="minorEastAsia"/>
+        </w:rPr>
+        <w:t xml:space="preserve"> based on the retrieved tweets from Twitter.</w:t>
+      </w:r>
+      <w:r>
+        <w:rPr>
+          <w:rFonts w:eastAsiaTheme="minorEastAsia"/>
+        </w:rPr>
+        <w:t xml:space="preserve"> Thus, the </w:t>
+      </w:r>
+      <w:r>
+        <w:rPr>
+          <w:rFonts w:eastAsiaTheme="minorEastAsia"/>
+        </w:rPr>
+        <w:t>overall</w:t>
+      </w:r>
+      <w:r>
+        <w:rPr>
+          <w:rFonts w:eastAsiaTheme="minorEastAsia"/>
+        </w:rPr>
+        <w:t xml:space="preserve"> requirements for AURIN data retrieval could be concluded as following:</w:t>
+      </w:r>
+    </w:p>
+    <w:p>
+      <w:pPr>
+        <w:pStyle w:val="ListParagraph"/>
+        <w:numPr>
+          <w:ilvl w:val="0"/>
+          <w:numId w:val="11"/>
+        </w:numPr>
+        <w:ind w:firstLineChars="0"/>
+        <w:rPr>
+          <w:rFonts w:eastAsiaTheme="minorEastAsia"/>
+        </w:rPr>
+      </w:pPr>
+      <w:r>
+        <w:rPr>
+          <w:rFonts w:eastAsiaTheme="minorEastAsia"/>
+        </w:rPr>
+        <w:t>T</w:t>
+      </w:r>
+      <w:r>
+        <w:rPr>
+          <w:rFonts w:eastAsiaTheme="minorEastAsia"/>
+        </w:rPr>
+        <w:t xml:space="preserve">arget </w:t>
+      </w:r>
+      <w:r>
+        <w:rPr>
+          <w:rFonts w:eastAsiaTheme="minorEastAsia"/>
+        </w:rPr>
+        <w:t>O</w:t>
+      </w:r>
+      <w:r>
+        <w:rPr>
+          <w:rFonts w:eastAsiaTheme="minorEastAsia"/>
+        </w:rPr>
+        <w:t xml:space="preserve">rientated </w:t>
+      </w:r>
+      <w:r>
+        <w:rPr>
+          <w:rFonts w:eastAsiaTheme="minorEastAsia"/>
+        </w:rPr>
+        <w:t>S</w:t>
+      </w:r>
+      <w:r>
+        <w:rPr>
+          <w:rFonts w:eastAsiaTheme="minorEastAsia"/>
+        </w:rPr>
+        <w:t>earching</w:t>
+      </w:r>
+      <w:r>
+        <w:rPr>
+          <w:rFonts w:eastAsiaTheme="minorEastAsia"/>
+        </w:rPr>
+        <w:t>—searching for relevant databases based on keywords that appeared in the name</w:t>
+      </w:r>
+      <w:r>
+        <w:rPr>
+          <w:rFonts w:eastAsiaTheme="minorEastAsia"/>
+        </w:rPr>
+        <w:t>s</w:t>
+      </w:r>
+      <w:r>
+        <w:rPr>
+          <w:rFonts w:eastAsiaTheme="minorEastAsia"/>
+        </w:rPr>
+        <w:t xml:space="preserve"> of data</w:t>
+      </w:r>
+      <w:r>
+        <w:rPr>
+          <w:rFonts w:eastAsiaTheme="minorEastAsia"/>
+        </w:rPr>
+        <w:t>sets or attribute list</w:t>
+      </w:r>
+      <w:r>
+        <w:rPr>
+          <w:rFonts w:eastAsiaTheme="minorEastAsia"/>
+        </w:rPr>
+        <w:t>s</w:t>
+      </w:r>
+      <w:r>
+        <w:rPr>
+          <w:rFonts w:eastAsiaTheme="minorEastAsia"/>
+        </w:rPr>
+        <w:t>.</w:t>
+      </w:r>
+    </w:p>
+    <w:p>
+      <w:pPr>
+        <w:pStyle w:val="ListParagraph"/>
+        <w:numPr>
+          <w:ilvl w:val="0"/>
+          <w:numId w:val="11"/>
+        </w:numPr>
+        <w:ind w:firstLineChars="0"/>
+        <w:rPr>
+          <w:rFonts w:eastAsiaTheme="minorEastAsia"/>
+        </w:rPr>
+      </w:pPr>
+      <w:r>
+        <w:rPr>
+          <w:rFonts w:eastAsiaTheme="minorEastAsia"/>
+        </w:rPr>
+        <w:t>Filter the retrieved data that locates within the concerned specified area.</w:t>
+      </w:r>
+    </w:p>
+    <w:p>
+      <w:pPr>
+        <w:pStyle w:val="ListParagraph"/>
+        <w:numPr>
+          <w:ilvl w:val="0"/>
+          <w:numId w:val="11"/>
+        </w:numPr>
+        <w:ind w:firstLineChars="0"/>
+        <w:rPr>
+          <w:rFonts w:eastAsiaTheme="minorEastAsia"/>
+        </w:rPr>
+      </w:pPr>
+      <w:r>
+        <w:rPr>
+          <w:rFonts w:eastAsiaTheme="minorEastAsia"/>
+        </w:rPr>
+        <w:t>Pick out the data relevant to the topic of the project and discard the rest of the useless data</w:t>
+      </w:r>
+    </w:p>
+    <w:p>
+      <w:pPr>
+        <w:pStyle w:val="ListParagraph"/>
+        <w:numPr>
+          <w:ilvl w:val="0"/>
+          <w:numId w:val="11"/>
+        </w:numPr>
+        <w:ind w:firstLineChars="0"/>
+        <w:rPr>
+          <w:rFonts w:eastAsiaTheme="minorEastAsia"/>
+        </w:rPr>
+      </w:pPr>
+      <w:r>
+        <w:rPr>
+          <w:rFonts w:eastAsiaTheme="minorEastAsia"/>
+        </w:rPr>
+        <w:t>Write trimmed data to CouchDB server for further use.</w:t>
+      </w:r>
+    </w:p>
+    <w:p>
+      <w:pPr>
+        <w:pStyle w:val="Heading3"/>
+        <w:rPr>
+          <w:rFonts w:eastAsiaTheme="minorEastAsia"/>
+        </w:rPr>
+      </w:pPr>
+      <w:r>
+        <w:rPr>
+          <w:rFonts w:eastAsiaTheme="minorEastAsia"/>
+        </w:rPr>
+        <w:t>3.2</w:t>
+      </w:r>
+      <w:r>
+        <w:rPr>
+          <w:rFonts w:eastAsiaTheme="minorEastAsia"/>
+        </w:rPr>
+        <w:tab/>
+        <w:t>AURIN Open API</w:t>
+      </w:r>
+    </w:p>
+    <w:p>
+      <w:pPr>
+        <w:pStyle w:val="Heading4"/>
+        <w:rPr>
+          <w:rFonts w:eastAsiaTheme="minorEastAsia"/>
+        </w:rPr>
+      </w:pPr>
+      <w:r>
+        <w:rPr>
+          <w:rFonts w:eastAsiaTheme="minorEastAsia"/>
+        </w:rPr>
+        <w:t>3.2.1 Communicating with AURIN APIs</w:t>
+      </w:r>
+    </w:p>
+    <w:p>
+      <w:pPr>
+        <w:rPr>
+          <w:rFonts w:eastAsiaTheme="minorEastAsia"/>
+        </w:rPr>
+      </w:pPr>
+      <w:r>
+        <w:rPr>
+          <w:rFonts w:eastAsiaTheme="minorEastAsia"/>
+        </w:rPr>
+        <w:t>Instead of using the AURIN recommended tool—QGIS IDE, in this project we choose python program as the main part of data retrieval method with AURIN Platform</w:t>
+      </w:r>
+      <w:r>
+        <w:rPr>
+          <w:rFonts w:eastAsiaTheme="minorEastAsia"/>
+        </w:rPr>
+        <w:t>, on concerning the following issues</w:t>
+      </w:r>
+      <w:r>
+        <w:rPr>
+          <w:rFonts w:eastAsiaTheme="minorEastAsia"/>
+        </w:rPr>
+        <w:t>:</w:t>
+      </w:r>
+    </w:p>
+    <w:p>
+      <w:pPr>
+        <w:pStyle w:val="ListParagraph"/>
+        <w:numPr>
+          <w:ilvl w:val="0"/>
+          <w:numId w:val="12"/>
+        </w:numPr>
+        <w:ind w:firstLineChars="0"/>
+        <w:rPr>
+          <w:rFonts w:eastAsiaTheme="minorEastAsia"/>
+        </w:rPr>
+      </w:pPr>
+      <w:r>
+        <w:rPr>
+          <w:rFonts w:eastAsiaTheme="minorEastAsia"/>
+        </w:rPr>
+        <w:lastRenderedPageBreak/>
+        <w:t>QGIS needs extra installation on the target server, which complicates the process</w:t>
+      </w:r>
+      <w:r>
+        <w:rPr>
+          <w:rFonts w:eastAsiaTheme="minorEastAsia"/>
+        </w:rPr>
+        <w:t>es</w:t>
+      </w:r>
+      <w:r>
+        <w:rPr>
+          <w:rFonts w:eastAsiaTheme="minorEastAsia"/>
+        </w:rPr>
+        <w:t xml:space="preserve"> of automatic configuration and data retrieval</w:t>
+      </w:r>
+      <w:r>
+        <w:rPr>
+          <w:rFonts w:eastAsiaTheme="minorEastAsia"/>
+        </w:rPr>
+        <w:t>—QGIS works as a mid-tier between users and AURIN Platform. Although it provides various kinds of visual demonstrations of each dataset and attribute</w:t>
+      </w:r>
+      <w:r>
+        <w:rPr>
+          <w:rFonts w:eastAsiaTheme="minorEastAsia"/>
+        </w:rPr>
+        <w:t xml:space="preserve">, the functions like those </w:t>
+      </w:r>
+      <w:r>
+        <w:rPr>
+          <w:rFonts w:eastAsiaTheme="minorEastAsia"/>
+        </w:rPr>
+        <w:t xml:space="preserve">at this stage </w:t>
+      </w:r>
+      <w:r>
+        <w:rPr>
+          <w:rFonts w:eastAsiaTheme="minorEastAsia"/>
+        </w:rPr>
+        <w:t xml:space="preserve">are not required, especially in this project. </w:t>
+      </w:r>
+    </w:p>
+    <w:p>
+      <w:pPr>
+        <w:pStyle w:val="ListParagraph"/>
+        <w:numPr>
+          <w:ilvl w:val="0"/>
+          <w:numId w:val="12"/>
+        </w:numPr>
+        <w:ind w:firstLineChars="0"/>
+        <w:rPr>
+          <w:rFonts w:eastAsiaTheme="minorEastAsia"/>
+        </w:rPr>
+      </w:pPr>
+      <w:r>
+        <w:rPr>
+          <w:rFonts w:eastAsiaTheme="minorEastAsia"/>
+        </w:rPr>
+        <w:t xml:space="preserve">There are 2 options for filtering data in QGIS—one is to filter data manually, which obviously slow and subjective; the other is to using the integrated WFS function, sending </w:t>
+      </w:r>
+      <w:proofErr w:type="spellStart"/>
+      <w:r>
+        <w:rPr>
+          <w:rFonts w:eastAsiaTheme="minorEastAsia"/>
+        </w:rPr>
+        <w:t>wfs</w:t>
+      </w:r>
+      <w:proofErr w:type="spellEnd"/>
+      <w:r>
+        <w:rPr>
+          <w:rFonts w:eastAsiaTheme="minorEastAsia"/>
+        </w:rPr>
+        <w:t xml:space="preserve"> query requests to AURIN Platform remotely.</w:t>
+      </w:r>
+      <w:r>
+        <w:rPr>
+          <w:rFonts w:eastAsiaTheme="minorEastAsia"/>
+        </w:rPr>
+        <w:t xml:space="preserve"> None of the functions meets the data retrieval needs in accuracy and </w:t>
+      </w:r>
+      <w:r>
+        <w:rPr>
+          <w:rFonts w:eastAsiaTheme="minorEastAsia"/>
+        </w:rPr>
+        <w:t>performance.</w:t>
+      </w:r>
+    </w:p>
+    <w:p>
+      <w:pPr>
+        <w:pStyle w:val="ListParagraph"/>
+        <w:numPr>
+          <w:ilvl w:val="0"/>
+          <w:numId w:val="12"/>
+        </w:numPr>
+        <w:ind w:firstLineChars="0"/>
+        <w:rPr>
+          <w:rFonts w:eastAsiaTheme="minorEastAsia"/>
+        </w:rPr>
+      </w:pPr>
+      <w:r>
+        <w:rPr>
+          <w:rFonts w:eastAsiaTheme="minorEastAsia"/>
+        </w:rPr>
+        <w:t>Querying with AURIN Platform is mainly based on WFS requests, to be specific, a HTTP type of request</w:t>
+      </w:r>
+      <w:r>
+        <w:rPr>
+          <w:rFonts w:eastAsiaTheme="minorEastAsia"/>
+        </w:rPr>
+        <w:t xml:space="preserve">s. Python program (or script) could support this requirement </w:t>
+      </w:r>
+      <w:r>
+        <w:rPr>
+          <w:rFonts w:eastAsiaTheme="minorEastAsia"/>
+        </w:rPr>
+        <w:t>well</w:t>
+      </w:r>
+      <w:r>
+        <w:rPr>
+          <w:rFonts w:eastAsiaTheme="minorEastAsia"/>
+        </w:rPr>
+        <w:t xml:space="preserve"> (urllib2)</w:t>
+      </w:r>
+      <w:r>
+        <w:rPr>
+          <w:rFonts w:eastAsiaTheme="minorEastAsia"/>
+        </w:rPr>
+        <w:t xml:space="preserve"> and</w:t>
+      </w:r>
+      <w:r>
+        <w:rPr>
+          <w:rFonts w:eastAsiaTheme="minorEastAsia"/>
+        </w:rPr>
+        <w:t xml:space="preserve"> is </w:t>
+      </w:r>
+      <w:r>
+        <w:rPr>
+          <w:rFonts w:eastAsiaTheme="minorEastAsia"/>
+        </w:rPr>
+        <w:t xml:space="preserve">a </w:t>
+      </w:r>
+      <w:r>
+        <w:rPr>
+          <w:rFonts w:eastAsiaTheme="minorEastAsia"/>
+        </w:rPr>
+        <w:t xml:space="preserve">rather light-weighted </w:t>
+      </w:r>
+      <w:r>
+        <w:rPr>
+          <w:rFonts w:eastAsiaTheme="minorEastAsia"/>
+        </w:rPr>
+        <w:t xml:space="preserve">alternative </w:t>
+      </w:r>
+      <w:r>
+        <w:rPr>
+          <w:rFonts w:eastAsiaTheme="minorEastAsia"/>
+        </w:rPr>
+        <w:t>when compared to the bigger QGIS IDE</w:t>
+      </w:r>
+      <w:r>
+        <w:rPr>
+          <w:rFonts w:eastAsiaTheme="minorEastAsia"/>
+        </w:rPr>
+        <w:t>.</w:t>
+      </w:r>
+    </w:p>
+    <w:p>
+      <w:pPr>
+        <w:pStyle w:val="ListParagraph"/>
+        <w:numPr>
+          <w:ilvl w:val="0"/>
+          <w:numId w:val="12"/>
+        </w:numPr>
+        <w:ind w:firstLineChars="0"/>
+        <w:rPr>
+          <w:rFonts w:eastAsiaTheme="minorEastAsia"/>
+        </w:rPr>
+      </w:pPr>
+      <w:r>
+        <w:rPr>
+          <w:rFonts w:eastAsiaTheme="minorEastAsia"/>
+        </w:rPr>
+        <w:t>In this project, it is not only about crawling data from AURIN, but also primary trim and normalization are needed at this stage—it is unaffordable for the database server to hold all data that from AURIN datasets.</w:t>
+      </w:r>
+      <w:r>
+        <w:rPr>
+          <w:rFonts w:eastAsiaTheme="minorEastAsia"/>
+        </w:rPr>
+        <w:t xml:space="preserve"> Thus, by programming with python scripts, it gives a flexibility both in retrieval of data as well as </w:t>
+      </w:r>
+      <w:r>
+        <w:rPr>
+          <w:rFonts w:eastAsiaTheme="minorEastAsia"/>
+        </w:rPr>
+        <w:t xml:space="preserve">the </w:t>
+      </w:r>
+      <w:r>
+        <w:rPr>
+          <w:rFonts w:eastAsiaTheme="minorEastAsia"/>
+        </w:rPr>
+        <w:t>regulation of data.</w:t>
+      </w:r>
+      <w:r>
+        <w:rPr>
+          <w:rFonts w:eastAsiaTheme="minorEastAsia"/>
+        </w:rPr>
+        <w:t xml:space="preserve"> </w:t>
+      </w:r>
+    </w:p>
+    <w:p>
+      <w:pPr>
+        <w:pStyle w:val="Heading4"/>
+        <w:rPr>
+          <w:rFonts w:eastAsiaTheme="minorEastAsia"/>
+        </w:rPr>
+      </w:pPr>
+      <w:r>
+        <w:rPr>
+          <w:rFonts w:eastAsiaTheme="minorEastAsia"/>
+        </w:rPr>
+        <w:t>3.2.</w:t>
+      </w:r>
+      <w:r>
+        <w:rPr>
+          <w:rFonts w:eastAsiaTheme="minorEastAsia"/>
+        </w:rPr>
+        <w:t>2</w:t>
+      </w:r>
+      <w:r>
+        <w:rPr>
+          <w:rFonts w:eastAsiaTheme="minorEastAsia"/>
+        </w:rPr>
+        <w:t xml:space="preserve"> Authentication</w:t>
+      </w:r>
+      <w:r>
+        <w:rPr>
+          <w:rFonts w:eastAsiaTheme="minorEastAsia"/>
+        </w:rPr>
+        <w:t xml:space="preserve"> &amp; S</w:t>
+      </w:r>
+      <w:r>
+        <w:rPr>
+          <w:rFonts w:eastAsiaTheme="minorEastAsia"/>
+        </w:rPr>
+        <w:t>ubmitting</w:t>
+      </w:r>
+      <w:r>
+        <w:rPr>
+          <w:rFonts w:eastAsiaTheme="minorEastAsia"/>
+        </w:rPr>
+        <w:t xml:space="preserve"> Request</w:t>
+      </w:r>
+      <w:r>
+        <w:rPr>
+          <w:rFonts w:eastAsiaTheme="minorEastAsia"/>
+        </w:rPr>
+        <w:t xml:space="preserve"> to AURIN</w:t>
+      </w:r>
+    </w:p>
+    <w:p>
+      <w:pPr>
+        <w:rPr>
+          <w:rFonts w:eastAsiaTheme="minorEastAsia"/>
+        </w:rPr>
+      </w:pPr>
+      <w:r>
+        <w:rPr>
+          <w:rFonts w:eastAsiaTheme="minorEastAsia"/>
+        </w:rPr>
+        <w:t>AURIN Open API requires a username and a password for authentication, before receiving requests from users. The username and password</w:t>
+      </w:r>
+      <w:r>
+        <w:rPr>
+          <w:rFonts w:eastAsiaTheme="minorEastAsia"/>
+        </w:rPr>
+        <w:t xml:space="preserve"> used in this project</w:t>
+      </w:r>
+      <w:r>
+        <w:rPr>
+          <w:rFonts w:eastAsiaTheme="minorEastAsia"/>
+        </w:rPr>
+        <w:t>, provided by AURIN Platform</w:t>
+      </w:r>
+      <w:r>
+        <w:rPr>
+          <w:rFonts w:eastAsiaTheme="minorEastAsia"/>
+        </w:rPr>
+        <w:t xml:space="preserve"> Admin </w:t>
+      </w:r>
+      <w:r>
+        <w:rPr>
+          <w:rFonts w:eastAsiaTheme="minorEastAsia"/>
+        </w:rPr>
+        <w:t>Group, are</w:t>
+      </w:r>
+      <w:r>
+        <w:rPr>
+          <w:rFonts w:eastAsiaTheme="minorEastAsia"/>
+        </w:rPr>
+        <w:t xml:space="preserve"> shown as following:</w:t>
+      </w:r>
+    </w:p>
+    <w:tbl>
+      <w:tblPr>
+        <w:tblStyle w:val="TableGrid"/>
+        <w:tblpPr w:leftFromText="180" w:rightFromText="180" w:vertAnchor="text" w:tblpY="1"/>
+        <w:tblOverlap w:val="never"/>
+        <w:tblW w:w="0" w:type="auto"/>
+        <w:tblLook w:val="04A0" w:firstRow="1" w:lastRow="0" w:firstColumn="1" w:lastColumn="0" w:noHBand="0" w:noVBand="1"/>
+      </w:tblPr>
+      <w:tblGrid>
+        <w:gridCol w:w="1413"/>
+        <w:gridCol w:w="2977"/>
+      </w:tblGrid>
+      <w:tr>
+        <w:tc>
+          <w:tcPr>
+            <w:tcW w:w="1413" w:type="dxa"/>
+          </w:tcPr>
+          <w:p>
+            <w:pPr>
+              <w:rPr>
+                <w:rFonts w:eastAsiaTheme="minorEastAsia"/>
+              </w:rPr>
+            </w:pPr>
+            <w:r>
+              <w:rPr>
+                <w:rFonts w:eastAsiaTheme="minorEastAsia"/>
+              </w:rPr>
+              <w:t>User name</w:t>
+            </w:r>
+          </w:p>
+        </w:tc>
+        <w:tc>
+          <w:tcPr>
+            <w:tcW w:w="2977" w:type="dxa"/>
+          </w:tcPr>
+          <w:p>
+            <w:pPr>
+              <w:rPr>
+                <w:rFonts w:eastAsiaTheme="minorEastAsia"/>
+              </w:rPr>
+            </w:pPr>
+            <w:r>
+              <w:rPr>
+                <w:rFonts w:eastAsiaTheme="minorEastAsia"/>
+              </w:rPr>
+              <w:t>research</w:t>
+            </w:r>
+          </w:p>
+        </w:tc>
+      </w:tr>
+      <w:tr>
+        <w:tc>
+          <w:tcPr>
+            <w:tcW w:w="1413" w:type="dxa"/>
+          </w:tcPr>
+          <w:p>
+            <w:pPr>
+              <w:rPr>
+                <w:rFonts w:eastAsiaTheme="minorEastAsia"/>
+              </w:rPr>
+            </w:pPr>
+            <w:r>
+              <w:rPr>
+                <w:rFonts w:eastAsiaTheme="minorEastAsia"/>
+              </w:rPr>
+              <w:t>Password</w:t>
+            </w:r>
+          </w:p>
+        </w:tc>
+        <w:tc>
+          <w:tcPr>
+            <w:tcW w:w="2977" w:type="dxa"/>
+          </w:tcPr>
+          <w:p>
+            <w:pPr>
+              <w:rPr>
+                <w:rFonts w:eastAsiaTheme="minorEastAsia"/>
+              </w:rPr>
+            </w:pPr>
+            <w:r>
+              <w:rPr>
+                <w:rFonts w:eastAsiaTheme="minorEastAsia"/>
+              </w:rPr>
+              <w:t>9g6P7DkT</w:t>
+            </w:r>
+          </w:p>
+        </w:tc>
+      </w:tr>
+    </w:tbl>
+    <w:p>
+      <w:pPr>
+        <w:pStyle w:val="Heading4"/>
+        <w:rPr>
+          <w:rFonts w:eastAsiaTheme="minorEastAsia"/>
+        </w:rPr>
+      </w:pPr>
+    </w:p>
+    <w:p>
+      <w:pPr>
+        <w:rPr>
+          <w:rFonts w:eastAsiaTheme="minorEastAsia"/>
+        </w:rPr>
+      </w:pPr>
+      <w:r>
+        <w:rPr>
+          <w:rFonts w:eastAsiaTheme="minorEastAsia"/>
+        </w:rPr>
+        <w:t>Owing to the feature of WFS requests, each request sent should contain the authentication information. Following codes illustrate this process:</w:t>
+      </w:r>
+    </w:p>
+    <w:p>
+      <w:pPr>
+        <w:rPr>
+          <w:rFonts w:eastAsiaTheme="minorEastAsia"/>
+        </w:rPr>
+      </w:pPr>
+      <w:r>
+        <w:rPr>
+          <w:rFonts w:eastAsiaTheme="minorEastAsia"/>
+        </w:rPr>
+        <w:t xml:space="preserve">* parameter </w:t>
+      </w:r>
+      <w:proofErr w:type="spellStart"/>
+      <w:r>
+        <w:rPr>
+          <w:rFonts w:eastAsiaTheme="minorEastAsia"/>
+          <w:i/>
+        </w:rPr>
+        <w:t>url</w:t>
+      </w:r>
+      <w:proofErr w:type="spellEnd"/>
+      <w:r>
+        <w:rPr>
+          <w:rFonts w:eastAsiaTheme="minorEastAsia"/>
+          <w:i/>
+        </w:rPr>
+        <w:t xml:space="preserve"> </w:t>
+      </w:r>
+      <w:r>
+        <w:rPr>
+          <w:rFonts w:eastAsiaTheme="minorEastAsia"/>
+        </w:rPr>
+        <w:t xml:space="preserve">holds the </w:t>
+      </w:r>
+      <w:proofErr w:type="spellStart"/>
+      <w:r>
+        <w:rPr>
+          <w:rFonts w:eastAsiaTheme="minorEastAsia"/>
+        </w:rPr>
+        <w:t>wfs</w:t>
+      </w:r>
+      <w:proofErr w:type="spellEnd"/>
+      <w:r>
+        <w:rPr>
+          <w:rFonts w:eastAsiaTheme="minorEastAsia"/>
+        </w:rPr>
+        <w:t xml:space="preserve"> http request, which should be formed up previously.</w:t>
+      </w:r>
+    </w:p>
+    <w:p>
+      <w:pPr>
+        <w:spacing w:after="0" w:line="240" w:lineRule="auto"/>
+        <w:ind w:firstLine="420"/>
+        <w:rPr>
+          <w:rFonts w:eastAsiaTheme="minorEastAsia"/>
+          <w:i/>
+        </w:rPr>
+      </w:pPr>
+      <w:r>
+        <w:rPr>
+          <w:rFonts w:eastAsiaTheme="minorEastAsia"/>
+          <w:i/>
+        </w:rPr>
+        <w:t xml:space="preserve">def AURIN </w:t>
+      </w:r>
+      <w:proofErr w:type="gramStart"/>
+      <w:r>
+        <w:rPr>
+          <w:rFonts w:eastAsiaTheme="minorEastAsia"/>
+          <w:i/>
+        </w:rPr>
+        <w:t xml:space="preserve">( </w:t>
+      </w:r>
+      <w:proofErr w:type="spellStart"/>
+      <w:r>
+        <w:rPr>
+          <w:rFonts w:eastAsiaTheme="minorEastAsia"/>
+          <w:i/>
+        </w:rPr>
+        <w:t>url</w:t>
+      </w:r>
+      <w:proofErr w:type="spellEnd"/>
+      <w:proofErr w:type="gramEnd"/>
+      <w:r>
+        <w:rPr>
+          <w:rFonts w:eastAsiaTheme="minorEastAsia"/>
+          <w:i/>
+        </w:rPr>
+        <w:t xml:space="preserve"> )</w:t>
+      </w:r>
+      <w:r>
+        <w:rPr>
+          <w:rFonts w:eastAsiaTheme="minorEastAsia"/>
+          <w:i/>
+        </w:rPr>
+        <w:t>:</w:t>
+      </w:r>
+    </w:p>
+    <w:p>
+      <w:pPr>
+        <w:spacing w:after="0" w:line="240" w:lineRule="auto"/>
+        <w:ind w:left="420" w:firstLine="420"/>
+        <w:rPr>
+          <w:rFonts w:eastAsiaTheme="minorEastAsia"/>
+          <w:i/>
+        </w:rPr>
+      </w:pPr>
+      <w:proofErr w:type="spellStart"/>
+      <w:r>
+        <w:rPr>
+          <w:rFonts w:eastAsiaTheme="minorEastAsia"/>
+          <w:i/>
+        </w:rPr>
+        <w:t>password_manager</w:t>
+      </w:r>
+      <w:proofErr w:type="spellEnd"/>
+      <w:r>
+        <w:rPr>
+          <w:rFonts w:eastAsiaTheme="minorEastAsia"/>
+          <w:i/>
+        </w:rPr>
+        <w:t xml:space="preserve"> = urllib2.HTTPPasswordMgrWithDefaultRealm()</w:t>
+      </w:r>
+    </w:p>
+    <w:p>
+      <w:pPr>
+        <w:spacing w:after="0" w:line="240" w:lineRule="auto"/>
+        <w:ind w:left="420"/>
+        <w:rPr>
+          <w:rFonts w:eastAsiaTheme="minorEastAsia"/>
+          <w:i/>
+        </w:rPr>
+      </w:pPr>
+      <w:r>
+        <w:rPr>
+          <w:rFonts w:eastAsiaTheme="minorEastAsia"/>
+          <w:i/>
+        </w:rPr>
+        <w:t xml:space="preserve">    </w:t>
+      </w:r>
+      <w:proofErr w:type="spellStart"/>
+      <w:r>
+        <w:rPr>
+          <w:rFonts w:eastAsiaTheme="minorEastAsia"/>
+          <w:i/>
+        </w:rPr>
+        <w:t>password_manager.add_</w:t>
+      </w:r>
+      <w:proofErr w:type="gramStart"/>
+      <w:r>
+        <w:rPr>
+          <w:rFonts w:eastAsiaTheme="minorEastAsia"/>
+          <w:i/>
+        </w:rPr>
+        <w:t>password</w:t>
+      </w:r>
+      <w:proofErr w:type="spellEnd"/>
+      <w:r>
+        <w:rPr>
+          <w:rFonts w:eastAsiaTheme="minorEastAsia"/>
+          <w:i/>
+        </w:rPr>
+        <w:t>(</w:t>
+      </w:r>
+      <w:proofErr w:type="gramEnd"/>
+      <w:r>
+        <w:rPr>
+          <w:rFonts w:eastAsiaTheme="minorEastAsia"/>
+          <w:i/>
+        </w:rPr>
+        <w:t xml:space="preserve">None, </w:t>
+      </w:r>
+      <w:proofErr w:type="spellStart"/>
+      <w:r>
+        <w:rPr>
+          <w:rFonts w:eastAsiaTheme="minorEastAsia"/>
+          <w:i/>
+        </w:rPr>
+        <w:t>url</w:t>
+      </w:r>
+      <w:proofErr w:type="spellEnd"/>
+      <w:r>
+        <w:rPr>
+          <w:rFonts w:eastAsiaTheme="minorEastAsia"/>
+          <w:i/>
+        </w:rPr>
+        <w:t>, username, password)</w:t>
+      </w:r>
+    </w:p>
+    <w:p>
+      <w:pPr>
+        <w:spacing w:after="0" w:line="240" w:lineRule="auto"/>
+        <w:ind w:left="420"/>
+        <w:rPr>
+          <w:rFonts w:eastAsiaTheme="minorEastAsia"/>
+          <w:i/>
+        </w:rPr>
+      </w:pPr>
+      <w:r>
+        <w:rPr>
+          <w:rFonts w:eastAsiaTheme="minorEastAsia"/>
+          <w:i/>
+        </w:rPr>
+        <w:t xml:space="preserve">    </w:t>
+      </w:r>
+      <w:proofErr w:type="spellStart"/>
+      <w:r>
+        <w:rPr>
+          <w:rFonts w:eastAsiaTheme="minorEastAsia"/>
+          <w:i/>
+        </w:rPr>
+        <w:t>auth_manager</w:t>
+      </w:r>
+      <w:proofErr w:type="spellEnd"/>
+      <w:r>
+        <w:rPr>
+          <w:rFonts w:eastAsiaTheme="minorEastAsia"/>
+          <w:i/>
+        </w:rPr>
+        <w:t xml:space="preserve"> = urllib2.HTTPBasicAuthHandler(</w:t>
+      </w:r>
+      <w:proofErr w:type="spellStart"/>
+      <w:r>
+        <w:rPr>
+          <w:rFonts w:eastAsiaTheme="minorEastAsia"/>
+          <w:i/>
+        </w:rPr>
+        <w:t>password_manager</w:t>
+      </w:r>
+      <w:proofErr w:type="spellEnd"/>
+      <w:r>
+        <w:rPr>
+          <w:rFonts w:eastAsiaTheme="minorEastAsia"/>
+          <w:i/>
+        </w:rPr>
+        <w:t>)</w:t>
+      </w:r>
+    </w:p>
+    <w:p>
+      <w:pPr>
+        <w:spacing w:after="0" w:line="240" w:lineRule="auto"/>
+        <w:ind w:left="420"/>
+        <w:rPr>
+          <w:rFonts w:eastAsiaTheme="minorEastAsia"/>
+          <w:i/>
+        </w:rPr>
+      </w:pPr>
+      <w:r>
+        <w:rPr>
+          <w:rFonts w:eastAsiaTheme="minorEastAsia"/>
+          <w:i/>
+        </w:rPr>
+        <w:t xml:space="preserve">    opener = urllib2.build_opener(</w:t>
+      </w:r>
+      <w:proofErr w:type="spellStart"/>
+      <w:r>
+        <w:rPr>
+          <w:rFonts w:eastAsiaTheme="minorEastAsia"/>
+          <w:i/>
+        </w:rPr>
+        <w:t>auth_manager</w:t>
+      </w:r>
+      <w:proofErr w:type="spellEnd"/>
+      <w:r>
+        <w:rPr>
+          <w:rFonts w:eastAsiaTheme="minorEastAsia"/>
+          <w:i/>
+        </w:rPr>
+        <w:t>)</w:t>
+      </w:r>
+    </w:p>
+    <w:p>
+      <w:pPr>
+        <w:spacing w:after="0" w:line="240" w:lineRule="auto"/>
+        <w:ind w:left="420"/>
+        <w:rPr>
+          <w:rFonts w:eastAsiaTheme="minorEastAsia"/>
+          <w:i/>
+        </w:rPr>
+      </w:pPr>
+      <w:r>
+        <w:rPr>
+          <w:rFonts w:eastAsiaTheme="minorEastAsia"/>
+          <w:i/>
+        </w:rPr>
+        <w:t xml:space="preserve">    urllib2.install_opener(opener)</w:t>
+      </w:r>
+    </w:p>
+    <w:p>
+      <w:pPr>
+        <w:spacing w:after="0" w:line="240" w:lineRule="auto"/>
+        <w:ind w:left="420"/>
+        <w:rPr>
+          <w:rFonts w:eastAsiaTheme="minorEastAsia"/>
+          <w:i/>
+        </w:rPr>
+      </w:pPr>
+      <w:r>
+        <w:rPr>
+          <w:rFonts w:eastAsiaTheme="minorEastAsia"/>
+          <w:i/>
+        </w:rPr>
+        <w:t xml:space="preserve">    req = urllib2.Request(</w:t>
+      </w:r>
+      <w:proofErr w:type="spellStart"/>
+      <w:r>
+        <w:rPr>
+          <w:rFonts w:eastAsiaTheme="minorEastAsia"/>
+          <w:i/>
+        </w:rPr>
+        <w:t>url</w:t>
+      </w:r>
+      <w:proofErr w:type="spellEnd"/>
+      <w:r>
+        <w:rPr>
+          <w:rFonts w:eastAsiaTheme="minorEastAsia"/>
+          <w:i/>
+        </w:rPr>
+        <w:t>)</w:t>
+      </w:r>
+    </w:p>
+    <w:p>
+      <w:pPr>
+        <w:spacing w:after="0" w:line="240" w:lineRule="auto"/>
+        <w:ind w:left="420"/>
+        <w:rPr>
+          <w:rFonts w:eastAsiaTheme="minorEastAsia"/>
+          <w:i/>
+        </w:rPr>
+      </w:pPr>
+      <w:r>
+        <w:rPr>
+          <w:rFonts w:eastAsiaTheme="minorEastAsia"/>
+          <w:i/>
+        </w:rPr>
+        <w:t xml:space="preserve">    handler = urllib2.urlopen(req)</w:t>
+      </w:r>
+    </w:p>
+    <w:p>
+      <w:pPr>
+        <w:spacing w:after="0" w:line="240" w:lineRule="auto"/>
+        <w:ind w:left="420" w:firstLine="450"/>
+        <w:rPr>
+          <w:rFonts w:eastAsiaTheme="minorEastAsia"/>
+          <w:i/>
+        </w:rPr>
+      </w:pPr>
+      <w:r>
+        <w:rPr>
+          <w:rFonts w:eastAsiaTheme="minorEastAsia"/>
+          <w:i/>
+        </w:rPr>
+        <w:t xml:space="preserve">return </w:t>
+      </w:r>
+      <w:proofErr w:type="spellStart"/>
+      <w:proofErr w:type="gramStart"/>
+      <w:r>
+        <w:rPr>
+          <w:rFonts w:eastAsiaTheme="minorEastAsia"/>
+          <w:i/>
+        </w:rPr>
+        <w:t>handler.read</w:t>
+      </w:r>
+      <w:proofErr w:type="spellEnd"/>
+      <w:proofErr w:type="gramEnd"/>
+      <w:r>
+        <w:rPr>
+          <w:rFonts w:eastAsiaTheme="minorEastAsia"/>
+          <w:i/>
+        </w:rPr>
+        <w:t>()</w:t>
+      </w:r>
+    </w:p>
+    <w:p>
+      <w:pPr>
+        <w:rPr>
+          <w:rFonts w:eastAsiaTheme="minorEastAsia"/>
+        </w:rPr>
+      </w:pPr>
+      <w:r>
+        <w:rPr>
+          <w:rFonts w:eastAsiaTheme="minorEastAsia"/>
+        </w:rPr>
+        <w:lastRenderedPageBreak/>
+        <w:t xml:space="preserve">This bunch of codes </w:t>
+      </w:r>
+      <w:r>
+        <w:rPr>
+          <w:rFonts w:eastAsiaTheme="minorEastAsia"/>
+        </w:rPr>
+        <w:t xml:space="preserve">above </w:t>
+      </w:r>
+      <w:r>
+        <w:rPr>
+          <w:rFonts w:eastAsiaTheme="minorEastAsia"/>
+        </w:rPr>
+        <w:t xml:space="preserve">shows how the request </w:t>
+      </w:r>
+      <w:proofErr w:type="spellStart"/>
+      <w:r>
+        <w:rPr>
+          <w:rFonts w:eastAsiaTheme="minorEastAsia"/>
+          <w:i/>
+        </w:rPr>
+        <w:t>url</w:t>
+      </w:r>
+      <w:proofErr w:type="spellEnd"/>
+      <w:r>
+        <w:rPr>
+          <w:rFonts w:eastAsiaTheme="minorEastAsia"/>
+        </w:rPr>
+        <w:t xml:space="preserve"> is sent along with user authentication information</w:t>
+      </w:r>
+      <w:r>
+        <w:rPr>
+          <w:rFonts w:eastAsiaTheme="minorEastAsia"/>
+        </w:rPr>
+        <w:t>, and the process of receiving the replies from AURIN.</w:t>
+      </w:r>
+    </w:p>
+    <w:p>
+      <w:pPr>
+        <w:pStyle w:val="Heading4"/>
+        <w:rPr>
+          <w:rFonts w:eastAsiaTheme="minorEastAsia"/>
+        </w:rPr>
+      </w:pPr>
+      <w:r>
+        <w:rPr>
+          <w:rFonts w:eastAsiaTheme="minorEastAsia"/>
+        </w:rPr>
+        <w:t>3.2.</w:t>
+      </w:r>
+      <w:r>
+        <w:rPr>
+          <w:rFonts w:eastAsiaTheme="minorEastAsia"/>
+        </w:rPr>
+        <w:t>3</w:t>
+      </w:r>
+      <w:r>
+        <w:rPr>
+          <w:rFonts w:eastAsiaTheme="minorEastAsia"/>
+        </w:rPr>
+        <w:t xml:space="preserve"> </w:t>
+      </w:r>
+      <w:r>
+        <w:rPr>
+          <w:rFonts w:eastAsiaTheme="minorEastAsia"/>
+        </w:rPr>
+        <w:t xml:space="preserve">Different Crawling </w:t>
+      </w:r>
+      <w:r>
+        <w:rPr>
+          <w:rFonts w:eastAsiaTheme="minorEastAsia"/>
+        </w:rPr>
+        <w:t>P</w:t>
+      </w:r>
+      <w:r>
+        <w:rPr>
+          <w:rFonts w:eastAsiaTheme="minorEastAsia"/>
+        </w:rPr>
+        <w:t>atterns</w:t>
+      </w:r>
+    </w:p>
+    <w:p>
+      <w:pPr>
+        <w:rPr>
+          <w:rFonts w:eastAsiaTheme="minorEastAsia"/>
+        </w:rPr>
+      </w:pPr>
+      <w:r>
+        <w:rPr>
+          <w:rFonts w:eastAsiaTheme="minorEastAsia"/>
+        </w:rPr>
+        <w:t xml:space="preserve">In this project, 2 models of searching </w:t>
+      </w:r>
+      <w:r>
+        <w:rPr>
+          <w:rFonts w:eastAsiaTheme="minorEastAsia"/>
+        </w:rPr>
+        <w:t>pattern is defined</w:t>
+      </w:r>
+      <w:r>
+        <w:rPr>
+          <w:rFonts w:eastAsiaTheme="minorEastAsia"/>
+        </w:rPr>
+        <w:t xml:space="preserve"> and tested,</w:t>
+      </w:r>
+      <w:r>
+        <w:rPr>
+          <w:rFonts w:eastAsiaTheme="minorEastAsia"/>
+        </w:rPr>
+        <w:t xml:space="preserve"> shown in following figure:</w:t>
+      </w:r>
+    </w:p>
+    <w:p>
+      <w:pPr>
+        <w:jc w:val="center"/>
+        <w:rPr>
+          <w:rFonts w:eastAsiaTheme="minorEastAsia"/>
+        </w:rPr>
+      </w:pPr>
+      <w:r>
+        <w:rPr>
+          <w:rFonts w:eastAsiaTheme="minorEastAsia"/>
+          <w:noProof/>
+        </w:rPr>
+        <w:drawing>
+          <wp:inline distT="0" distB="0" distL="0" distR="0" wp14:anchorId="20721A25" wp14:editId="1DDAA708">
+            <wp:extent cx="4506595" cy="3331210"/>
+            <wp:effectExtent l="0" t="0" r="8255" b="2540"/>
+            <wp:docPr id="4" name="Picture 4"/>
+            <wp:cNvGraphicFramePr>
+              <a:graphicFrameLocks xmlns:a="http://schemas.openxmlformats.org/drawingml/2006/main" noChangeAspect="1"/>
+            </wp:cNvGraphicFramePr>
+            <a:graphic xmlns:a="http://schemas.openxmlformats.org/drawingml/2006/main">
+              <a:graphicData uri="http://schemas.openxmlformats.org/drawingml/2006/picture">
+                <pic:pic xmlns:pic="http://schemas.openxmlformats.org/drawingml/2006/picture">
+                  <pic:nvPicPr>
+                    <pic:cNvPr id="0" name="Picture 3"/>
+                    <pic:cNvPicPr>
+                      <a:picLocks noChangeAspect="1" noChangeArrowheads="1"/>
+                    </pic:cNvPicPr>
+                  </pic:nvPicPr>
+                  <pic:blipFill>
+                    <a:blip r:embed="rId8">
+                      <a:extLst>
+                        <a:ext uri="{28A0092B-C50C-407E-A947-70E740481C1C}">
+                          <a14:useLocalDpi xmlns:a14="http://schemas.microsoft.com/office/drawing/2010/main" val="0"/>
+                        </a:ext>
+                      </a:extLst>
+                    </a:blip>
+                    <a:srcRect/>
+                    <a:stretch>
+                      <a:fillRect/>
+                    </a:stretch>
+                  </pic:blipFill>
+                  <pic:spPr bwMode="auto">
+                    <a:xfrm>
+                      <a:off x="0" y="0"/>
+                      <a:ext cx="4506595" cy="3331210"/>
+                    </a:xfrm>
+                    <a:prstGeom prst="rect">
+                      <a:avLst/>
+                    </a:prstGeom>
+                    <a:noFill/>
+                    <a:ln>
+                      <a:noFill/>
+                    </a:ln>
+                  </pic:spPr>
+                </pic:pic>
+              </a:graphicData>
+            </a:graphic>
+          </wp:inline>
+        </w:drawing>
+      </w:r>
+    </w:p>
+    <w:p>
+      <w:pPr>
+        <w:jc w:val="center"/>
+        <w:rPr>
+          <w:rFonts w:eastAsiaTheme="minorEastAsia"/>
+          <w:i/>
+        </w:rPr>
+      </w:pPr>
+      <w:r>
+        <w:rPr>
+          <w:rFonts w:eastAsiaTheme="minorEastAsia"/>
+          <w:i/>
+        </w:rPr>
+        <w:t>Figure 2: Two attempts in datasets retrieval</w:t>
+      </w:r>
+    </w:p>
+    <w:p>
+      <w:pPr>
+        <w:rPr>
+          <w:rFonts w:eastAsiaTheme="minorEastAsia"/>
+        </w:rPr>
+      </w:pPr>
+      <w:r>
+        <w:rPr>
+          <w:rFonts w:eastAsiaTheme="minorEastAsia"/>
+        </w:rPr>
+        <w:t>The differences between these two execution patterns could be concluded as following:</w:t>
+      </w:r>
+    </w:p>
+    <w:p>
+      <w:pPr>
+        <w:pStyle w:val="ListParagraph"/>
+        <w:numPr>
+          <w:ilvl w:val="0"/>
+          <w:numId w:val="14"/>
+        </w:numPr>
+        <w:ind w:firstLineChars="0"/>
+        <w:rPr>
+          <w:rFonts w:eastAsiaTheme="minorEastAsia"/>
+        </w:rPr>
+      </w:pPr>
+      <w:r>
+        <w:rPr>
+          <w:rFonts w:eastAsiaTheme="minorEastAsia"/>
+        </w:rPr>
+        <w:t>For Execution Sequence 1</w:t>
+      </w:r>
+      <w:r>
+        <w:rPr>
+          <w:rFonts w:eastAsiaTheme="minorEastAsia"/>
+        </w:rPr>
+        <w:t xml:space="preserve"> (ES1)</w:t>
+      </w:r>
+      <w:r>
+        <w:rPr>
+          <w:rFonts w:eastAsiaTheme="minorEastAsia"/>
+        </w:rPr>
+        <w:t xml:space="preserve">, </w:t>
+      </w:r>
+      <w:r>
+        <w:rPr>
+          <w:rFonts w:eastAsiaTheme="minorEastAsia"/>
+        </w:rPr>
+        <w:t>after get a names list of available datasets</w:t>
+      </w:r>
+      <w:r>
+        <w:rPr>
+          <w:rFonts w:eastAsiaTheme="minorEastAsia"/>
+        </w:rPr>
+        <w:t xml:space="preserve">, it compares the keyword with each dataset’s attribute, which based on </w:t>
+      </w:r>
+      <w:proofErr w:type="spellStart"/>
+      <w:r>
+        <w:rPr>
+          <w:rFonts w:eastAsiaTheme="minorEastAsia"/>
+        </w:rPr>
+        <w:t>wfs</w:t>
+      </w:r>
+      <w:proofErr w:type="spellEnd"/>
+      <w:r>
+        <w:rPr>
+          <w:rFonts w:eastAsiaTheme="minorEastAsia"/>
+        </w:rPr>
+        <w:t xml:space="preserve"> request: </w:t>
+      </w:r>
+      <w:proofErr w:type="spellStart"/>
+      <w:r>
+        <w:rPr>
+          <w:rFonts w:eastAsiaTheme="minorEastAsia"/>
+          <w:i/>
+        </w:rPr>
+        <w:t>DescribeFeatureType</w:t>
+      </w:r>
+      <w:proofErr w:type="spellEnd"/>
+      <w:r>
+        <w:rPr>
+          <w:rFonts w:eastAsiaTheme="minorEastAsia"/>
+        </w:rPr>
+        <w:t xml:space="preserve">. </w:t>
+      </w:r>
+    </w:p>
+    <w:p>
+      <w:pPr>
+        <w:pStyle w:val="ListParagraph"/>
+        <w:numPr>
+          <w:ilvl w:val="0"/>
+          <w:numId w:val="14"/>
+        </w:numPr>
+        <w:ind w:firstLineChars="0"/>
+        <w:rPr>
+          <w:rFonts w:eastAsiaTheme="minorEastAsia"/>
+        </w:rPr>
+      </w:pPr>
+      <w:r>
+        <w:rPr>
+          <w:rFonts w:eastAsiaTheme="minorEastAsia"/>
+        </w:rPr>
+        <w:t>Whereas in the other Execution Sequence 2</w:t>
+      </w:r>
+      <w:r>
+        <w:rPr>
+          <w:rFonts w:eastAsiaTheme="minorEastAsia"/>
+        </w:rPr>
+        <w:t xml:space="preserve"> (ES2)</w:t>
+      </w:r>
+      <w:r>
+        <w:rPr>
+          <w:rFonts w:eastAsiaTheme="minorEastAsia"/>
+        </w:rPr>
+        <w:t xml:space="preserve">, </w:t>
+      </w:r>
+      <w:r>
+        <w:rPr>
+          <w:rFonts w:eastAsiaTheme="minorEastAsia"/>
+        </w:rPr>
+        <w:t>once it has established the list of datasets names</w:t>
+      </w:r>
+      <w:r>
+        <w:rPr>
+          <w:rFonts w:eastAsiaTheme="minorEastAsia"/>
+        </w:rPr>
+        <w:t>, it only compares the keyword with that names list.</w:t>
+      </w:r>
+    </w:p>
+    <w:p>
+      <w:pPr>
+        <w:rPr>
+          <w:rFonts w:eastAsiaTheme="minorEastAsia"/>
+        </w:rPr>
+      </w:pPr>
+      <w:r>
+        <w:rPr>
+          <w:rFonts w:eastAsiaTheme="minorEastAsia"/>
+        </w:rPr>
+        <w:t>This slight difference results in total different outcomes, which makes these two model</w:t>
+      </w:r>
+      <w:r>
+        <w:rPr>
+          <w:rFonts w:eastAsiaTheme="minorEastAsia"/>
+        </w:rPr>
+        <w:t>s</w:t>
+      </w:r>
+      <w:r>
+        <w:rPr>
+          <w:rFonts w:eastAsiaTheme="minorEastAsia"/>
+        </w:rPr>
+        <w:t xml:space="preserve"> distinctive</w:t>
+      </w:r>
+      <w:r>
+        <w:rPr>
+          <w:rFonts w:eastAsiaTheme="minorEastAsia"/>
+        </w:rPr>
+        <w:t>:</w:t>
+      </w:r>
+    </w:p>
+    <w:p>
+      <w:pPr>
+        <w:pStyle w:val="ListParagraph"/>
+        <w:numPr>
+          <w:ilvl w:val="0"/>
+          <w:numId w:val="15"/>
+        </w:numPr>
+        <w:ind w:firstLineChars="0"/>
+        <w:rPr>
+          <w:rFonts w:eastAsiaTheme="minorEastAsia"/>
+        </w:rPr>
+      </w:pPr>
+      <w:r>
+        <w:rPr>
+          <w:rFonts w:eastAsiaTheme="minorEastAsia"/>
+        </w:rPr>
+        <w:t>Execution time for ES1 is longer than ES2</w:t>
+      </w:r>
+      <w:r>
+        <w:rPr>
+          <w:rFonts w:eastAsiaTheme="minorEastAsia"/>
+        </w:rPr>
+        <w:t xml:space="preserve">—the processes of querying for each attribute name in each dataset is super time consuming, each </w:t>
+      </w:r>
+      <w:proofErr w:type="spellStart"/>
+      <w:r>
+        <w:rPr>
+          <w:rFonts w:eastAsiaTheme="minorEastAsia"/>
+          <w:i/>
+        </w:rPr>
+        <w:t>DescribeFeatureType</w:t>
+      </w:r>
+      <w:proofErr w:type="spellEnd"/>
+      <w:r>
+        <w:rPr>
+          <w:rFonts w:eastAsiaTheme="minorEastAsia"/>
+          <w:i/>
+        </w:rPr>
+        <w:t xml:space="preserve"> </w:t>
+      </w:r>
+      <w:r>
+        <w:rPr>
+          <w:rFonts w:eastAsiaTheme="minorEastAsia"/>
+        </w:rPr>
+        <w:t xml:space="preserve">request </w:t>
+      </w:r>
+      <w:r>
+        <w:rPr>
+          <w:rFonts w:eastAsiaTheme="minorEastAsia"/>
+        </w:rPr>
+        <w:t xml:space="preserve">could only deal within one dataset each time. </w:t>
+      </w:r>
+      <w:proofErr w:type="gramStart"/>
+      <w:r>
+        <w:rPr>
+          <w:rFonts w:eastAsiaTheme="minorEastAsia"/>
+        </w:rPr>
+        <w:t>Thus</w:t>
+      </w:r>
+      <w:proofErr w:type="gramEnd"/>
+      <w:r>
+        <w:rPr>
+          <w:rFonts w:eastAsiaTheme="minorEastAsia"/>
+        </w:rPr>
+        <w:t xml:space="preserve"> if there are thousands of datasets available at a time (exactly 2379 datasets), the cost in time would be large.</w:t>
+      </w:r>
+    </w:p>
+    <w:p>
+      <w:pPr>
+        <w:pStyle w:val="ListParagraph"/>
+        <w:numPr>
+          <w:ilvl w:val="0"/>
+          <w:numId w:val="15"/>
+        </w:numPr>
+        <w:ind w:firstLineChars="0"/>
+        <w:rPr>
+          <w:rFonts w:eastAsiaTheme="minorEastAsia"/>
+        </w:rPr>
+      </w:pPr>
+      <w:r>
+        <w:rPr>
+          <w:rFonts w:eastAsiaTheme="minorEastAsia"/>
+        </w:rPr>
+        <w:t xml:space="preserve">Result datasets of ES1 is </w:t>
+      </w:r>
+      <w:r>
+        <w:rPr>
+          <w:rFonts w:eastAsiaTheme="minorEastAsia"/>
+        </w:rPr>
+        <w:t>smaller than ES2</w:t>
+      </w:r>
+      <w:r>
+        <w:rPr>
+          <w:rFonts w:eastAsiaTheme="minorEastAsia"/>
+        </w:rPr>
+        <w:t xml:space="preserve">—ES1 judges the appearance of the keyword in attributes of each dataset, but the fact is that, many datasets use abbreviations of </w:t>
+      </w:r>
+      <w:r>
+        <w:rPr>
+          <w:rFonts w:eastAsiaTheme="minorEastAsia"/>
+        </w:rPr>
+        <w:lastRenderedPageBreak/>
+        <w:t>word</w:t>
+      </w:r>
+      <w:r>
+        <w:rPr>
+          <w:rFonts w:eastAsiaTheme="minorEastAsia"/>
+        </w:rPr>
+        <w:t>s</w:t>
+      </w:r>
+      <w:r>
+        <w:rPr>
+          <w:rFonts w:eastAsiaTheme="minorEastAsia"/>
+        </w:rPr>
+        <w:t xml:space="preserve"> as attributes name, for example: income—</w:t>
+      </w:r>
+      <w:proofErr w:type="spellStart"/>
+      <w:r>
+        <w:rPr>
+          <w:rFonts w:eastAsiaTheme="minorEastAsia"/>
+        </w:rPr>
+        <w:t>inc</w:t>
+      </w:r>
+      <w:proofErr w:type="spellEnd"/>
+      <w:r>
+        <w:rPr>
+          <w:rFonts w:eastAsiaTheme="minorEastAsia"/>
+        </w:rPr>
+        <w:t>, salary—</w:t>
+      </w:r>
+      <w:proofErr w:type="spellStart"/>
+      <w:r>
+        <w:rPr>
+          <w:rFonts w:eastAsiaTheme="minorEastAsia"/>
+        </w:rPr>
+        <w:t>slr</w:t>
+      </w:r>
+      <w:proofErr w:type="spellEnd"/>
+      <w:r>
+        <w:rPr>
+          <w:rFonts w:eastAsiaTheme="minorEastAsia"/>
+        </w:rPr>
+        <w:t xml:space="preserve">, </w:t>
+      </w:r>
+      <w:r>
+        <w:rPr>
+          <w:rFonts w:eastAsiaTheme="minorEastAsia"/>
+        </w:rPr>
+        <w:t>household</w:t>
+      </w:r>
+      <w:r>
+        <w:rPr>
+          <w:rFonts w:eastAsiaTheme="minorEastAsia"/>
+        </w:rPr>
+        <w:t>—</w:t>
+      </w:r>
+      <w:proofErr w:type="spellStart"/>
+      <w:r>
+        <w:rPr>
+          <w:rFonts w:eastAsiaTheme="minorEastAsia"/>
+        </w:rPr>
+        <w:t>hshld</w:t>
+      </w:r>
+      <w:proofErr w:type="spellEnd"/>
+      <w:r>
+        <w:rPr>
+          <w:rFonts w:eastAsiaTheme="minorEastAsia"/>
+        </w:rPr>
+        <w:t>, etc</w:t>
+      </w:r>
+      <w:r>
+        <w:rPr>
+          <w:rFonts w:eastAsiaTheme="minorEastAsia"/>
+        </w:rPr>
+        <w:t>, whereas for the name of datasets, this problem disappears.</w:t>
+      </w:r>
+      <w:r>
+        <w:rPr>
+          <w:rFonts w:eastAsiaTheme="minorEastAsia"/>
+        </w:rPr>
+        <w:t xml:space="preserve"> Therefore, only matching the name of attributes would be problematic—some datasets do contain the information of the keyword but they are filtered out, that tells why the outcomes of ES1 is fewer than ES2 to a great extent.</w:t>
+      </w:r>
+    </w:p>
+    <w:p>
+      <w:pPr>
+        <w:rPr>
+          <w:rFonts w:eastAsiaTheme="minorEastAsia"/>
+        </w:rPr>
+      </w:pPr>
+      <w:r>
+        <w:rPr>
+          <w:rFonts w:eastAsiaTheme="minorEastAsia"/>
+        </w:rPr>
+        <w:t>After we exploring the structure of datasets and finding the facts above, ES2 is selected as the final pattern of crawler for AURIN</w:t>
+      </w:r>
+      <w:r>
+        <w:rPr>
+          <w:rFonts w:eastAsiaTheme="minorEastAsia"/>
+        </w:rPr>
+        <w:t>, which provides better performance and outcomes.</w:t>
+      </w:r>
+    </w:p>
+    <w:p>
+      <w:pPr>
+        <w:pStyle w:val="Heading3"/>
+        <w:rPr>
+          <w:rFonts w:eastAsiaTheme="minorEastAsia"/>
+        </w:rPr>
+      </w:pPr>
+      <w:r>
+        <w:rPr>
+          <w:rFonts w:eastAsiaTheme="minorEastAsia"/>
+        </w:rPr>
+        <w:t>3.3 Data Extraction</w:t>
+      </w:r>
+      <w:r>
+        <w:rPr>
+          <w:rFonts w:eastAsiaTheme="minorEastAsia"/>
+        </w:rPr>
+        <w:t xml:space="preserve"> from AURIN</w:t>
+      </w:r>
+      <w:r>
+        <w:rPr>
+          <w:rFonts w:eastAsiaTheme="minorEastAsia"/>
+        </w:rPr>
+        <w:t xml:space="preserve"> Data</w:t>
+      </w:r>
+      <w:r>
+        <w:rPr>
+          <w:rFonts w:eastAsiaTheme="minorEastAsia"/>
+        </w:rPr>
+        <w:t xml:space="preserve"> </w:t>
+      </w:r>
+      <w:r>
+        <w:rPr>
+          <w:rFonts w:eastAsiaTheme="minorEastAsia"/>
+        </w:rPr>
+        <w:t>form</w:t>
+      </w:r>
+      <w:r>
+        <w:rPr>
+          <w:rFonts w:eastAsiaTheme="minorEastAsia"/>
+        </w:rPr>
+        <w:t xml:space="preserve">s </w:t>
+      </w:r>
+    </w:p>
+    <w:p>
+      <w:pPr>
+        <w:rPr>
+          <w:rFonts w:eastAsiaTheme="minorEastAsia"/>
+        </w:rPr>
+      </w:pPr>
+      <w:r>
+        <w:rPr>
+          <w:rFonts w:eastAsiaTheme="minorEastAsia"/>
+        </w:rPr>
+        <w:t xml:space="preserve">The item of each selected AURIN dataset could be returned by using the </w:t>
+      </w:r>
+      <w:proofErr w:type="spellStart"/>
+      <w:r>
+        <w:rPr>
+          <w:rFonts w:eastAsiaTheme="minorEastAsia"/>
+          <w:i/>
+        </w:rPr>
+        <w:t>GetFeature</w:t>
+      </w:r>
+      <w:proofErr w:type="spellEnd"/>
+      <w:r>
+        <w:rPr>
+          <w:rFonts w:eastAsiaTheme="minorEastAsia"/>
+        </w:rPr>
+        <w:t xml:space="preserve"> </w:t>
+      </w:r>
+      <w:proofErr w:type="spellStart"/>
+      <w:r>
+        <w:rPr>
+          <w:rFonts w:eastAsiaTheme="minorEastAsia"/>
+        </w:rPr>
+        <w:t>wfs</w:t>
+      </w:r>
+      <w:proofErr w:type="spellEnd"/>
+      <w:r>
+        <w:rPr>
+          <w:rFonts w:eastAsiaTheme="minorEastAsia"/>
+        </w:rPr>
+        <w:t xml:space="preserve"> request</w:t>
+      </w:r>
+      <w:r>
+        <w:rPr>
+          <w:rFonts w:eastAsiaTheme="minorEastAsia"/>
+        </w:rPr>
+        <w:t xml:space="preserve">, where only a limited number of fields are relevant to the </w:t>
+      </w:r>
+      <w:r>
+        <w:rPr>
+          <w:rFonts w:eastAsiaTheme="minorEastAsia"/>
+        </w:rPr>
+        <w:t>research</w:t>
+      </w:r>
+      <w:r>
+        <w:rPr>
+          <w:rFonts w:eastAsiaTheme="minorEastAsia"/>
+        </w:rPr>
+        <w:t>. Thus, a method</w:t>
+      </w:r>
+      <w:r>
+        <w:rPr>
+          <w:rFonts w:eastAsiaTheme="minorEastAsia"/>
+        </w:rPr>
+        <w:t xml:space="preserve">, </w:t>
+      </w:r>
+      <w:r>
+        <w:rPr>
+          <w:rFonts w:eastAsiaTheme="minorEastAsia"/>
+        </w:rPr>
+        <w:t>that could extract the necessary data out of the raw AURIN data</w:t>
+      </w:r>
+      <w:r>
+        <w:rPr>
+          <w:rFonts w:eastAsiaTheme="minorEastAsia"/>
+        </w:rPr>
+        <w:t xml:space="preserve"> </w:t>
+      </w:r>
+      <w:r>
+        <w:rPr>
+          <w:rFonts w:eastAsiaTheme="minorEastAsia"/>
+        </w:rPr>
+        <w:t>form</w:t>
+      </w:r>
+      <w:r>
+        <w:rPr>
+          <w:rFonts w:eastAsiaTheme="minorEastAsia"/>
+        </w:rPr>
+        <w:t xml:space="preserve">, is required at this stage, </w:t>
+      </w:r>
+      <w:r>
+        <w:rPr>
+          <w:rFonts w:eastAsiaTheme="minorEastAsia"/>
+        </w:rPr>
+        <w:t xml:space="preserve">before saving </w:t>
+      </w:r>
+      <w:r>
+        <w:rPr>
+          <w:rFonts w:eastAsiaTheme="minorEastAsia"/>
+        </w:rPr>
+        <w:t xml:space="preserve">data </w:t>
+      </w:r>
+      <w:r>
+        <w:rPr>
+          <w:rFonts w:eastAsiaTheme="minorEastAsia"/>
+        </w:rPr>
+        <w:t>to remote CouchDB.</w:t>
+      </w:r>
+    </w:p>
+    <w:p>
+      <w:pPr>
+        <w:rPr>
+          <w:rFonts w:eastAsiaTheme="minorEastAsia"/>
+        </w:rPr>
+      </w:pPr>
+      <w:r>
+        <w:rPr>
+          <w:rFonts w:eastAsiaTheme="minorEastAsia"/>
+        </w:rPr>
+        <w:t xml:space="preserve">By exploring the </w:t>
+      </w:r>
+      <w:r>
+        <w:rPr>
+          <w:rFonts w:eastAsiaTheme="minorEastAsia"/>
+        </w:rPr>
+        <w:t xml:space="preserve">structure </w:t>
+      </w:r>
+      <w:r>
+        <w:rPr>
+          <w:rFonts w:eastAsiaTheme="minorEastAsia"/>
+        </w:rPr>
+        <w:t>of data</w:t>
+      </w:r>
+      <w:r>
+        <w:rPr>
+          <w:rFonts w:eastAsiaTheme="minorEastAsia"/>
+        </w:rPr>
+        <w:t xml:space="preserve"> </w:t>
+      </w:r>
+      <w:r>
+        <w:rPr>
+          <w:rFonts w:eastAsiaTheme="minorEastAsia"/>
+        </w:rPr>
+        <w:t>form</w:t>
+      </w:r>
+      <w:r>
+        <w:rPr>
+          <w:rFonts w:eastAsiaTheme="minorEastAsia"/>
+        </w:rPr>
+        <w:t>s</w:t>
+      </w:r>
+      <w:r>
+        <w:rPr>
+          <w:rFonts w:eastAsiaTheme="minorEastAsia"/>
+        </w:rPr>
+        <w:t xml:space="preserve"> returned by AURIN API </w:t>
+      </w:r>
+      <w:proofErr w:type="spellStart"/>
+      <w:r>
+        <w:rPr>
+          <w:rFonts w:eastAsiaTheme="minorEastAsia"/>
+          <w:i/>
+        </w:rPr>
+        <w:t>GetFeature</w:t>
+      </w:r>
+      <w:proofErr w:type="spellEnd"/>
+      <w:r>
+        <w:rPr>
+          <w:rFonts w:eastAsiaTheme="minorEastAsia"/>
+        </w:rPr>
+        <w:t xml:space="preserve">, </w:t>
+      </w:r>
+      <w:r>
+        <w:rPr>
+          <w:rFonts w:eastAsiaTheme="minorEastAsia"/>
+        </w:rPr>
+        <w:t>the data structure could be visualized as following figure:</w:t>
+      </w:r>
+    </w:p>
+    <w:p>
+      <w:pPr>
+        <w:jc w:val="center"/>
+        <w:rPr>
+          <w:rFonts w:eastAsiaTheme="minorEastAsia"/>
+        </w:rPr>
+      </w:pPr>
+      <w:r>
+        <w:rPr>
+          <w:rFonts w:eastAsiaTheme="minorEastAsia"/>
+          <w:noProof/>
+        </w:rPr>
+        <w:drawing>
+          <wp:inline distT="0" distB="0" distL="0" distR="0" wp14:anchorId="4D8FCEBA" wp14:editId="2FAE55CF">
+            <wp:extent cx="4184435" cy="1530350"/>
+            <wp:effectExtent l="0" t="0" r="6985" b="0"/>
+            <wp:docPr id="7" name="Picture 7"/>
+            <wp:cNvGraphicFramePr>
+              <a:graphicFrameLocks xmlns:a="http://schemas.openxmlformats.org/drawingml/2006/main" noChangeAspect="1"/>
+            </wp:cNvGraphicFramePr>
+            <a:graphic xmlns:a="http://schemas.openxmlformats.org/drawingml/2006/main">
+              <a:graphicData uri="http://schemas.openxmlformats.org/drawingml/2006/picture">
+                <pic:pic xmlns:pic="http://schemas.openxmlformats.org/drawingml/2006/picture">
+                  <pic:nvPicPr>
+                    <pic:cNvPr id="0" name="Picture 6"/>
+                    <pic:cNvPicPr>
+                      <a:picLocks noChangeAspect="1" noChangeArrowheads="1"/>
+                    </pic:cNvPicPr>
+                  </pic:nvPicPr>
+                  <pic:blipFill>
+                    <a:blip r:embed="rId9">
+                      <a:extLst>
+                        <a:ext uri="{28A0092B-C50C-407E-A947-70E740481C1C}">
+                          <a14:useLocalDpi xmlns:a14="http://schemas.microsoft.com/office/drawing/2010/main" val="0"/>
+                        </a:ext>
+                      </a:extLst>
+                    </a:blip>
+                    <a:srcRect/>
+                    <a:stretch>
+                      <a:fillRect/>
+                    </a:stretch>
+                  </pic:blipFill>
+                  <pic:spPr bwMode="auto">
+                    <a:xfrm>
+                      <a:off x="0" y="0"/>
+                      <a:ext cx="4196130" cy="1534627"/>
+                    </a:xfrm>
+                    <a:prstGeom prst="rect">
+                      <a:avLst/>
+                    </a:prstGeom>
+                    <a:noFill/>
+                    <a:ln>
+                      <a:noFill/>
+                    </a:ln>
+                  </pic:spPr>
+                </pic:pic>
+              </a:graphicData>
+            </a:graphic>
+          </wp:inline>
+        </w:drawing>
+      </w:r>
+    </w:p>
+    <w:p>
+      <w:pPr>
+        <w:jc w:val="center"/>
+        <w:rPr>
+          <w:rFonts w:eastAsiaTheme="minorEastAsia"/>
+          <w:i/>
+        </w:rPr>
+      </w:pPr>
+      <w:r>
+        <w:rPr>
+          <w:rFonts w:eastAsiaTheme="minorEastAsia"/>
+          <w:i/>
+        </w:rPr>
+        <w:t xml:space="preserve">Figure 3: </w:t>
+      </w:r>
+      <w:r>
+        <w:rPr>
+          <w:rFonts w:eastAsiaTheme="minorEastAsia"/>
+          <w:i/>
+        </w:rPr>
+        <w:t>V</w:t>
+      </w:r>
+      <w:r>
+        <w:rPr>
+          <w:rFonts w:eastAsiaTheme="minorEastAsia"/>
+          <w:i/>
+        </w:rPr>
+        <w:t>isualization of AURIN’s data form</w:t>
+      </w:r>
+    </w:p>
+    <w:p>
+      <w:pPr>
+        <w:rPr>
+          <w:rFonts w:eastAsiaTheme="minorEastAsia"/>
+        </w:rPr>
+      </w:pPr>
+      <w:r>
+        <w:rPr>
+          <w:rFonts w:eastAsiaTheme="minorEastAsia"/>
+        </w:rPr>
+        <w:t xml:space="preserve">This kind of data forms can easily </w:t>
+      </w:r>
+      <w:r>
+        <w:rPr>
+          <w:rFonts w:eastAsiaTheme="minorEastAsia"/>
+        </w:rPr>
+        <w:t xml:space="preserve">accumulate to size of GBs. Hence fetching AURIN data blindly would cause the server soon runs out of local storages, which would trigger unexpected </w:t>
+      </w:r>
+      <w:r>
+        <w:rPr>
+          <w:rFonts w:eastAsiaTheme="minorEastAsia"/>
+        </w:rPr>
+        <w:t>error</w:t>
+      </w:r>
+      <w:r>
+        <w:rPr>
+          <w:rFonts w:eastAsiaTheme="minorEastAsia"/>
+        </w:rPr>
+        <w:t xml:space="preserve"> to the crawling server.</w:t>
+      </w:r>
+    </w:p>
+    <w:p>
+      <w:pPr>
+        <w:rPr>
+          <w:rFonts w:eastAsiaTheme="minorEastAsia"/>
+        </w:rPr>
+      </w:pPr>
+      <w:r>
+        <w:rPr>
+          <w:rFonts w:eastAsiaTheme="minorEastAsia"/>
+        </w:rPr>
+        <w:t xml:space="preserve">From the figure above, it is obvious that the data concerned in this research densely aggregate in the bottom of each data form: dataset’s name, attributes names and values, </w:t>
+      </w:r>
+      <w:proofErr w:type="spellStart"/>
+      <w:r>
+        <w:rPr>
+          <w:rFonts w:eastAsiaTheme="minorEastAsia"/>
+        </w:rPr>
+        <w:t>bbox</w:t>
+      </w:r>
+      <w:proofErr w:type="spellEnd"/>
+      <w:r>
+        <w:rPr>
+          <w:rFonts w:eastAsiaTheme="minorEastAsia"/>
+        </w:rPr>
+        <w:t xml:space="preserve"> range.</w:t>
+      </w:r>
+      <w:r>
+        <w:rPr>
+          <w:rFonts w:eastAsiaTheme="minorEastAsia"/>
+        </w:rPr>
+        <w:t xml:space="preserve"> </w:t>
+      </w:r>
+      <w:r>
+        <w:rPr>
+          <w:rFonts w:eastAsiaTheme="minorEastAsia"/>
+        </w:rPr>
+        <w:t xml:space="preserve">On the contrary, </w:t>
+      </w:r>
+      <w:r>
+        <w:rPr>
+          <w:rFonts w:eastAsiaTheme="minorEastAsia"/>
+        </w:rPr>
+        <w:t xml:space="preserve">the </w:t>
+      </w:r>
+      <w:r>
+        <w:rPr>
+          <w:rFonts w:eastAsiaTheme="minorEastAsia"/>
+        </w:rPr>
+        <w:t xml:space="preserve">data located in </w:t>
+      </w:r>
+      <w:r>
+        <w:rPr>
+          <w:rFonts w:eastAsiaTheme="minorEastAsia"/>
+        </w:rPr>
+        <w:t>most of top and middle part is unnecessary</w:t>
+      </w:r>
+      <w:r>
+        <w:rPr>
+          <w:rFonts w:eastAsiaTheme="minorEastAsia"/>
+        </w:rPr>
+        <w:t xml:space="preserve"> and should be </w:t>
+      </w:r>
+      <w:r>
+        <w:rPr>
+          <w:rFonts w:eastAsiaTheme="minorEastAsia"/>
+        </w:rPr>
+        <w:t xml:space="preserve">discarded </w:t>
+      </w:r>
+      <w:r>
+        <w:rPr>
+          <w:rFonts w:eastAsiaTheme="minorEastAsia"/>
+        </w:rPr>
+        <w:t>before saving to database.</w:t>
+      </w:r>
+    </w:p>
+    <w:p>
+      <w:pPr>
+        <w:rPr>
+          <w:rFonts w:eastAsiaTheme="minorEastAsia"/>
+        </w:rPr>
+      </w:pPr>
+      <w:r>
+        <w:rPr>
+          <w:rFonts w:eastAsiaTheme="minorEastAsia"/>
+        </w:rPr>
+        <w:t xml:space="preserve">Like the methodology taken in Twitter Crawler, Regular Expression is used again </w:t>
+      </w:r>
+      <w:r>
+        <w:rPr>
+          <w:rFonts w:eastAsiaTheme="minorEastAsia"/>
+        </w:rPr>
+        <w:t>in</w:t>
+      </w:r>
+      <w:r>
+        <w:rPr>
+          <w:rFonts w:eastAsiaTheme="minorEastAsia"/>
+        </w:rPr>
+        <w:t xml:space="preserve"> this s</w:t>
+      </w:r>
+      <w:r>
+        <w:rPr>
+          <w:rFonts w:eastAsiaTheme="minorEastAsia"/>
+        </w:rPr>
+        <w:t>cenario</w:t>
+      </w:r>
+      <w:r>
+        <w:rPr>
+          <w:rFonts w:eastAsiaTheme="minorEastAsia"/>
+        </w:rPr>
+        <w:t>.</w:t>
+      </w:r>
+      <w:r>
+        <w:rPr>
+          <w:rFonts w:eastAsiaTheme="minorEastAsia"/>
+        </w:rPr>
+        <w:t xml:space="preserve"> Following table illustrates the RE for each </w:t>
+      </w:r>
+      <w:r>
+        <w:rPr>
+          <w:rFonts w:eastAsiaTheme="minorEastAsia"/>
+        </w:rPr>
+        <w:t>concerned field:</w:t>
+      </w:r>
+    </w:p>
+    <w:tbl>
+      <w:tblPr>
+        <w:tblStyle w:val="TableGrid"/>
+        <w:tblW w:w="0" w:type="auto"/>
+        <w:tblLook w:val="04A0" w:firstRow="1" w:lastRow="0" w:firstColumn="1" w:lastColumn="0" w:noHBand="0" w:noVBand="1"/>
+      </w:tblPr>
+      <w:tblGrid>
+        <w:gridCol w:w="2547"/>
+        <w:gridCol w:w="5749"/>
+      </w:tblGrid>
+      <w:tr>
+        <w:tc>
+          <w:tcPr>
+            <w:tcW w:w="2547" w:type="dxa"/>
+          </w:tcPr>
+          <w:p>
+            <w:pPr>
+              <w:rPr>
+                <w:rFonts w:eastAsiaTheme="minorEastAsia"/>
+                <w:b/>
+              </w:rPr>
+            </w:pPr>
+            <w:r>
+              <w:rPr>
+                <w:rFonts w:eastAsiaTheme="minorEastAsia"/>
+                <w:b/>
+              </w:rPr>
+              <w:t>Extract Target</w:t>
+            </w:r>
+          </w:p>
+        </w:tc>
+        <w:tc>
+          <w:tcPr>
+            <w:tcW w:w="5749" w:type="dxa"/>
+          </w:tcPr>
+          <w:p>
+            <w:pPr>
+              <w:rPr>
+                <w:rFonts w:eastAsiaTheme="minorEastAsia"/>
+                <w:b/>
+              </w:rPr>
+            </w:pPr>
+            <w:r>
+              <w:rPr>
+                <w:rFonts w:eastAsiaTheme="minorEastAsia"/>
+                <w:b/>
+              </w:rPr>
+              <w:t>Regular Expression</w:t>
+            </w:r>
+          </w:p>
+        </w:tc>
+      </w:tr>
+      <w:tr>
+        <w:tc>
+          <w:tcPr>
+            <w:tcW w:w="2547" w:type="dxa"/>
+          </w:tcPr>
+          <w:p>
+            <w:pPr>
+              <w:rPr>
+                <w:rFonts w:eastAsiaTheme="minorEastAsia"/>
+              </w:rPr>
+            </w:pPr>
+            <w:r>
+              <w:rPr>
+                <w:rFonts w:eastAsiaTheme="minorEastAsia"/>
+              </w:rPr>
+              <w:t>Dataset name</w:t>
+            </w:r>
+          </w:p>
+        </w:tc>
+        <w:tc>
+          <w:tcPr>
+            <w:tcW w:w="5749" w:type="dxa"/>
+          </w:tcPr>
+          <w:p>
+            <w:pPr>
+              <w:rPr>
+                <w:rFonts w:eastAsiaTheme="minorEastAsia"/>
+              </w:rPr>
+            </w:pPr>
+            <w:r>
+              <w:rPr>
+                <w:rFonts w:eastAsiaTheme="minorEastAsia"/>
+              </w:rPr>
+              <w:t>&lt;Name&gt;</w:t>
+            </w:r>
+            <w:proofErr w:type="spellStart"/>
+            <w:r>
+              <w:rPr>
+                <w:rFonts w:eastAsiaTheme="minorEastAsia"/>
+              </w:rPr>
+              <w:t>aurin</w:t>
+            </w:r>
+            <w:proofErr w:type="spellEnd"/>
+            <w:r>
+              <w:rPr>
+                <w:rFonts w:eastAsiaTheme="minorEastAsia"/>
+              </w:rPr>
+              <w:t>:([^&lt;</w:t>
+            </w:r>
+            <w:proofErr w:type="gramStart"/>
+            <w:r>
+              <w:rPr>
+                <w:rFonts w:eastAsiaTheme="minorEastAsia"/>
+              </w:rPr>
+              <w:t>&gt;]+</w:t>
+            </w:r>
+            <w:proofErr w:type="gramEnd"/>
+            <w:r>
+              <w:rPr>
+                <w:rFonts w:eastAsiaTheme="minorEastAsia"/>
+              </w:rPr>
+              <w:t>)&lt;\/Name&gt;</w:t>
+            </w:r>
+          </w:p>
+        </w:tc>
+      </w:tr>
+      <w:tr>
+        <w:tc>
+          <w:tcPr>
+            <w:tcW w:w="2547" w:type="dxa"/>
+          </w:tcPr>
+          <w:p>
+            <w:pPr>
+              <w:rPr>
+                <w:rFonts w:eastAsiaTheme="minorEastAsia"/>
+              </w:rPr>
+            </w:pPr>
+            <w:proofErr w:type="spellStart"/>
+            <w:r>
+              <w:rPr>
+                <w:rFonts w:eastAsiaTheme="minorEastAsia"/>
+              </w:rPr>
+              <w:t>Attribute_Value</w:t>
+            </w:r>
+            <w:proofErr w:type="spellEnd"/>
+            <w:r>
+              <w:rPr>
+                <w:rFonts w:eastAsiaTheme="minorEastAsia"/>
+              </w:rPr>
+              <w:t xml:space="preserve"> pair</w:t>
+            </w:r>
+          </w:p>
+        </w:tc>
+        <w:tc>
+          <w:tcPr>
+            <w:tcW w:w="5749" w:type="dxa"/>
+          </w:tcPr>
+          <w:p>
+            <w:pPr>
+              <w:rPr>
+                <w:rFonts w:eastAsiaTheme="minorEastAsia"/>
+              </w:rPr>
+            </w:pPr>
+            <w:r>
+              <w:rPr>
+                <w:rFonts w:eastAsiaTheme="minorEastAsia"/>
+              </w:rPr>
+              <w:t>\"([a-z_0-</w:t>
+            </w:r>
+            <w:proofErr w:type="gramStart"/>
+            <w:r>
+              <w:rPr>
+                <w:rFonts w:eastAsiaTheme="minorEastAsia"/>
+              </w:rPr>
+              <w:t>9]+</w:t>
+            </w:r>
+            <w:proofErr w:type="gramEnd"/>
+            <w:r>
+              <w:rPr>
+                <w:rFonts w:eastAsiaTheme="minorEastAsia"/>
+              </w:rPr>
+              <w:t>)\":([0-9]+),</w:t>
+            </w:r>
+          </w:p>
+        </w:tc>
+      </w:tr>
+      <w:tr>
+        <w:tc>
+          <w:tcPr>
+            <w:tcW w:w="2547" w:type="dxa"/>
+          </w:tcPr>
+          <w:p>
+            <w:pPr>
+              <w:rPr>
+                <w:rFonts w:eastAsiaTheme="minorEastAsia"/>
+              </w:rPr>
+            </w:pPr>
+            <w:proofErr w:type="spellStart"/>
+            <w:r>
+              <w:rPr>
+                <w:rFonts w:eastAsiaTheme="minorEastAsia"/>
+              </w:rPr>
+              <w:lastRenderedPageBreak/>
+              <w:t>Bbox</w:t>
+            </w:r>
+            <w:proofErr w:type="spellEnd"/>
+          </w:p>
+        </w:tc>
+        <w:tc>
+          <w:tcPr>
+            <w:tcW w:w="5749" w:type="dxa"/>
+          </w:tcPr>
+          <w:p>
+            <w:pPr>
+              <w:rPr>
+                <w:rFonts w:eastAsiaTheme="minorEastAsia"/>
+              </w:rPr>
+            </w:pPr>
+            <w:proofErr w:type="gramStart"/>
+            <w:r>
+              <w:rPr>
+                <w:rFonts w:eastAsiaTheme="minorEastAsia"/>
+              </w:rPr>
+              <w:t>,\</w:t>
+            </w:r>
+            <w:proofErr w:type="gramEnd"/>
+            <w:r>
+              <w:rPr>
+                <w:rFonts w:eastAsiaTheme="minorEastAsia"/>
+              </w:rPr>
+              <w:t>"bbox\":\[([+-]?[0-9]+\.[0-9]+),([+-]?[0-9]+\.[0-9]+),([+-]?[0-9]+\.[0-9]+),([+-]?[0-9]+\.[0-9]+)\]}}]</w:t>
+            </w:r>
+          </w:p>
+        </w:tc>
+      </w:tr>
+    </w:tbl>
+    <w:p>
+      <w:pPr>
+        <w:rPr>
+          <w:rFonts w:eastAsiaTheme="minorEastAsia"/>
+        </w:rPr>
+      </w:pPr>
+      <w:r>
+        <w:rPr>
+          <w:rFonts w:eastAsiaTheme="minorEastAsia"/>
+        </w:rPr>
+        <w:t xml:space="preserve">After extracting data from the AURIN raw data forms, the python script finally forms an item of dictionary defined by package </w:t>
+      </w:r>
+      <w:proofErr w:type="spellStart"/>
+      <w:r>
+        <w:rPr>
+          <w:rFonts w:eastAsiaTheme="minorEastAsia"/>
+        </w:rPr>
+        <w:t>pycouchdb</w:t>
+      </w:r>
+      <w:proofErr w:type="spellEnd"/>
+      <w:r>
+        <w:rPr>
+          <w:rFonts w:eastAsiaTheme="minorEastAsia"/>
+        </w:rPr>
+        <w:t>, and then send to remote database. This process is quite same as the usage of CouchDB in previous Twitter Crawler</w:t>
+      </w:r>
+      <w:r>
+        <w:rPr>
+          <w:rFonts w:eastAsiaTheme="minorEastAsia"/>
+        </w:rPr>
+        <w:t xml:space="preserve"> section.</w:t>
+      </w:r>
+    </w:p>
+    <w:p>
+      <w:pPr>
+        <w:pStyle w:val="Heading3"/>
+        <w:rPr>
+          <w:rFonts w:eastAsiaTheme="minorEastAsia"/>
+        </w:rPr>
+      </w:pPr>
+      <w:r>
+        <w:rPr>
+          <w:rFonts w:eastAsiaTheme="minorEastAsia"/>
+        </w:rPr>
+        <w:t>3.4 Scaling AURIN’s data</w:t>
+      </w:r>
+    </w:p>
+    <w:p>
+      <w:pPr>
+        <w:rPr>
+          <w:rFonts w:eastAsiaTheme="minorEastAsia"/>
+        </w:rPr>
+      </w:pPr>
+      <w:r>
+        <w:rPr>
+          <w:rFonts w:eastAsiaTheme="minorEastAsia"/>
+        </w:rPr>
+        <w:t>By defining the parameter—</w:t>
+      </w:r>
+      <w:proofErr w:type="spellStart"/>
+      <w:r>
+        <w:rPr>
+          <w:rFonts w:eastAsiaTheme="minorEastAsia"/>
+        </w:rPr>
+        <w:t>bbox</w:t>
+      </w:r>
+      <w:proofErr w:type="spellEnd"/>
+      <w:r>
+        <w:rPr>
+          <w:rFonts w:eastAsiaTheme="minorEastAsia"/>
+        </w:rPr>
+        <w:t xml:space="preserve">, in the </w:t>
+      </w:r>
+      <w:proofErr w:type="spellStart"/>
+      <w:r>
+        <w:rPr>
+          <w:rFonts w:eastAsiaTheme="minorEastAsia"/>
+        </w:rPr>
+        <w:t>wfs</w:t>
+      </w:r>
+      <w:proofErr w:type="spellEnd"/>
+      <w:r>
+        <w:rPr>
+          <w:rFonts w:eastAsiaTheme="minorEastAsia"/>
+        </w:rPr>
+        <w:t xml:space="preserve"> </w:t>
+      </w:r>
+      <w:proofErr w:type="spellStart"/>
+      <w:r>
+        <w:rPr>
+          <w:rFonts w:eastAsiaTheme="minorEastAsia"/>
+          <w:i/>
+        </w:rPr>
+        <w:t>GetFeature</w:t>
+      </w:r>
+      <w:proofErr w:type="spellEnd"/>
+      <w:r>
+        <w:rPr>
+          <w:rFonts w:eastAsiaTheme="minorEastAsia"/>
+        </w:rPr>
+        <w:t xml:space="preserve"> query, AURIN gives back the block that has the overlapped area with this specific </w:t>
+      </w:r>
+      <w:proofErr w:type="spellStart"/>
+      <w:r>
+        <w:rPr>
+          <w:rFonts w:eastAsiaTheme="minorEastAsia"/>
+        </w:rPr>
+        <w:t>bbox</w:t>
+      </w:r>
+      <w:proofErr w:type="spellEnd"/>
+      <w:r>
+        <w:rPr>
+          <w:rFonts w:eastAsiaTheme="minorEastAsia"/>
+        </w:rPr>
+        <w:t>.</w:t>
+      </w:r>
+      <w:r>
+        <w:rPr>
+          <w:rFonts w:eastAsiaTheme="minorEastAsia"/>
+        </w:rPr>
+        <w:t xml:space="preserve"> But usually, the data form for each block returned by AURIN </w:t>
+      </w:r>
+      <w:r>
+        <w:rPr>
+          <w:rFonts w:eastAsiaTheme="minorEastAsia"/>
+        </w:rPr>
+        <w:t xml:space="preserve">is much </w:t>
+      </w:r>
+      <w:proofErr w:type="gramStart"/>
+      <w:r>
+        <w:rPr>
+          <w:rFonts w:eastAsiaTheme="minorEastAsia"/>
+        </w:rPr>
+        <w:t>more larger</w:t>
+      </w:r>
+      <w:proofErr w:type="gramEnd"/>
+      <w:r>
+        <w:rPr>
+          <w:rFonts w:eastAsiaTheme="minorEastAsia"/>
+        </w:rPr>
+        <w:t xml:space="preserve"> than the given </w:t>
+      </w:r>
+      <w:proofErr w:type="spellStart"/>
+      <w:r>
+        <w:rPr>
+          <w:rFonts w:eastAsiaTheme="minorEastAsia"/>
+        </w:rPr>
+        <w:t>bbox</w:t>
+      </w:r>
+      <w:proofErr w:type="spellEnd"/>
+      <w:r>
+        <w:rPr>
+          <w:rFonts w:eastAsiaTheme="minorEastAsia"/>
+        </w:rPr>
+        <w:t>, or only a small amount of area is shared between these two.</w:t>
+      </w:r>
+      <w:r>
+        <w:rPr>
+          <w:rFonts w:eastAsiaTheme="minorEastAsia"/>
+        </w:rPr>
+        <w:t xml:space="preserve"> Considering the following scenarios:</w:t>
+      </w:r>
+    </w:p>
+    <w:p>
+      <w:pPr>
+        <w:rPr>
+          <w:rFonts w:eastAsiaTheme="minorEastAsia"/>
+        </w:rPr>
+      </w:pPr>
+      <w:bookmarkStart w:id="0" w:name="_GoBack"/>
+      <w:bookmarkEnd w:id="0"/>
+    </w:p>
+    <w:p>
+      <w:pPr>
+        <w:rPr>
+          <w:rFonts w:eastAsiaTheme="minorEastAsia"/>
+        </w:rPr>
+      </w:pPr>
     </w:p>
     <w:sectPr>
       <w:pgSz w:w="11906" w:h="16838"/>
@@ -4059,9 +6826,145 @@
 </w:document>
 </file>
 
+<file path=word/endnotes.xml><?xml version="1.0" encoding="utf-8"?>
+<w:endnotes xmlns:wpc="http://schemas.microsoft.com/office/word/2010/wordprocessingCanvas" xmlns:cx="http://schemas.microsoft.com/office/drawing/2014/chartex" xmlns:cx1="http://schemas.microsoft.com/office/drawing/2015/9/8/chartex" xmlns:cx2="http://schemas.microsoft.com/office/drawing/2015/10/21/chartex" xmlns:cx3="http://schemas.microsoft.com/office/drawing/2016/5/9/chartex" xmlns:cx4="http://schemas.microsoft.com/office/drawing/2016/5/10/chartex" xmlns:cx5="http://schemas.microsoft.com/office/drawing/2016/5/11/chartex" xmlns:cx6="http://schemas.microsoft.com/office/drawing/2016/5/12/chartex" xmlns:cx7="http://schemas.microsoft.com/office/drawing/2016/5/13/chartex" xmlns:cx8="http://schemas.microsoft.com/office/drawing/2016/5/14/chartex" xmlns:mc="http://schemas.openxmlformats.org/markup-compatibility/2006" xmlns:aink="http://schemas.microsoft.com/office/drawing/2016/ink" xmlns:am3d="http://schemas.microsoft.com/office/drawing/2017/model3d" xmlns:o="urn:schemas-microsoft-com:office:office" xmlns:r="http://schemas.openxmlformats.org/officeDocument/2006/relationships" xmlns:m="http://schemas.openxmlformats.org/officeDocument/2006/math" xmlns:v="urn:schemas-microsoft-com:vml" xmlns:wp14="http://schemas.microsoft.com/office/word/2010/wordprocessingDrawing" xmlns:wp="http://schemas.openxmlformats.org/drawingml/2006/wordprocessingDrawing" xmlns:w10="urn:schemas-microsoft-com:office:word" xmlns:w="http://schemas.openxmlformats.org/wordprocessingml/2006/main" xmlns:w14="http://schemas.microsoft.com/office/word/2010/wordml" xmlns:w15="http://schemas.microsoft.com/office/word/2012/wordml" xmlns:w16cid="http://schemas.microsoft.com/office/word/2016/wordml/cid" xmlns:w16se="http://schemas.microsoft.com/office/word/2015/wordml/symex" xmlns:wpg="http://schemas.microsoft.com/office/word/2010/wordprocessingGroup" xmlns:wpi="http://schemas.microsoft.com/office/word/2010/wordprocessingInk" xmlns:wne="http://schemas.microsoft.com/office/word/2006/wordml" xmlns:wps="http://schemas.microsoft.com/office/word/2010/wordprocessingShape" mc:Ignorable="w14 w15 w16se w16cid wp14">
+  <w:endnote w:type="separator" w:id="-1">
+    <w:p>
+      <w:pPr>
+        <w:spacing w:after="0" w:line="240" w:lineRule="auto"/>
+      </w:pPr>
+      <w:r>
+        <w:separator/>
+      </w:r>
+    </w:p>
+  </w:endnote>
+  <w:endnote w:type="continuationSeparator" w:id="0">
+    <w:p>
+      <w:pPr>
+        <w:spacing w:after="0" w:line="240" w:lineRule="auto"/>
+      </w:pPr>
+      <w:r>
+        <w:continuationSeparator/>
+      </w:r>
+    </w:p>
+  </w:endnote>
+</w:endnotes>
+</file>
+
+<file path=word/footnotes.xml><?xml version="1.0" encoding="utf-8"?>
+<w:footnotes xmlns:wpc="http://schemas.microsoft.com/office/word/2010/wordprocessingCanvas" xmlns:cx="http://schemas.microsoft.com/office/drawing/2014/chartex" xmlns:cx1="http://schemas.microsoft.com/office/drawing/2015/9/8/chartex" xmlns:cx2="http://schemas.microsoft.com/office/drawing/2015/10/21/chartex" xmlns:cx3="http://schemas.microsoft.com/office/drawing/2016/5/9/chartex" xmlns:cx4="http://schemas.microsoft.com/office/drawing/2016/5/10/chartex" xmlns:cx5="http://schemas.microsoft.com/office/drawing/2016/5/11/chartex" xmlns:cx6="http://schemas.microsoft.com/office/drawing/2016/5/12/chartex" xmlns:cx7="http://schemas.microsoft.com/office/drawing/2016/5/13/chartex" xmlns:cx8="http://schemas.microsoft.com/office/drawing/2016/5/14/chartex" xmlns:mc="http://schemas.openxmlformats.org/markup-compatibility/2006" xmlns:aink="http://schemas.microsoft.com/office/drawing/2016/ink" xmlns:am3d="http://schemas.microsoft.com/office/drawing/2017/model3d" xmlns:o="urn:schemas-microsoft-com:office:office" xmlns:r="http://schemas.openxmlformats.org/officeDocument/2006/relationships" xmlns:m="http://schemas.openxmlformats.org/officeDocument/2006/math" xmlns:v="urn:schemas-microsoft-com:vml" xmlns:wp14="http://schemas.microsoft.com/office/word/2010/wordprocessingDrawing" xmlns:wp="http://schemas.openxmlformats.org/drawingml/2006/wordprocessingDrawing" xmlns:w10="urn:schemas-microsoft-com:office:word" xmlns:w="http://schemas.openxmlformats.org/wordprocessingml/2006/main" xmlns:w14="http://schemas.microsoft.com/office/word/2010/wordml" xmlns:w15="http://schemas.microsoft.com/office/word/2012/wordml" xmlns:w16cid="http://schemas.microsoft.com/office/word/2016/wordml/cid" xmlns:w16se="http://schemas.microsoft.com/office/word/2015/wordml/symex" xmlns:wpg="http://schemas.microsoft.com/office/word/2010/wordprocessingGroup" xmlns:wpi="http://schemas.microsoft.com/office/word/2010/wordprocessingInk" xmlns:wne="http://schemas.microsoft.com/office/word/2006/wordml" xmlns:wps="http://schemas.microsoft.com/office/word/2010/wordprocessingShape" mc:Ignorable="w14 w15 w16se w16cid wp14">
+  <w:footnote w:type="separator" w:id="-1">
+    <w:p>
+      <w:pPr>
+        <w:spacing w:after="0" w:line="240" w:lineRule="auto"/>
+      </w:pPr>
+      <w:r>
+        <w:separator/>
+      </w:r>
+    </w:p>
+  </w:footnote>
+  <w:footnote w:type="continuationSeparator" w:id="0">
+    <w:p>
+      <w:pPr>
+        <w:spacing w:after="0" w:line="240" w:lineRule="auto"/>
+      </w:pPr>
+      <w:r>
+        <w:continuationSeparator/>
+      </w:r>
+    </w:p>
+  </w:footnote>
+</w:footnotes>
+</file>
+
 <file path=word/numbering.xml><?xml version="1.0" encoding="utf-8"?>
 <w:numbering xmlns:wpc="http://schemas.microsoft.com/office/word/2010/wordprocessingCanvas" xmlns:cx="http://schemas.microsoft.com/office/drawing/2014/chartex" xmlns:cx1="http://schemas.microsoft.com/office/drawing/2015/9/8/chartex" xmlns:cx2="http://schemas.microsoft.com/office/drawing/2015/10/21/chartex" xmlns:cx3="http://schemas.microsoft.com/office/drawing/2016/5/9/chartex" xmlns:cx4="http://schemas.microsoft.com/office/drawing/2016/5/10/chartex" xmlns:cx5="http://schemas.microsoft.com/office/drawing/2016/5/11/chartex" xmlns:cx6="http://schemas.microsoft.com/office/drawing/2016/5/12/chartex" xmlns:cx7="http://schemas.microsoft.com/office/drawing/2016/5/13/chartex" xmlns:cx8="http://schemas.microsoft.com/office/drawing/2016/5/14/chartex" xmlns:mc="http://schemas.openxmlformats.org/markup-compatibility/2006" xmlns:aink="http://schemas.microsoft.com/office/drawing/2016/ink" xmlns:am3d="http://schemas.microsoft.com/office/drawing/2017/model3d" xmlns:o="urn:schemas-microsoft-com:office:office" xmlns:r="http://schemas.openxmlformats.org/officeDocument/2006/relationships" xmlns:m="http://schemas.openxmlformats.org/officeDocument/2006/math" xmlns:v="urn:schemas-microsoft-com:vml" xmlns:wp14="http://schemas.microsoft.com/office/word/2010/wordprocessingDrawing" xmlns:wp="http://schemas.openxmlformats.org/drawingml/2006/wordprocessingDrawing" xmlns:w10="urn:schemas-microsoft-com:office:word" xmlns:w="http://schemas.openxmlformats.org/wordprocessingml/2006/main" xmlns:w14="http://schemas.microsoft.com/office/word/2010/wordml" xmlns:w15="http://schemas.microsoft.com/office/word/2012/wordml" xmlns:w16cid="http://schemas.microsoft.com/office/word/2016/wordml/cid" xmlns:w16se="http://schemas.microsoft.com/office/word/2015/wordml/symex" xmlns:wpg="http://schemas.microsoft.com/office/word/2010/wordprocessingGroup" xmlns:wpi="http://schemas.microsoft.com/office/word/2010/wordprocessingInk" xmlns:wne="http://schemas.microsoft.com/office/word/2006/wordml" xmlns:wps="http://schemas.microsoft.com/office/word/2010/wordprocessingShape" mc:Ignorable="w14 w15 w16se w16cid wp14">
   <w:abstractNum w:abstractNumId="0" w15:restartNumberingAfterBreak="0">
+    <w:nsid w:val="27C60379"/>
+    <w:multiLevelType w:val="hybridMultilevel"/>
+    <w:tmpl w:val="CB0636D2"/>
+    <w:lvl w:ilvl="0" w:tplc="0C090017">
+      <w:start w:val="1"/>
+      <w:numFmt w:val="lowerLetter"/>
+      <w:lvlText w:val="%1)"/>
+      <w:lvlJc w:val="left"/>
+      <w:pPr>
+        <w:ind w:left="720" w:hanging="360"/>
+      </w:pPr>
+    </w:lvl>
+    <w:lvl w:ilvl="1" w:tplc="0C090019" w:tentative="1">
+      <w:start w:val="1"/>
+      <w:numFmt w:val="lowerLetter"/>
+      <w:lvlText w:val="%2."/>
+      <w:lvlJc w:val="left"/>
+      <w:pPr>
+        <w:ind w:left="1440" w:hanging="360"/>
+      </w:pPr>
+    </w:lvl>
+    <w:lvl w:ilvl="2" w:tplc="0C09001B" w:tentative="1">
+      <w:start w:val="1"/>
+      <w:numFmt w:val="lowerRoman"/>
+      <w:lvlText w:val="%3."/>
+      <w:lvlJc w:val="right"/>
+      <w:pPr>
+        <w:ind w:left="2160" w:hanging="180"/>
+      </w:pPr>
+    </w:lvl>
+    <w:lvl w:ilvl="3" w:tplc="0C09000F" w:tentative="1">
+      <w:start w:val="1"/>
+      <w:numFmt w:val="decimal"/>
+      <w:lvlText w:val="%4."/>
+      <w:lvlJc w:val="left"/>
+      <w:pPr>
+        <w:ind w:left="2880" w:hanging="360"/>
+      </w:pPr>
+    </w:lvl>
+    <w:lvl w:ilvl="4" w:tplc="0C090019" w:tentative="1">
+      <w:start w:val="1"/>
+      <w:numFmt w:val="lowerLetter"/>
+      <w:lvlText w:val="%5."/>
+      <w:lvlJc w:val="left"/>
+      <w:pPr>
+        <w:ind w:left="3600" w:hanging="360"/>
+      </w:pPr>
+    </w:lvl>
+    <w:lvl w:ilvl="5" w:tplc="0C09001B" w:tentative="1">
+      <w:start w:val="1"/>
+      <w:numFmt w:val="lowerRoman"/>
+      <w:lvlText w:val="%6."/>
+      <w:lvlJc w:val="right"/>
+      <w:pPr>
+        <w:ind w:left="4320" w:hanging="180"/>
+      </w:pPr>
+    </w:lvl>
+    <w:lvl w:ilvl="6" w:tplc="0C09000F" w:tentative="1">
+      <w:start w:val="1"/>
+      <w:numFmt w:val="decimal"/>
+      <w:lvlText w:val="%7."/>
+      <w:lvlJc w:val="left"/>
+      <w:pPr>
+        <w:ind w:left="5040" w:hanging="360"/>
+      </w:pPr>
+    </w:lvl>
+    <w:lvl w:ilvl="7" w:tplc="0C090019" w:tentative="1">
+      <w:start w:val="1"/>
+      <w:numFmt w:val="lowerLetter"/>
+      <w:lvlText w:val="%8."/>
+      <w:lvlJc w:val="left"/>
+      <w:pPr>
+        <w:ind w:left="5760" w:hanging="360"/>
+      </w:pPr>
+    </w:lvl>
+    <w:lvl w:ilvl="8" w:tplc="0C09001B" w:tentative="1">
+      <w:start w:val="1"/>
+      <w:numFmt w:val="lowerRoman"/>
+      <w:lvlText w:val="%9."/>
+      <w:lvlJc w:val="right"/>
+      <w:pPr>
+        <w:ind w:left="6480" w:hanging="180"/>
+      </w:pPr>
+    </w:lvl>
+  </w:abstractNum>
+  <w:abstractNum w:abstractNumId="1" w15:restartNumberingAfterBreak="0">
     <w:nsid w:val="30BA0C46"/>
     <w:multiLevelType w:val="hybridMultilevel"/>
     <w:tmpl w:val="3278B2BA"/>
@@ -4147,7 +7050,96 @@
       </w:pPr>
     </w:lvl>
   </w:abstractNum>
-  <w:abstractNum w:abstractNumId="1" w15:restartNumberingAfterBreak="0">
+  <w:abstractNum w:abstractNumId="2" w15:restartNumberingAfterBreak="0">
+    <w:nsid w:val="319F4B97"/>
+    <w:multiLevelType w:val="hybridMultilevel"/>
+    <w:tmpl w:val="56CC5D5E"/>
+    <w:lvl w:ilvl="0" w:tplc="0C090017">
+      <w:start w:val="1"/>
+      <w:numFmt w:val="lowerLetter"/>
+      <w:lvlText w:val="%1)"/>
+      <w:lvlJc w:val="left"/>
+      <w:pPr>
+        <w:ind w:left="720" w:hanging="360"/>
+      </w:pPr>
+      <w:rPr>
+        <w:rFonts w:hint="default"/>
+      </w:rPr>
+    </w:lvl>
+    <w:lvl w:ilvl="1" w:tplc="0C090019" w:tentative="1">
+      <w:start w:val="1"/>
+      <w:numFmt w:val="lowerLetter"/>
+      <w:lvlText w:val="%2."/>
+      <w:lvlJc w:val="left"/>
+      <w:pPr>
+        <w:ind w:left="1440" w:hanging="360"/>
+      </w:pPr>
+    </w:lvl>
+    <w:lvl w:ilvl="2" w:tplc="0C09001B" w:tentative="1">
+      <w:start w:val="1"/>
+      <w:numFmt w:val="lowerRoman"/>
+      <w:lvlText w:val="%3."/>
+      <w:lvlJc w:val="right"/>
+      <w:pPr>
+        <w:ind w:left="2160" w:hanging="180"/>
+      </w:pPr>
+    </w:lvl>
+    <w:lvl w:ilvl="3" w:tplc="0C09000F" w:tentative="1">
+      <w:start w:val="1"/>
+      <w:numFmt w:val="decimal"/>
+      <w:lvlText w:val="%4."/>
+      <w:lvlJc w:val="left"/>
+      <w:pPr>
+        <w:ind w:left="2880" w:hanging="360"/>
+      </w:pPr>
+    </w:lvl>
+    <w:lvl w:ilvl="4" w:tplc="0C090019" w:tentative="1">
+      <w:start w:val="1"/>
+      <w:numFmt w:val="lowerLetter"/>
+      <w:lvlText w:val="%5."/>
+      <w:lvlJc w:val="left"/>
+      <w:pPr>
+        <w:ind w:left="3600" w:hanging="360"/>
+      </w:pPr>
+    </w:lvl>
+    <w:lvl w:ilvl="5" w:tplc="0C09001B" w:tentative="1">
+      <w:start w:val="1"/>
+      <w:numFmt w:val="lowerRoman"/>
+      <w:lvlText w:val="%6."/>
+      <w:lvlJc w:val="right"/>
+      <w:pPr>
+        <w:ind w:left="4320" w:hanging="180"/>
+      </w:pPr>
+    </w:lvl>
+    <w:lvl w:ilvl="6" w:tplc="0C09000F" w:tentative="1">
+      <w:start w:val="1"/>
+      <w:numFmt w:val="decimal"/>
+      <w:lvlText w:val="%7."/>
+      <w:lvlJc w:val="left"/>
+      <w:pPr>
+        <w:ind w:left="5040" w:hanging="360"/>
+      </w:pPr>
+    </w:lvl>
+    <w:lvl w:ilvl="7" w:tplc="0C090019" w:tentative="1">
+      <w:start w:val="1"/>
+      <w:numFmt w:val="lowerLetter"/>
+      <w:lvlText w:val="%8."/>
+      <w:lvlJc w:val="left"/>
+      <w:pPr>
+        <w:ind w:left="5760" w:hanging="360"/>
+      </w:pPr>
+    </w:lvl>
+    <w:lvl w:ilvl="8" w:tplc="0C09001B" w:tentative="1">
+      <w:start w:val="1"/>
+      <w:numFmt w:val="lowerRoman"/>
+      <w:lvlText w:val="%9."/>
+      <w:lvlJc w:val="right"/>
+      <w:pPr>
+        <w:ind w:left="6480" w:hanging="180"/>
+      </w:pPr>
+    </w:lvl>
+  </w:abstractNum>
+  <w:abstractNum w:abstractNumId="3" w15:restartNumberingAfterBreak="0">
     <w:nsid w:val="4009603E"/>
     <w:multiLevelType w:val="hybridMultilevel"/>
     <w:tmpl w:val="C8DC2CF6"/>
@@ -4233,7 +7225,7 @@
       </w:pPr>
     </w:lvl>
   </w:abstractNum>
-  <w:abstractNum w:abstractNumId="2" w15:restartNumberingAfterBreak="0">
+  <w:abstractNum w:abstractNumId="4" w15:restartNumberingAfterBreak="0">
     <w:nsid w:val="46FD0B8A"/>
     <w:multiLevelType w:val="hybridMultilevel"/>
     <w:tmpl w:val="E2AC5D68"/>
@@ -4319,7 +7311,7 @@
       </w:pPr>
     </w:lvl>
   </w:abstractNum>
-  <w:abstractNum w:abstractNumId="3" w15:restartNumberingAfterBreak="0">
+  <w:abstractNum w:abstractNumId="5" w15:restartNumberingAfterBreak="0">
     <w:nsid w:val="487F03BC"/>
     <w:multiLevelType w:val="hybridMultilevel"/>
     <w:tmpl w:val="DC98707E"/>
@@ -4405,10 +7397,10 @@
       </w:pPr>
     </w:lvl>
   </w:abstractNum>
-  <w:abstractNum w:abstractNumId="4" w15:restartNumberingAfterBreak="0">
+  <w:abstractNum w:abstractNumId="6" w15:restartNumberingAfterBreak="0">
     <w:nsid w:val="63DD68BC"/>
     <w:multiLevelType w:val="hybridMultilevel"/>
-    <w:tmpl w:val="A8FAEB9A"/>
+    <w:tmpl w:val="930CB1EE"/>
     <w:lvl w:ilvl="0" w:tplc="75FA8592">
       <w:start w:val="1"/>
       <w:numFmt w:val="lowerLetter"/>
@@ -4494,7 +7486,7 @@
       </w:pPr>
     </w:lvl>
   </w:abstractNum>
-  <w:abstractNum w:abstractNumId="5" w15:restartNumberingAfterBreak="0">
+  <w:abstractNum w:abstractNumId="7" w15:restartNumberingAfterBreak="0">
     <w:nsid w:val="6B073D5C"/>
     <w:multiLevelType w:val="hybridMultilevel"/>
     <w:tmpl w:val="42566588"/>
@@ -4580,7 +7572,7 @@
       </w:pPr>
     </w:lvl>
   </w:abstractNum>
-  <w:abstractNum w:abstractNumId="6" w15:restartNumberingAfterBreak="0">
+  <w:abstractNum w:abstractNumId="8" w15:restartNumberingAfterBreak="0">
     <w:nsid w:val="6F7A7A80"/>
     <w:multiLevelType w:val="multilevel"/>
     <w:tmpl w:val="C70A76F0"/>
@@ -4693,7 +7685,185 @@
       </w:pPr>
     </w:lvl>
   </w:abstractNum>
-  <w:abstractNum w:abstractNumId="7" w15:restartNumberingAfterBreak="0">
+  <w:abstractNum w:abstractNumId="9" w15:restartNumberingAfterBreak="0">
+    <w:nsid w:val="741639DC"/>
+    <w:multiLevelType w:val="hybridMultilevel"/>
+    <w:tmpl w:val="B2C237BA"/>
+    <w:lvl w:ilvl="0" w:tplc="75FA8592">
+      <w:start w:val="1"/>
+      <w:numFmt w:val="lowerLetter"/>
+      <w:lvlText w:val="%1)"/>
+      <w:lvlJc w:val="left"/>
+      <w:pPr>
+        <w:ind w:left="840" w:hanging="420"/>
+      </w:pPr>
+      <w:rPr>
+        <w:rFonts w:hint="default"/>
+      </w:rPr>
+    </w:lvl>
+    <w:lvl w:ilvl="1" w:tplc="0C090019" w:tentative="1">
+      <w:start w:val="1"/>
+      <w:numFmt w:val="lowerLetter"/>
+      <w:lvlText w:val="%2."/>
+      <w:lvlJc w:val="left"/>
+      <w:pPr>
+        <w:ind w:left="1440" w:hanging="360"/>
+      </w:pPr>
+    </w:lvl>
+    <w:lvl w:ilvl="2" w:tplc="0C09001B" w:tentative="1">
+      <w:start w:val="1"/>
+      <w:numFmt w:val="lowerRoman"/>
+      <w:lvlText w:val="%3."/>
+      <w:lvlJc w:val="right"/>
+      <w:pPr>
+        <w:ind w:left="2160" w:hanging="180"/>
+      </w:pPr>
+    </w:lvl>
+    <w:lvl w:ilvl="3" w:tplc="0C09000F" w:tentative="1">
+      <w:start w:val="1"/>
+      <w:numFmt w:val="decimal"/>
+      <w:lvlText w:val="%4."/>
+      <w:lvlJc w:val="left"/>
+      <w:pPr>
+        <w:ind w:left="2880" w:hanging="360"/>
+      </w:pPr>
+    </w:lvl>
+    <w:lvl w:ilvl="4" w:tplc="0C090019" w:tentative="1">
+      <w:start w:val="1"/>
+      <w:numFmt w:val="lowerLetter"/>
+      <w:lvlText w:val="%5."/>
+      <w:lvlJc w:val="left"/>
+      <w:pPr>
+        <w:ind w:left="3600" w:hanging="360"/>
+      </w:pPr>
+    </w:lvl>
+    <w:lvl w:ilvl="5" w:tplc="0C09001B" w:tentative="1">
+      <w:start w:val="1"/>
+      <w:numFmt w:val="lowerRoman"/>
+      <w:lvlText w:val="%6."/>
+      <w:lvlJc w:val="right"/>
+      <w:pPr>
+        <w:ind w:left="4320" w:hanging="180"/>
+      </w:pPr>
+    </w:lvl>
+    <w:lvl w:ilvl="6" w:tplc="0C09000F" w:tentative="1">
+      <w:start w:val="1"/>
+      <w:numFmt w:val="decimal"/>
+      <w:lvlText w:val="%7."/>
+      <w:lvlJc w:val="left"/>
+      <w:pPr>
+        <w:ind w:left="5040" w:hanging="360"/>
+      </w:pPr>
+    </w:lvl>
+    <w:lvl w:ilvl="7" w:tplc="0C090019" w:tentative="1">
+      <w:start w:val="1"/>
+      <w:numFmt w:val="lowerLetter"/>
+      <w:lvlText w:val="%8."/>
+      <w:lvlJc w:val="left"/>
+      <w:pPr>
+        <w:ind w:left="5760" w:hanging="360"/>
+      </w:pPr>
+    </w:lvl>
+    <w:lvl w:ilvl="8" w:tplc="0C09001B" w:tentative="1">
+      <w:start w:val="1"/>
+      <w:numFmt w:val="lowerRoman"/>
+      <w:lvlText w:val="%9."/>
+      <w:lvlJc w:val="right"/>
+      <w:pPr>
+        <w:ind w:left="6480" w:hanging="180"/>
+      </w:pPr>
+    </w:lvl>
+  </w:abstractNum>
+  <w:abstractNum w:abstractNumId="10" w15:restartNumberingAfterBreak="0">
+    <w:nsid w:val="757C65A4"/>
+    <w:multiLevelType w:val="hybridMultilevel"/>
+    <w:tmpl w:val="930CB1EE"/>
+    <w:lvl w:ilvl="0" w:tplc="75FA8592">
+      <w:start w:val="1"/>
+      <w:numFmt w:val="lowerLetter"/>
+      <w:lvlText w:val="%1)"/>
+      <w:lvlJc w:val="left"/>
+      <w:pPr>
+        <w:ind w:left="840" w:hanging="420"/>
+      </w:pPr>
+      <w:rPr>
+        <w:rFonts w:hint="default"/>
+      </w:rPr>
+    </w:lvl>
+    <w:lvl w:ilvl="1" w:tplc="0C090019" w:tentative="1">
+      <w:start w:val="1"/>
+      <w:numFmt w:val="lowerLetter"/>
+      <w:lvlText w:val="%2."/>
+      <w:lvlJc w:val="left"/>
+      <w:pPr>
+        <w:ind w:left="1500" w:hanging="360"/>
+      </w:pPr>
+    </w:lvl>
+    <w:lvl w:ilvl="2" w:tplc="0C09001B" w:tentative="1">
+      <w:start w:val="1"/>
+      <w:numFmt w:val="lowerRoman"/>
+      <w:lvlText w:val="%3."/>
+      <w:lvlJc w:val="right"/>
+      <w:pPr>
+        <w:ind w:left="2220" w:hanging="180"/>
+      </w:pPr>
+    </w:lvl>
+    <w:lvl w:ilvl="3" w:tplc="0C09000F" w:tentative="1">
+      <w:start w:val="1"/>
+      <w:numFmt w:val="decimal"/>
+      <w:lvlText w:val="%4."/>
+      <w:lvlJc w:val="left"/>
+      <w:pPr>
+        <w:ind w:left="2940" w:hanging="360"/>
+      </w:pPr>
+    </w:lvl>
+    <w:lvl w:ilvl="4" w:tplc="0C090019" w:tentative="1">
+      <w:start w:val="1"/>
+      <w:numFmt w:val="lowerLetter"/>
+      <w:lvlText w:val="%5."/>
+      <w:lvlJc w:val="left"/>
+      <w:pPr>
+        <w:ind w:left="3660" w:hanging="360"/>
+      </w:pPr>
+    </w:lvl>
+    <w:lvl w:ilvl="5" w:tplc="0C09001B" w:tentative="1">
+      <w:start w:val="1"/>
+      <w:numFmt w:val="lowerRoman"/>
+      <w:lvlText w:val="%6."/>
+      <w:lvlJc w:val="right"/>
+      <w:pPr>
+        <w:ind w:left="4380" w:hanging="180"/>
+      </w:pPr>
+    </w:lvl>
+    <w:lvl w:ilvl="6" w:tplc="0C09000F" w:tentative="1">
+      <w:start w:val="1"/>
+      <w:numFmt w:val="decimal"/>
+      <w:lvlText w:val="%7."/>
+      <w:lvlJc w:val="left"/>
+      <w:pPr>
+        <w:ind w:left="5100" w:hanging="360"/>
+      </w:pPr>
+    </w:lvl>
+    <w:lvl w:ilvl="7" w:tplc="0C090019" w:tentative="1">
+      <w:start w:val="1"/>
+      <w:numFmt w:val="lowerLetter"/>
+      <w:lvlText w:val="%8."/>
+      <w:lvlJc w:val="left"/>
+      <w:pPr>
+        <w:ind w:left="5820" w:hanging="360"/>
+      </w:pPr>
+    </w:lvl>
+    <w:lvl w:ilvl="8" w:tplc="0C09001B" w:tentative="1">
+      <w:start w:val="1"/>
+      <w:numFmt w:val="lowerRoman"/>
+      <w:lvlText w:val="%9."/>
+      <w:lvlJc w:val="right"/>
+      <w:pPr>
+        <w:ind w:left="6540" w:hanging="180"/>
+      </w:pPr>
+    </w:lvl>
+  </w:abstractNum>
+  <w:abstractNum w:abstractNumId="11" w15:restartNumberingAfterBreak="0">
     <w:nsid w:val="77363769"/>
     <w:multiLevelType w:val="hybridMultilevel"/>
     <w:tmpl w:val="B53AECCC"/>
@@ -4782,7 +7952,7 @@
       </w:pPr>
     </w:lvl>
   </w:abstractNum>
-  <w:abstractNum w:abstractNumId="8" w15:restartNumberingAfterBreak="0">
+  <w:abstractNum w:abstractNumId="12" w15:restartNumberingAfterBreak="0">
     <w:nsid w:val="781C1F6E"/>
     <w:multiLevelType w:val="hybridMultilevel"/>
     <w:tmpl w:val="EA509204"/>
@@ -4868,7 +8038,7 @@
       </w:pPr>
     </w:lvl>
   </w:abstractNum>
-  <w:abstractNum w:abstractNumId="9" w15:restartNumberingAfterBreak="0">
+  <w:abstractNum w:abstractNumId="13" w15:restartNumberingAfterBreak="0">
     <w:nsid w:val="78385449"/>
     <w:multiLevelType w:val="hybridMultilevel"/>
     <w:tmpl w:val="9D3CB6A2"/>
@@ -4954,35 +8124,139 @@
       </w:pPr>
     </w:lvl>
   </w:abstractNum>
+  <w:abstractNum w:abstractNumId="14" w15:restartNumberingAfterBreak="0">
+    <w:nsid w:val="7B10647B"/>
+    <w:multiLevelType w:val="hybridMultilevel"/>
+    <w:tmpl w:val="0BD68910"/>
+    <w:lvl w:ilvl="0" w:tplc="75FA8592">
+      <w:start w:val="1"/>
+      <w:numFmt w:val="lowerLetter"/>
+      <w:lvlText w:val="%1)"/>
+      <w:lvlJc w:val="left"/>
+      <w:pPr>
+        <w:ind w:left="840" w:hanging="420"/>
+      </w:pPr>
+      <w:rPr>
+        <w:rFonts w:hint="default"/>
+      </w:rPr>
+    </w:lvl>
+    <w:lvl w:ilvl="1" w:tplc="0C090019" w:tentative="1">
+      <w:start w:val="1"/>
+      <w:numFmt w:val="lowerLetter"/>
+      <w:lvlText w:val="%2."/>
+      <w:lvlJc w:val="left"/>
+      <w:pPr>
+        <w:ind w:left="1440" w:hanging="360"/>
+      </w:pPr>
+    </w:lvl>
+    <w:lvl w:ilvl="2" w:tplc="0C09001B" w:tentative="1">
+      <w:start w:val="1"/>
+      <w:numFmt w:val="lowerRoman"/>
+      <w:lvlText w:val="%3."/>
+      <w:lvlJc w:val="right"/>
+      <w:pPr>
+        <w:ind w:left="2160" w:hanging="180"/>
+      </w:pPr>
+    </w:lvl>
+    <w:lvl w:ilvl="3" w:tplc="0C09000F" w:tentative="1">
+      <w:start w:val="1"/>
+      <w:numFmt w:val="decimal"/>
+      <w:lvlText w:val="%4."/>
+      <w:lvlJc w:val="left"/>
+      <w:pPr>
+        <w:ind w:left="2880" w:hanging="360"/>
+      </w:pPr>
+    </w:lvl>
+    <w:lvl w:ilvl="4" w:tplc="0C090019" w:tentative="1">
+      <w:start w:val="1"/>
+      <w:numFmt w:val="lowerLetter"/>
+      <w:lvlText w:val="%5."/>
+      <w:lvlJc w:val="left"/>
+      <w:pPr>
+        <w:ind w:left="3600" w:hanging="360"/>
+      </w:pPr>
+    </w:lvl>
+    <w:lvl w:ilvl="5" w:tplc="0C09001B" w:tentative="1">
+      <w:start w:val="1"/>
+      <w:numFmt w:val="lowerRoman"/>
+      <w:lvlText w:val="%6."/>
+      <w:lvlJc w:val="right"/>
+      <w:pPr>
+        <w:ind w:left="4320" w:hanging="180"/>
+      </w:pPr>
+    </w:lvl>
+    <w:lvl w:ilvl="6" w:tplc="0C09000F" w:tentative="1">
+      <w:start w:val="1"/>
+      <w:numFmt w:val="decimal"/>
+      <w:lvlText w:val="%7."/>
+      <w:lvlJc w:val="left"/>
+      <w:pPr>
+        <w:ind w:left="5040" w:hanging="360"/>
+      </w:pPr>
+    </w:lvl>
+    <w:lvl w:ilvl="7" w:tplc="0C090019" w:tentative="1">
+      <w:start w:val="1"/>
+      <w:numFmt w:val="lowerLetter"/>
+      <w:lvlText w:val="%8."/>
+      <w:lvlJc w:val="left"/>
+      <w:pPr>
+        <w:ind w:left="5760" w:hanging="360"/>
+      </w:pPr>
+    </w:lvl>
+    <w:lvl w:ilvl="8" w:tplc="0C09001B" w:tentative="1">
+      <w:start w:val="1"/>
+      <w:numFmt w:val="lowerRoman"/>
+      <w:lvlText w:val="%9."/>
+      <w:lvlJc w:val="right"/>
+      <w:pPr>
+        <w:ind w:left="6480" w:hanging="180"/>
+      </w:pPr>
+    </w:lvl>
+  </w:abstractNum>
   <w:num w:numId="1">
+    <w:abstractNumId w:val="7"/>
+  </w:num>
+  <w:num w:numId="2">
+    <w:abstractNumId w:val="8"/>
+  </w:num>
+  <w:num w:numId="3">
+    <w:abstractNumId w:val="3"/>
+  </w:num>
+  <w:num w:numId="4">
+    <w:abstractNumId w:val="4"/>
+  </w:num>
+  <w:num w:numId="5">
+    <w:abstractNumId w:val="13"/>
+  </w:num>
+  <w:num w:numId="6">
+    <w:abstractNumId w:val="12"/>
+  </w:num>
+  <w:num w:numId="7">
     <w:abstractNumId w:val="5"/>
   </w:num>
-  <w:num w:numId="2">
+  <w:num w:numId="8">
+    <w:abstractNumId w:val="11"/>
+  </w:num>
+  <w:num w:numId="9">
+    <w:abstractNumId w:val="1"/>
+  </w:num>
+  <w:num w:numId="10">
     <w:abstractNumId w:val="6"/>
   </w:num>
-  <w:num w:numId="3">
-    <w:abstractNumId w:val="1"/>
+  <w:num w:numId="11">
+    <w:abstractNumId w:val="10"/>
   </w:num>
-  <w:num w:numId="4">
+  <w:num w:numId="12">
+    <w:abstractNumId w:val="14"/>
+  </w:num>
+  <w:num w:numId="13">
+    <w:abstractNumId w:val="9"/>
+  </w:num>
+  <w:num w:numId="14">
     <w:abstractNumId w:val="2"/>
   </w:num>
-  <w:num w:numId="5">
-    <w:abstractNumId w:val="9"/>
-  </w:num>
-  <w:num w:numId="6">
-    <w:abstractNumId w:val="8"/>
-  </w:num>
-  <w:num w:numId="7">
-    <w:abstractNumId w:val="3"/>
-  </w:num>
-  <w:num w:numId="8">
-    <w:abstractNumId w:val="7"/>
-  </w:num>
-  <w:num w:numId="9">
+  <w:num w:numId="15">
     <w:abstractNumId w:val="0"/>
-  </w:num>
-  <w:num w:numId="10">
-    <w:abstractNumId w:val="4"/>
   </w:num>
 </w:numbering>
 </file>
@@ -5602,6 +8876,62 @@
       </w:tblBorders>
     </w:tblPr>
   </w:style>
+  <w:style w:type="paragraph" w:styleId="Header">
+    <w:name w:val="header"/>
+    <w:basedOn w:val="Normal"/>
+    <w:link w:val="HeaderChar"/>
+    <w:uiPriority w:val="99"/>
+    <w:unhideWhenUsed/>
+    <w:rsid w:val="00E948B7"/>
+    <w:pPr>
+      <w:tabs>
+        <w:tab w:val="center" w:pos="4153"/>
+        <w:tab w:val="right" w:pos="8306"/>
+      </w:tabs>
+      <w:spacing w:after="0" w:line="240" w:lineRule="auto"/>
+    </w:pPr>
+  </w:style>
+  <w:style w:type="character" w:customStyle="1" w:styleId="HeaderChar">
+    <w:name w:val="Header Char"/>
+    <w:basedOn w:val="DefaultParagraphFont"/>
+    <w:link w:val="Header"/>
+    <w:uiPriority w:val="99"/>
+    <w:rsid w:val="00E948B7"/>
+    <w:rPr>
+      <w:rFonts w:ascii="Times New Roman" w:eastAsia="Times New Roman" w:hAnsi="Times New Roman"/>
+      <w:kern w:val="0"/>
+      <w:sz w:val="22"/>
+      <w:lang w:val="en-AU"/>
+    </w:rPr>
+  </w:style>
+  <w:style w:type="paragraph" w:styleId="Footer">
+    <w:name w:val="footer"/>
+    <w:basedOn w:val="Normal"/>
+    <w:link w:val="FooterChar"/>
+    <w:uiPriority w:val="99"/>
+    <w:unhideWhenUsed/>
+    <w:rsid w:val="00E948B7"/>
+    <w:pPr>
+      <w:tabs>
+        <w:tab w:val="center" w:pos="4153"/>
+        <w:tab w:val="right" w:pos="8306"/>
+      </w:tabs>
+      <w:spacing w:after="0" w:line="240" w:lineRule="auto"/>
+    </w:pPr>
+  </w:style>
+  <w:style w:type="character" w:customStyle="1" w:styleId="FooterChar">
+    <w:name w:val="Footer Char"/>
+    <w:basedOn w:val="DefaultParagraphFont"/>
+    <w:link w:val="Footer"/>
+    <w:uiPriority w:val="99"/>
+    <w:rsid w:val="00E948B7"/>
+    <w:rPr>
+      <w:rFonts w:ascii="Times New Roman" w:eastAsia="Times New Roman" w:hAnsi="Times New Roman"/>
+      <w:kern w:val="0"/>
+      <w:sz w:val="22"/>
+      <w:lang w:val="en-AU"/>
+    </w:rPr>
+  </w:style>
 </w:styles>
 </file>
 

</xml_diff>

<commit_message>
report 1 edition & diagrams
</commit_message>
<xml_diff>
--- a/crawler/Report.docx
+++ b/crawler/Report.docx
@@ -1,6 +1,6 @@
 
 <file path=word/document.xml><?xml version="1.0" encoding="utf-8"?>
-<w:document xmlns:wpc="http://schemas.microsoft.com/office/word/2010/wordprocessingCanvas" xmlns:cx="http://schemas.microsoft.com/office/drawing/2014/chartex" xmlns:cx1="http://schemas.microsoft.com/office/drawing/2015/9/8/chartex" xmlns:cx2="http://schemas.microsoft.com/office/drawing/2015/10/21/chartex" xmlns:cx3="http://schemas.microsoft.com/office/drawing/2016/5/9/chartex" xmlns:cx4="http://schemas.microsoft.com/office/drawing/2016/5/10/chartex" xmlns:cx5="http://schemas.microsoft.com/office/drawing/2016/5/11/chartex" xmlns:cx6="http://schemas.microsoft.com/office/drawing/2016/5/12/chartex" xmlns:cx7="http://schemas.microsoft.com/office/drawing/2016/5/13/chartex" xmlns:cx8="http://schemas.microsoft.com/office/drawing/2016/5/14/chartex" xmlns:mc="http://schemas.openxmlformats.org/markup-compatibility/2006" xmlns:aink="http://schemas.microsoft.com/office/drawing/2016/ink" xmlns:am3d="http://schemas.microsoft.com/office/drawing/2017/model3d" xmlns:o="urn:schemas-microsoft-com:office:office" xmlns:r="http://schemas.openxmlformats.org/officeDocument/2006/relationships" xmlns:m="http://schemas.openxmlformats.org/officeDocument/2006/math" xmlns:v="urn:schemas-microsoft-com:vml" xmlns:wp14="http://schemas.microsoft.com/office/word/2010/wordprocessingDrawing" xmlns:wp="http://schemas.openxmlformats.org/drawingml/2006/wordprocessingDrawing" xmlns:w10="urn:schemas-microsoft-com:office:word" xmlns:w="http://schemas.openxmlformats.org/wordprocessingml/2006/main" xmlns:w14="http://schemas.microsoft.com/office/word/2010/wordml" xmlns:w15="http://schemas.microsoft.com/office/word/2012/wordml" xmlns:w16cid="http://schemas.microsoft.com/office/word/2016/wordml/cid" xmlns:w16se="http://schemas.microsoft.com/office/word/2015/wordml/symex" xmlns:wpg="http://schemas.microsoft.com/office/word/2010/wordprocessingGroup" xmlns:wpi="http://schemas.microsoft.com/office/word/2010/wordprocessingInk" xmlns:wne="http://schemas.microsoft.com/office/word/2006/wordml" xmlns:wps="http://schemas.microsoft.com/office/word/2010/wordprocessingShape" mc:Ignorable="w14 w15 w16se w16cid wp14">
+<w:document xmlns:wpc="http://schemas.microsoft.com/office/word/2010/wordprocessingCanvas" xmlns:cx="http://schemas.microsoft.com/office/drawing/2014/chartex" xmlns:cx1="http://schemas.microsoft.com/office/drawing/2015/9/8/chartex" xmlns:mc="http://schemas.openxmlformats.org/markup-compatibility/2006" xmlns:o="urn:schemas-microsoft-com:office:office" xmlns:r="http://schemas.openxmlformats.org/officeDocument/2006/relationships" xmlns:m="http://schemas.openxmlformats.org/officeDocument/2006/math" xmlns:v="urn:schemas-microsoft-com:vml" xmlns:wp14="http://schemas.microsoft.com/office/word/2010/wordprocessingDrawing" xmlns:wp="http://schemas.openxmlformats.org/drawingml/2006/wordprocessingDrawing" xmlns:w10="urn:schemas-microsoft-com:office:word" xmlns:w="http://schemas.openxmlformats.org/wordprocessingml/2006/main" xmlns:w14="http://schemas.microsoft.com/office/word/2010/wordml" xmlns:w15="http://schemas.microsoft.com/office/word/2012/wordml" xmlns:w16se="http://schemas.microsoft.com/office/word/2015/wordml/symex" xmlns:wpg="http://schemas.microsoft.com/office/word/2010/wordprocessingGroup" xmlns:wpi="http://schemas.microsoft.com/office/word/2010/wordprocessingInk" xmlns:wne="http://schemas.microsoft.com/office/word/2006/wordml" xmlns:wps="http://schemas.microsoft.com/office/word/2010/wordprocessingShape" mc:Ignorable="w14 w15 w16se wp14">
   <w:body>
     <w:p>
       <w:pPr>
@@ -277,21 +277,7 @@
         <w:rPr>
           <w:rFonts w:eastAsiaTheme="minorEastAsia"/>
         </w:rPr>
-        <w:t xml:space="preserve">Although the Twitter gives out a range of APIs to researchers, the Documents of them, largely, do not contain the newest features about. </w:t>
-      </w:r>
-      <w:proofErr w:type="gramStart"/>
-      <w:r>
-        <w:rPr>
-          <w:rFonts w:eastAsiaTheme="minorEastAsia"/>
-        </w:rPr>
-        <w:t>Thus</w:t>
-      </w:r>
-      <w:proofErr w:type="gramEnd"/>
-      <w:r>
-        <w:rPr>
-          <w:rFonts w:eastAsiaTheme="minorEastAsia"/>
-        </w:rPr>
-        <w:t xml:space="preserve"> for the usage of Twitter APIs in the crawler side</w:t>
+        <w:t>Although the Twitter gives out a range of APIs to researchers, the Documents of them, largely, do not contain the newest features about. Thus for the usage of Twitter APIs in the crawler side</w:t>
       </w:r>
       <w:r>
         <w:rPr>
@@ -360,23 +346,12 @@
         </w:rPr>
         <w:t xml:space="preserve">To solve the challenge above, a great range of projects on GitHub and information in various forum have been viewed, for extra information of Twitter APIs new features. And finally, one of the API: </w:t>
       </w:r>
-      <w:proofErr w:type="spellStart"/>
-      <w:proofErr w:type="gramStart"/>
-      <w:r>
-        <w:rPr>
-          <w:rFonts w:eastAsiaTheme="minorEastAsia"/>
-          <w:i/>
-        </w:rPr>
-        <w:t>tweepy.api.cursor</w:t>
-      </w:r>
-      <w:proofErr w:type="spellEnd"/>
-      <w:proofErr w:type="gramEnd"/>
-      <w:r>
-        <w:rPr>
-          <w:rFonts w:eastAsiaTheme="minorEastAsia"/>
-          <w:i/>
-        </w:rPr>
-        <w:t>()</w:t>
+      <w:r>
+        <w:rPr>
+          <w:rFonts w:eastAsiaTheme="minorEastAsia"/>
+          <w:i/>
+        </w:rPr>
+        <w:t>tweepy.api.cursor()</w:t>
       </w:r>
       <w:r>
         <w:rPr>
@@ -743,23 +718,12 @@
         </w:rPr>
         <w:t xml:space="preserve"> 3 Twitter Application keys are applied and used, and with the help of </w:t>
       </w:r>
-      <w:proofErr w:type="spellStart"/>
-      <w:proofErr w:type="gramStart"/>
-      <w:r>
-        <w:rPr>
-          <w:rFonts w:eastAsiaTheme="minorEastAsia"/>
-          <w:i/>
-        </w:rPr>
-        <w:t>tweepy.api.cursor</w:t>
-      </w:r>
-      <w:proofErr w:type="spellEnd"/>
-      <w:proofErr w:type="gramEnd"/>
-      <w:r>
-        <w:rPr>
-          <w:rFonts w:eastAsiaTheme="minorEastAsia"/>
-          <w:i/>
-        </w:rPr>
-        <w:t>()</w:t>
+      <w:r>
+        <w:rPr>
+          <w:rFonts w:eastAsiaTheme="minorEastAsia"/>
+          <w:i/>
+        </w:rPr>
+        <w:t>tweepy.api.cursor()</w:t>
       </w:r>
       <w:r>
         <w:rPr>
@@ -1144,7 +1108,6 @@
         </w:rPr>
         <w:t xml:space="preserve">uld do harm to the whole system and must be removed. To filter the tweets that contains same </w:t>
       </w:r>
-      <w:proofErr w:type="spellStart"/>
       <w:r>
         <w:rPr>
           <w:rFonts w:eastAsiaTheme="minorEastAsia"/>
@@ -1152,7 +1115,6 @@
         </w:rPr>
         <w:t>screen_name</w:t>
       </w:r>
-      <w:proofErr w:type="spellEnd"/>
       <w:r>
         <w:rPr>
           <w:rFonts w:eastAsiaTheme="minorEastAsia"/>
@@ -1192,7 +1154,38 @@
         </w:rPr>
         <w:t xml:space="preserve">= </w:t>
       </w:r>
-      <w:proofErr w:type="spellStart"/>
+      <w:r>
+        <w:rPr>
+          <w:rFonts w:eastAsiaTheme="minorEastAsia"/>
+          <w:i/>
+        </w:rPr>
+        <w:t>screen_name + text</w:t>
+      </w:r>
+      <w:r>
+        <w:rPr>
+          <w:rFonts w:eastAsiaTheme="minorEastAsia"/>
+        </w:rPr>
+        <w:t xml:space="preserve"> is defined for each tweet, which helps to fix the issue above.</w:t>
+      </w:r>
+      <w:r>
+        <w:rPr>
+          <w:rFonts w:eastAsiaTheme="minorEastAsia"/>
+        </w:rPr>
+        <w:t xml:space="preserve"> On defining this </w:t>
+      </w:r>
+      <w:r>
+        <w:rPr>
+          <w:rFonts w:eastAsiaTheme="minorEastAsia"/>
+          <w:i/>
+        </w:rPr>
+        <w:t>identifier</w:t>
+      </w:r>
+      <w:r>
+        <w:rPr>
+          <w:rFonts w:eastAsiaTheme="minorEastAsia"/>
+        </w:rPr>
+        <w:t xml:space="preserve">, only the tweets with same </w:t>
+      </w:r>
       <w:r>
         <w:rPr>
           <w:rFonts w:eastAsiaTheme="minorEastAsia"/>
@@ -1200,40 +1193,37 @@
         </w:rPr>
         <w:t>screen_name</w:t>
       </w:r>
-      <w:proofErr w:type="spellEnd"/>
-      <w:r>
-        <w:rPr>
-          <w:rFonts w:eastAsiaTheme="minorEastAsia"/>
-          <w:i/>
-        </w:rPr>
-        <w:t xml:space="preserve"> + text</w:t>
-      </w:r>
-      <w:r>
-        <w:rPr>
-          <w:rFonts w:eastAsiaTheme="minorEastAsia"/>
-        </w:rPr>
-        <w:t xml:space="preserve"> is defined for each tweet, which helps to fix the issue above.</w:t>
-      </w:r>
-      <w:r>
-        <w:rPr>
-          <w:rFonts w:eastAsiaTheme="minorEastAsia"/>
-        </w:rPr>
-        <w:t xml:space="preserve"> On defining this </w:t>
-      </w:r>
-      <w:r>
-        <w:rPr>
-          <w:rFonts w:eastAsiaTheme="minorEastAsia"/>
-          <w:i/>
-        </w:rPr>
-        <w:t>identifier</w:t>
-      </w:r>
-      <w:r>
-        <w:rPr>
-          <w:rFonts w:eastAsiaTheme="minorEastAsia"/>
-        </w:rPr>
-        <w:t xml:space="preserve">, only the tweets with same </w:t>
-      </w:r>
-      <w:proofErr w:type="spellStart"/>
+      <w:r>
+        <w:rPr>
+          <w:rFonts w:eastAsiaTheme="minorEastAsia"/>
+        </w:rPr>
+        <w:t xml:space="preserve"> and </w:t>
+      </w:r>
+      <w:r>
+        <w:rPr>
+          <w:rFonts w:eastAsiaTheme="minorEastAsia"/>
+          <w:i/>
+        </w:rPr>
+        <w:t>text</w:t>
+      </w:r>
+      <w:r>
+        <w:rPr>
+          <w:rFonts w:eastAsiaTheme="minorEastAsia"/>
+        </w:rPr>
+        <w:t xml:space="preserve"> can be filtered out</w:t>
+      </w:r>
+      <w:r>
+        <w:rPr>
+          <w:rFonts w:eastAsiaTheme="minorEastAsia"/>
+        </w:rPr>
+        <w:t>,</w:t>
+      </w:r>
+      <w:r>
+        <w:rPr>
+          <w:rFonts w:eastAsiaTheme="minorEastAsia"/>
+        </w:rPr>
+        <w:t xml:space="preserve"> but not the ones with same </w:t>
+      </w:r>
       <w:r>
         <w:rPr>
           <w:rFonts w:eastAsiaTheme="minorEastAsia"/>
@@ -1241,47 +1231,6 @@
         </w:rPr>
         <w:t>screen_name</w:t>
       </w:r>
-      <w:proofErr w:type="spellEnd"/>
-      <w:r>
-        <w:rPr>
-          <w:rFonts w:eastAsiaTheme="minorEastAsia"/>
-        </w:rPr>
-        <w:t xml:space="preserve"> and </w:t>
-      </w:r>
-      <w:r>
-        <w:rPr>
-          <w:rFonts w:eastAsiaTheme="minorEastAsia"/>
-          <w:i/>
-        </w:rPr>
-        <w:t>text</w:t>
-      </w:r>
-      <w:r>
-        <w:rPr>
-          <w:rFonts w:eastAsiaTheme="minorEastAsia"/>
-        </w:rPr>
-        <w:t xml:space="preserve"> can be filtered out</w:t>
-      </w:r>
-      <w:r>
-        <w:rPr>
-          <w:rFonts w:eastAsiaTheme="minorEastAsia"/>
-        </w:rPr>
-        <w:t>,</w:t>
-      </w:r>
-      <w:r>
-        <w:rPr>
-          <w:rFonts w:eastAsiaTheme="minorEastAsia"/>
-        </w:rPr>
-        <w:t xml:space="preserve"> but not the ones with same </w:t>
-      </w:r>
-      <w:proofErr w:type="spellStart"/>
-      <w:r>
-        <w:rPr>
-          <w:rFonts w:eastAsiaTheme="minorEastAsia"/>
-          <w:i/>
-        </w:rPr>
-        <w:t>screen_name</w:t>
-      </w:r>
-      <w:proofErr w:type="spellEnd"/>
       <w:r>
         <w:rPr>
           <w:rFonts w:eastAsiaTheme="minorEastAsia"/>
@@ -1514,14 +1463,12 @@
         </w:rPr>
         <w:t xml:space="preserve"> is found to be helpful, which defines an area by giving the coordinate of the centre of a circle</w:t>
       </w:r>
-      <w:proofErr w:type="gramStart"/>
       <w:r>
         <w:rPr>
           <w:rFonts w:eastAsiaTheme="minorEastAsia"/>
         </w:rPr>
         <w:t>—(</w:t>
       </w:r>
-      <w:proofErr w:type="gramEnd"/>
       <w:r>
         <w:rPr>
           <w:rFonts w:eastAsiaTheme="minorEastAsia"/>
@@ -1994,10 +1941,10 @@
         </w:rPr>
         <w:lastRenderedPageBreak/>
         <w:drawing>
-          <wp:inline distT="0" distB="0" distL="0" distR="0" wp14:anchorId="72870E64" wp14:editId="6FC68CB0">
-            <wp:extent cx="5290185" cy="4702810"/>
-            <wp:effectExtent l="0" t="0" r="5715" b="2540"/>
-            <wp:docPr id="3" name="Picture 3"/>
+          <wp:inline distT="0" distB="0" distL="0" distR="0" wp14:anchorId="20994E49" wp14:editId="372FC37B">
+            <wp:extent cx="5271770" cy="4556125"/>
+            <wp:effectExtent l="0" t="0" r="5080" b="0"/>
+            <wp:docPr id="6" name="Picture 6"/>
             <wp:cNvGraphicFramePr>
               <a:graphicFrameLocks xmlns:a="http://schemas.openxmlformats.org/drawingml/2006/main" noChangeAspect="1"/>
             </wp:cNvGraphicFramePr>
@@ -2005,7 +1952,7 @@
               <a:graphicData uri="http://schemas.openxmlformats.org/drawingml/2006/picture">
                 <pic:pic xmlns:pic="http://schemas.openxmlformats.org/drawingml/2006/picture">
                   <pic:nvPicPr>
-                    <pic:cNvPr id="0" name="Picture 3"/>
+                    <pic:cNvPr id="0" name="Picture 4"/>
                     <pic:cNvPicPr>
                       <a:picLocks noChangeAspect="1" noChangeArrowheads="1"/>
                     </pic:cNvPicPr>
@@ -2026,7 +1973,7 @@
                   <pic:spPr bwMode="auto">
                     <a:xfrm>
                       <a:off x="0" y="0"/>
-                      <a:ext cx="5290185" cy="4702810"/>
+                      <a:ext cx="5271770" cy="4556125"/>
                     </a:xfrm>
                     <a:prstGeom prst="rect">
                       <a:avLst/>
@@ -2056,7 +2003,21 @@
           <w:rFonts w:eastAsiaTheme="minorEastAsia"/>
           <w:i/>
         </w:rPr>
-        <w:t>Figure1: Comparison between Typical Searching and Grid Searching.</w:t>
+        <w:t>Figure</w:t>
+      </w:r>
+      <w:r>
+        <w:rPr>
+          <w:rFonts w:eastAsiaTheme="minorEastAsia"/>
+          <w:i/>
+        </w:rPr>
+        <w:t xml:space="preserve"> </w:t>
+      </w:r>
+      <w:r>
+        <w:rPr>
+          <w:rFonts w:eastAsiaTheme="minorEastAsia"/>
+          <w:i/>
+        </w:rPr>
+        <w:t>1: Comparison between Typical Searching and Grid Searching.</w:t>
       </w:r>
     </w:p>
     <w:p>
@@ -2307,107 +2268,93 @@
         <w:rPr>
           <w:rFonts w:eastAsiaTheme="minorEastAsia"/>
         </w:rPr>
-        <w:t xml:space="preserve">which is proved to be ideal enough for this project’s data </w:t>
-      </w:r>
+        <w:t>which is proved to be ideal enough for this project’s data needs. T</w:t>
+      </w:r>
+      <w:r>
+        <w:rPr>
+          <w:rFonts w:eastAsiaTheme="minorEastAsia"/>
+        </w:rPr>
+        <w:t>hat is—it would search in 81</w:t>
+      </w:r>
+      <w:r>
+        <w:rPr>
+          <w:rFonts w:eastAsiaTheme="minorEastAsia"/>
+        </w:rPr>
+        <w:t xml:space="preserve"> ( </w:t>
+      </w:r>
+      <w:r>
+        <w:rPr>
+          <w:rFonts w:eastAsiaTheme="minorEastAsia"/>
+        </w:rPr>
+        <w:t>(</w:t>
+      </w:r>
+      <w:r>
+        <w:rPr>
+          <w:rFonts w:eastAsiaTheme="minorEastAsia"/>
+        </w:rPr>
+        <w:t>(</w:t>
+      </w:r>
+      <w:r>
+        <w:rPr>
+          <w:rFonts w:eastAsiaTheme="minorEastAsia"/>
+        </w:rPr>
+        <w:t>2*0.4/0.1</w:t>
+      </w:r>
+      <w:r>
+        <w:rPr>
+          <w:rFonts w:eastAsiaTheme="minorEastAsia"/>
+        </w:rPr>
+        <w:t>)</w:t>
+      </w:r>
+      <w:r>
+        <w:rPr>
+          <w:rFonts w:eastAsiaTheme="minorEastAsia"/>
+        </w:rPr>
+        <w:t>+1</w:t>
+      </w:r>
+      <w:r>
+        <w:rPr>
+          <w:rFonts w:eastAsiaTheme="minorEastAsia"/>
+        </w:rPr>
+        <w:t>)</w:t>
+      </w:r>
+      <w:r>
+        <w:rPr>
+          <w:rFonts w:eastAsiaTheme="minorEastAsia"/>
+        </w:rPr>
+        <w:t>^2</w:t>
+      </w:r>
+      <w:r>
+        <w:rPr>
+          <w:rFonts w:eastAsiaTheme="minorEastAsia"/>
+        </w:rPr>
+        <w:t xml:space="preserve"> </w:t>
+      </w:r>
+      <w:r>
+        <w:rPr>
+          <w:rFonts w:eastAsiaTheme="minorEastAsia"/>
+        </w:rPr>
+        <w:t>)</w:t>
+      </w:r>
+      <w:r>
+        <w:rPr>
+          <w:rFonts w:eastAsiaTheme="minorEastAsia"/>
+        </w:rPr>
+        <w:t xml:space="preserve"> small circle of areas around each main city across Australia.</w:t>
+      </w:r>
+    </w:p>
+    <w:p>
+      <w:pPr>
+        <w:pStyle w:val="Heading4"/>
+        <w:rPr>
+          <w:rFonts w:eastAsiaTheme="minorEastAsia"/>
+        </w:rPr>
+      </w:pPr>
       <w:r>
         <w:rPr>
           <w:rFonts w:eastAsiaTheme="minorEastAsia"/>
         </w:rPr>
         <w:lastRenderedPageBreak/>
-        <w:t>needs. T</w:t>
-      </w:r>
-      <w:r>
-        <w:rPr>
-          <w:rFonts w:eastAsiaTheme="minorEastAsia"/>
-        </w:rPr>
-        <w:t>hat is—it would search in 81</w:t>
-      </w:r>
-      <w:r>
-        <w:rPr>
-          <w:rFonts w:eastAsiaTheme="minorEastAsia"/>
-        </w:rPr>
-        <w:t xml:space="preserve"> </w:t>
-      </w:r>
-      <w:proofErr w:type="gramStart"/>
-      <w:r>
-        <w:rPr>
-          <w:rFonts w:eastAsiaTheme="minorEastAsia"/>
-        </w:rPr>
-        <w:t xml:space="preserve">( </w:t>
-      </w:r>
-      <w:r>
-        <w:rPr>
-          <w:rFonts w:eastAsiaTheme="minorEastAsia"/>
-        </w:rPr>
-        <w:t>(</w:t>
-      </w:r>
-      <w:proofErr w:type="gramEnd"/>
-      <w:r>
-        <w:rPr>
-          <w:rFonts w:eastAsiaTheme="minorEastAsia"/>
-        </w:rPr>
-        <w:t>(</w:t>
-      </w:r>
-      <w:r>
-        <w:rPr>
-          <w:rFonts w:eastAsiaTheme="minorEastAsia"/>
-        </w:rPr>
-        <w:t>2*0.4/0.1</w:t>
-      </w:r>
-      <w:r>
-        <w:rPr>
-          <w:rFonts w:eastAsiaTheme="minorEastAsia"/>
-        </w:rPr>
-        <w:t>)</w:t>
-      </w:r>
-      <w:r>
-        <w:rPr>
-          <w:rFonts w:eastAsiaTheme="minorEastAsia"/>
-        </w:rPr>
-        <w:t>+1</w:t>
-      </w:r>
-      <w:r>
-        <w:rPr>
-          <w:rFonts w:eastAsiaTheme="minorEastAsia"/>
-        </w:rPr>
-        <w:t>)</w:t>
-      </w:r>
-      <w:r>
-        <w:rPr>
-          <w:rFonts w:eastAsiaTheme="minorEastAsia"/>
-        </w:rPr>
-        <w:t>^2</w:t>
-      </w:r>
-      <w:r>
-        <w:rPr>
-          <w:rFonts w:eastAsiaTheme="minorEastAsia"/>
-        </w:rPr>
-        <w:t xml:space="preserve"> </w:t>
-      </w:r>
-      <w:r>
-        <w:rPr>
-          <w:rFonts w:eastAsiaTheme="minorEastAsia"/>
-        </w:rPr>
-        <w:t>)</w:t>
-      </w:r>
-      <w:r>
-        <w:rPr>
-          <w:rFonts w:eastAsiaTheme="minorEastAsia"/>
-        </w:rPr>
-        <w:t xml:space="preserve"> small circle of areas around each main city across Australia.</w:t>
-      </w:r>
-    </w:p>
-    <w:p>
-      <w:pPr>
-        <w:pStyle w:val="Heading4"/>
-        <w:rPr>
-          <w:rFonts w:eastAsiaTheme="minorEastAsia"/>
-        </w:rPr>
-      </w:pPr>
-      <w:r>
-        <w:rPr>
-          <w:rFonts w:eastAsiaTheme="minorEastAsia"/>
-        </w:rPr>
         <w:tab/>
         <w:t>2.</w:t>
       </w:r>
@@ -2590,7 +2537,6 @@
         </w:rPr>
         <w:t xml:space="preserve"> </w:t>
       </w:r>
-      <w:proofErr w:type="gramStart"/>
       <w:r>
         <w:rPr>
           <w:rFonts w:eastAsiaTheme="minorEastAsia"/>
@@ -2607,42 +2553,7 @@
         <w:rPr>
           <w:rFonts w:eastAsiaTheme="minorEastAsia"/>
         </w:rPr>
-        <w:t>hash</w:t>
-      </w:r>
-      <w:proofErr w:type="gramEnd"/>
-      <w:r>
-        <w:rPr>
-          <w:rFonts w:eastAsiaTheme="minorEastAsia"/>
-        </w:rPr>
-        <w:t>(</w:t>
-      </w:r>
-      <w:proofErr w:type="spellStart"/>
-      <w:r>
-        <w:rPr>
-          <w:rFonts w:eastAsiaTheme="minorEastAsia"/>
-        </w:rPr>
-        <w:t>usr_name</w:t>
-      </w:r>
-      <w:proofErr w:type="spellEnd"/>
-      <w:r>
-        <w:rPr>
-          <w:rFonts w:eastAsiaTheme="minorEastAsia"/>
-        </w:rPr>
-        <w:t xml:space="preserve"> + </w:t>
-      </w:r>
-      <w:proofErr w:type="spellStart"/>
-      <w:r>
-        <w:rPr>
-          <w:rFonts w:eastAsiaTheme="minorEastAsia"/>
-        </w:rPr>
-        <w:t>usr_text</w:t>
-      </w:r>
-      <w:proofErr w:type="spellEnd"/>
-      <w:r>
-        <w:rPr>
-          <w:rFonts w:eastAsiaTheme="minorEastAsia"/>
-        </w:rPr>
-        <w:t>)</w:t>
+        <w:t>hash(usr_name + usr_text)</w:t>
       </w:r>
       <w:r>
         <w:rPr>
@@ -2930,14 +2841,12 @@
             <w:r>
               <w:t xml:space="preserve">Tweet’s user </w:t>
             </w:r>
-            <w:proofErr w:type="spellStart"/>
             <w:r>
               <w:rPr>
                 <w:i/>
               </w:rPr>
               <w:t>screen_name</w:t>
             </w:r>
-            <w:proofErr w:type="spellEnd"/>
             <w:r>
               <w:t xml:space="preserve"> field</w:t>
             </w:r>
@@ -2960,11 +2869,9 @@
             <w:tcW w:w="1843" w:type="dxa"/>
           </w:tcPr>
           <w:p>
-            <w:proofErr w:type="spellStart"/>
             <w:r>
               <w:t>usr_id</w:t>
             </w:r>
-            <w:proofErr w:type="spellEnd"/>
           </w:p>
         </w:tc>
         <w:tc>
@@ -2982,13 +2889,8 @@
             <w:tcW w:w="3765" w:type="dxa"/>
           </w:tcPr>
           <w:p>
-            <w:proofErr w:type="spellStart"/>
             <w:r>
-              <w:t>Tweets’s</w:t>
-            </w:r>
-            <w:proofErr w:type="spellEnd"/>
-            <w:r>
-              <w:t xml:space="preserve"> user id</w:t>
+              <w:t>Tweets’s user id</w:t>
             </w:r>
           </w:p>
         </w:tc>
@@ -3126,7 +3028,6 @@
           </w:tcPr>
           <w:p>
             <w:r>
-              <w:lastRenderedPageBreak/>
               <w:t>7</w:t>
             </w:r>
           </w:p>
@@ -3214,6 +3115,7 @@
           </w:tcPr>
           <w:p>
             <w:r>
+              <w:lastRenderedPageBreak/>
               <w:t>9</w:t>
             </w:r>
           </w:p>
@@ -3364,21 +3266,8 @@
         <w:t>Some of the fields can be filled with invoking Twitter APIs</w:t>
       </w:r>
       <w:r>
-        <w:t xml:space="preserve"> (e.g. name = </w:t>
-      </w:r>
-      <w:proofErr w:type="spellStart"/>
-      <w:r>
-        <w:t>tweet.</w:t>
-      </w:r>
-      <w:proofErr w:type="gramStart"/>
-      <w:r>
-        <w:t>user.screen</w:t>
-      </w:r>
-      <w:proofErr w:type="gramEnd"/>
-      <w:r>
-        <w:t>_name</w:t>
-      </w:r>
-      <w:proofErr w:type="spellEnd"/>
+        <w:t xml:space="preserve"> (e.g. name = tweet.user.screen_name</w:t>
+      </w:r>
       <w:r>
         <w:t>, etc</w:t>
       </w:r>
@@ -3480,14 +3369,12 @@
             <w:tcW w:w="1702" w:type="dxa"/>
           </w:tcPr>
           <w:p>
-            <w:proofErr w:type="spellStart"/>
             <w:r>
               <w:t>usr_</w:t>
             </w:r>
             <w:r>
               <w:t>id</w:t>
             </w:r>
-            <w:proofErr w:type="spellEnd"/>
           </w:p>
         </w:tc>
         <w:tc>
@@ -3495,21 +3382,8 @@
             <w:tcW w:w="6174" w:type="dxa"/>
           </w:tcPr>
           <w:p>
-            <w:proofErr w:type="spellStart"/>
             <w:r>
-              <w:t>id_str</w:t>
-            </w:r>
-            <w:proofErr w:type="spellEnd"/>
-            <w:r>
-              <w:t>=u\'([0-</w:t>
-            </w:r>
-            <w:proofErr w:type="gramStart"/>
-            <w:r>
-              <w:t>9]+</w:t>
-            </w:r>
-            <w:proofErr w:type="gramEnd"/>
-            <w:r>
-              <w:t>)\'</w:t>
+              <w:t>id_str=u\'([0-9]+)\'</w:t>
             </w:r>
           </w:p>
         </w:tc>
@@ -3530,18 +3404,8 @@
             <w:tcW w:w="6174" w:type="dxa"/>
           </w:tcPr>
           <w:p>
-            <w:proofErr w:type="spellStart"/>
             <w:r>
-              <w:t>statuses_count</w:t>
-            </w:r>
-            <w:proofErr w:type="spellEnd"/>
-            <w:proofErr w:type="gramStart"/>
-            <w:r>
-              <w:t>=(</w:t>
-            </w:r>
-            <w:proofErr w:type="gramEnd"/>
-            <w:r>
-              <w:t>[0-9]+)</w:t>
+              <w:t>statuses_count=([0-9]+)</w:t>
             </w:r>
           </w:p>
         </w:tc>
@@ -3562,29 +3426,8 @@
             <w:tcW w:w="6174" w:type="dxa"/>
           </w:tcPr>
           <w:p>
-            <w:proofErr w:type="spellStart"/>
             <w:r>
-              <w:t>time_zone</w:t>
-            </w:r>
-            <w:proofErr w:type="spellEnd"/>
-            <w:r>
-              <w:t>=u\'([a-</w:t>
-            </w:r>
-            <w:proofErr w:type="spellStart"/>
-            <w:r>
-              <w:t>zA</w:t>
-            </w:r>
-            <w:proofErr w:type="spellEnd"/>
-            <w:r>
-              <w:t>-</w:t>
-            </w:r>
-            <w:proofErr w:type="gramStart"/>
-            <w:r>
-              <w:t>Z]+</w:t>
-            </w:r>
-            <w:proofErr w:type="gramEnd"/>
-            <w:r>
-              <w:t>)\'</w:t>
+              <w:t>time_zone=u\'([a-zA-Z]+)\'</w:t>
             </w:r>
           </w:p>
         </w:tc>
@@ -3606,15 +3449,7 @@
           </w:tcPr>
           <w:p>
             <w:r>
-              <w:t>datetime</w:t>
-            </w:r>
-            <w:proofErr w:type="gramStart"/>
-            <w:r>
-              <w:t>\.datetime\(</w:t>
-            </w:r>
-            <w:proofErr w:type="gramEnd"/>
-            <w:r>
-              <w:t>([0-9, ]+)\)</w:t>
+              <w:t>datetime\.datetime\(([0-9, ]+)\)</w:t>
             </w:r>
           </w:p>
         </w:tc>
@@ -3709,15 +3544,7 @@
         <w:ind w:left="840" w:firstLineChars="0" w:firstLine="0"/>
       </w:pPr>
       <w:r>
-        <w:t>It is convenient for python to communicate with CouchDB through the package “</w:t>
-      </w:r>
-      <w:proofErr w:type="spellStart"/>
-      <w:r>
-        <w:t>pycouchdb</w:t>
-      </w:r>
-      <w:proofErr w:type="spellEnd"/>
-      <w:r>
-        <w:t xml:space="preserve">”. </w:t>
+        <w:t xml:space="preserve">It is convenient for python to communicate with CouchDB through the package “pycouchdb”. </w:t>
       </w:r>
       <w:r>
         <w:t xml:space="preserve">Once the </w:t>
@@ -3735,7 +3562,6 @@
           <w:i/>
         </w:rPr>
       </w:pPr>
-      <w:proofErr w:type="spellStart"/>
       <w:r>
         <w:rPr>
           <w:i/>
@@ -3746,58 +3572,7 @@
         <w:rPr>
           <w:i/>
         </w:rPr>
-        <w:t>server</w:t>
-      </w:r>
-      <w:proofErr w:type="spellEnd"/>
-      <w:r>
-        <w:rPr>
-          <w:i/>
-        </w:rPr>
-        <w:t xml:space="preserve"> = </w:t>
-      </w:r>
-      <w:proofErr w:type="spellStart"/>
-      <w:proofErr w:type="gramStart"/>
-      <w:r>
-        <w:rPr>
-          <w:i/>
-        </w:rPr>
-        <w:t>pycouchdb.Server</w:t>
-      </w:r>
-      <w:proofErr w:type="spellEnd"/>
-      <w:proofErr w:type="gramEnd"/>
-      <w:r>
-        <w:rPr>
-          <w:i/>
-        </w:rPr>
-        <w:t>(</w:t>
-      </w:r>
-      <w:proofErr w:type="spellStart"/>
-      <w:r>
-        <w:rPr>
-          <w:i/>
-        </w:rPr>
-        <w:t>ex_db_info</w:t>
-      </w:r>
-      <w:proofErr w:type="spellEnd"/>
-      <w:r>
-        <w:rPr>
-          <w:i/>
-        </w:rPr>
-        <w:t xml:space="preserve">, </w:t>
-      </w:r>
-      <w:proofErr w:type="spellStart"/>
-      <w:r>
-        <w:rPr>
-          <w:i/>
-        </w:rPr>
-        <w:t>authmethod</w:t>
-      </w:r>
-      <w:proofErr w:type="spellEnd"/>
-      <w:r>
-        <w:rPr>
-          <w:i/>
-        </w:rPr>
-        <w:t xml:space="preserve"> = "basic")</w:t>
+        <w:t>server = pycouchdb.Server(ex_db_info, authmethod = "basic")</w:t>
       </w:r>
     </w:p>
     <w:p>
@@ -3808,24 +3583,14 @@
       <w:r>
         <w:t xml:space="preserve">where </w:t>
       </w:r>
-      <w:proofErr w:type="spellStart"/>
       <w:r>
         <w:rPr>
           <w:i/>
         </w:rPr>
         <w:t>ex_db_info</w:t>
       </w:r>
-      <w:proofErr w:type="spellEnd"/>
-      <w:r>
-        <w:t xml:space="preserve"> contains the </w:t>
-      </w:r>
-      <w:proofErr w:type="gramStart"/>
-      <w:r>
-        <w:t>authentication</w:t>
-      </w:r>
-      <w:proofErr w:type="gramEnd"/>
-      <w:r>
-        <w:t xml:space="preserve"> info mentioned above.</w:t>
+      <w:r>
+        <w:t xml:space="preserve"> contains the authentication info mentioned above.</w:t>
       </w:r>
     </w:p>
     <w:p>
@@ -3834,7 +3599,6 @@
         <w:ind w:left="840" w:firstLineChars="0" w:firstLine="0"/>
       </w:pPr>
       <w:r>
-        <w:lastRenderedPageBreak/>
         <w:t xml:space="preserve">After connect to remote CouchDB server successfully, </w:t>
       </w:r>
       <w:r>
@@ -3856,19 +3620,12 @@
           <w:i/>
         </w:rPr>
       </w:pPr>
-      <w:proofErr w:type="spellStart"/>
-      <w:r>
-        <w:rPr>
-          <w:i/>
-        </w:rPr>
-        <w:t>db_name</w:t>
-      </w:r>
-      <w:proofErr w:type="spellEnd"/>
-      <w:r>
-        <w:rPr>
-          <w:i/>
-        </w:rPr>
-        <w:t xml:space="preserve"> =</w:t>
+      <w:r>
+        <w:rPr>
+          <w:i/>
+        </w:rPr>
+        <w:lastRenderedPageBreak/>
+        <w:t>db_name =</w:t>
       </w:r>
       <w:r>
         <w:rPr>
@@ -3902,49 +3659,11 @@
           <w:i/>
         </w:rPr>
       </w:pPr>
-      <w:proofErr w:type="spellStart"/>
-      <w:r>
-        <w:rPr>
-          <w:i/>
-        </w:rPr>
-        <w:t>rmt_db</w:t>
-      </w:r>
-      <w:proofErr w:type="spellEnd"/>
-      <w:r>
-        <w:rPr>
-          <w:i/>
-        </w:rPr>
-        <w:t xml:space="preserve"> = </w:t>
-      </w:r>
-      <w:proofErr w:type="spellStart"/>
-      <w:proofErr w:type="gramStart"/>
-      <w:r>
-        <w:rPr>
-          <w:i/>
-        </w:rPr>
-        <w:t>s.database</w:t>
-      </w:r>
-      <w:proofErr w:type="spellEnd"/>
-      <w:proofErr w:type="gramEnd"/>
-      <w:r>
-        <w:rPr>
-          <w:i/>
-        </w:rPr>
-        <w:t>(</w:t>
-      </w:r>
-      <w:proofErr w:type="spellStart"/>
-      <w:r>
-        <w:rPr>
-          <w:i/>
-        </w:rPr>
-        <w:t>db_name.lower</w:t>
-      </w:r>
-      <w:proofErr w:type="spellEnd"/>
-      <w:r>
-        <w:rPr>
-          <w:i/>
-        </w:rPr>
-        <w:t>())</w:t>
+      <w:r>
+        <w:rPr>
+          <w:i/>
+        </w:rPr>
+        <w:t>rmt_db = s.database(db_name.lower())</w:t>
       </w:r>
     </w:p>
     <w:p>
@@ -3990,49 +3709,11 @@
         </w:rPr>
         <w:tab/>
       </w:r>
-      <w:proofErr w:type="spellStart"/>
-      <w:r>
-        <w:rPr>
-          <w:i/>
-        </w:rPr>
-        <w:t>rmt_db</w:t>
-      </w:r>
-      <w:proofErr w:type="spellEnd"/>
-      <w:r>
-        <w:rPr>
-          <w:i/>
-        </w:rPr>
-        <w:t xml:space="preserve"> = </w:t>
-      </w:r>
-      <w:proofErr w:type="spellStart"/>
-      <w:proofErr w:type="gramStart"/>
-      <w:r>
-        <w:rPr>
-          <w:i/>
-        </w:rPr>
-        <w:t>s.create</w:t>
-      </w:r>
-      <w:proofErr w:type="spellEnd"/>
-      <w:proofErr w:type="gramEnd"/>
-      <w:r>
-        <w:rPr>
-          <w:i/>
-        </w:rPr>
-        <w:t>(</w:t>
-      </w:r>
-      <w:proofErr w:type="spellStart"/>
-      <w:r>
-        <w:rPr>
-          <w:i/>
-        </w:rPr>
-        <w:t>db_name.lower</w:t>
-      </w:r>
-      <w:proofErr w:type="spellEnd"/>
-      <w:r>
-        <w:rPr>
-          <w:i/>
-        </w:rPr>
-        <w:t>())</w:t>
+      <w:r>
+        <w:rPr>
+          <w:i/>
+        </w:rPr>
+        <w:t>rmt_db = s.create(db_name.lower())</w:t>
       </w:r>
     </w:p>
     <w:p>
@@ -4055,20 +3736,7 @@
           <w:i/>
         </w:rPr>
         <w:tab/>
-      </w:r>
-      <w:proofErr w:type="spellStart"/>
-      <w:r>
-        <w:rPr>
-          <w:i/>
-        </w:rPr>
-        <w:t>rmt_db</w:t>
-      </w:r>
-      <w:proofErr w:type="spellEnd"/>
-      <w:r>
-        <w:rPr>
-          <w:i/>
-        </w:rPr>
-        <w:t xml:space="preserve"> …</w:t>
+        <w:t>rmt_db …</w:t>
       </w:r>
     </w:p>
     <w:p>
@@ -4104,55 +3772,11 @@
       <w:r>
         <w:tab/>
       </w:r>
-      <w:proofErr w:type="spellStart"/>
-      <w:r>
-        <w:rPr>
-          <w:i/>
-        </w:rPr>
-        <w:t>rmt_</w:t>
-      </w:r>
-      <w:proofErr w:type="gramStart"/>
-      <w:r>
-        <w:rPr>
-          <w:i/>
-        </w:rPr>
-        <w:t>db.save</w:t>
-      </w:r>
-      <w:proofErr w:type="spellEnd"/>
-      <w:proofErr w:type="gramEnd"/>
-      <w:r>
-        <w:rPr>
-          <w:i/>
-        </w:rPr>
-        <w:t>(</w:t>
-      </w:r>
-      <w:proofErr w:type="spellStart"/>
-      <w:r>
-        <w:rPr>
-          <w:i/>
-        </w:rPr>
-        <w:t>dict</w:t>
-      </w:r>
-      <w:proofErr w:type="spellEnd"/>
-      <w:r>
-        <w:rPr>
-          <w:i/>
-        </w:rPr>
-        <w:t xml:space="preserve">(attr1 = __, attr2 = __, …, </w:t>
-      </w:r>
-      <w:proofErr w:type="spellStart"/>
-      <w:r>
-        <w:rPr>
-          <w:i/>
-        </w:rPr>
-        <w:t>attr</w:t>
-      </w:r>
-      <w:proofErr w:type="spellEnd"/>
-      <w:r>
-        <w:rPr>
-          <w:i/>
-        </w:rPr>
-        <w:t xml:space="preserve"> n = __ )) </w:t>
+      <w:r>
+        <w:rPr>
+          <w:i/>
+        </w:rPr>
+        <w:t xml:space="preserve">rmt_db.save(dict(attr1 = __, attr2 = __, …, attr n = __ )) </w:t>
       </w:r>
     </w:p>
     <w:p>
@@ -4596,26 +4220,32 @@
         <w:rPr>
           <w:rFonts w:eastAsiaTheme="minorEastAsia"/>
         </w:rPr>
+        <w:t>QGIS needs extra installation on the target server, which complicates the process</w:t>
+      </w:r>
+      <w:r>
+        <w:rPr>
+          <w:rFonts w:eastAsiaTheme="minorEastAsia"/>
+        </w:rPr>
+        <w:t>es</w:t>
+      </w:r>
+      <w:r>
+        <w:rPr>
+          <w:rFonts w:eastAsiaTheme="minorEastAsia"/>
+        </w:rPr>
+        <w:t xml:space="preserve"> of automatic configuration and data retrieval</w:t>
+      </w:r>
+      <w:r>
+        <w:rPr>
+          <w:rFonts w:eastAsiaTheme="minorEastAsia"/>
+        </w:rPr>
+        <w:t xml:space="preserve">—QGIS works as a mid-tier between users and AURIN Platform. Although it provides various kinds of visual </w:t>
+      </w:r>
+      <w:r>
+        <w:rPr>
+          <w:rFonts w:eastAsiaTheme="minorEastAsia"/>
+        </w:rPr>
         <w:lastRenderedPageBreak/>
-        <w:t>QGIS needs extra installation on the target server, which complicates the process</w:t>
-      </w:r>
-      <w:r>
-        <w:rPr>
-          <w:rFonts w:eastAsiaTheme="minorEastAsia"/>
-        </w:rPr>
-        <w:t>es</w:t>
-      </w:r>
-      <w:r>
-        <w:rPr>
-          <w:rFonts w:eastAsiaTheme="minorEastAsia"/>
-        </w:rPr>
-        <w:t xml:space="preserve"> of automatic configuration and data retrieval</w:t>
-      </w:r>
-      <w:r>
-        <w:rPr>
-          <w:rFonts w:eastAsiaTheme="minorEastAsia"/>
-        </w:rPr>
-        <w:t>—QGIS works as a mid-tier between users and AURIN Platform. Although it provides various kinds of visual demonstrations of each dataset and attribute</w:t>
+        <w:t>demonstrations of each dataset and attribute</w:t>
       </w:r>
       <w:r>
         <w:rPr>
@@ -4652,21 +4282,7 @@
         <w:rPr>
           <w:rFonts w:eastAsiaTheme="minorEastAsia"/>
         </w:rPr>
-        <w:t xml:space="preserve">There are 2 options for filtering data in QGIS—one is to filter data manually, which obviously slow and subjective; the other is to using the integrated WFS function, sending </w:t>
-      </w:r>
-      <w:proofErr w:type="spellStart"/>
-      <w:r>
-        <w:rPr>
-          <w:rFonts w:eastAsiaTheme="minorEastAsia"/>
-        </w:rPr>
-        <w:t>wfs</w:t>
-      </w:r>
-      <w:proofErr w:type="spellEnd"/>
-      <w:r>
-        <w:rPr>
-          <w:rFonts w:eastAsiaTheme="minorEastAsia"/>
-        </w:rPr>
-        <w:t xml:space="preserve"> query requests to AURIN Platform remotely.</w:t>
+        <w:t>There are 2 options for filtering data in QGIS—one is to filter data manually, which obviously slow and subjective; the other is to using the integrated WFS function, sending wfs query requests to AURIN Platform remotely.</w:t>
       </w:r>
       <w:r>
         <w:rPr>
@@ -4896,100 +4512,51 @@
         <w:t xml:space="preserve"> shown as following:</w:t>
       </w:r>
     </w:p>
-    <w:tbl>
-      <w:tblPr>
-        <w:tblStyle w:val="TableGrid"/>
-        <w:tblpPr w:leftFromText="180" w:rightFromText="180" w:vertAnchor="text" w:tblpY="1"/>
-        <w:tblOverlap w:val="never"/>
-        <w:tblW w:w="0" w:type="auto"/>
-        <w:tblLook w:val="04A0" w:firstRow="1" w:lastRow="0" w:firstColumn="1" w:lastColumn="0" w:noHBand="0" w:noVBand="1"/>
-      </w:tblPr>
-      <w:tblGrid>
-        <w:gridCol w:w="1413"/>
-        <w:gridCol w:w="2977"/>
-      </w:tblGrid>
-      <w:tr>
-        <w:tc>
-          <w:tcPr>
-            <w:tcW w:w="1413" w:type="dxa"/>
-          </w:tcPr>
-          <w:p>
-            <w:pPr>
-              <w:rPr>
-                <w:rFonts w:eastAsiaTheme="minorEastAsia"/>
-              </w:rPr>
-            </w:pPr>
-            <w:r>
-              <w:rPr>
-                <w:rFonts w:eastAsiaTheme="minorEastAsia"/>
-              </w:rPr>
-              <w:t>User name</w:t>
-            </w:r>
-          </w:p>
-        </w:tc>
-        <w:tc>
-          <w:tcPr>
-            <w:tcW w:w="2977" w:type="dxa"/>
-          </w:tcPr>
-          <w:p>
-            <w:pPr>
-              <w:rPr>
-                <w:rFonts w:eastAsiaTheme="minorEastAsia"/>
-              </w:rPr>
-            </w:pPr>
-            <w:r>
-              <w:rPr>
-                <w:rFonts w:eastAsiaTheme="minorEastAsia"/>
-              </w:rPr>
-              <w:t>research</w:t>
-            </w:r>
-          </w:p>
-        </w:tc>
-      </w:tr>
-      <w:tr>
-        <w:tc>
-          <w:tcPr>
-            <w:tcW w:w="1413" w:type="dxa"/>
-          </w:tcPr>
-          <w:p>
-            <w:pPr>
-              <w:rPr>
-                <w:rFonts w:eastAsiaTheme="minorEastAsia"/>
-              </w:rPr>
-            </w:pPr>
-            <w:r>
-              <w:rPr>
-                <w:rFonts w:eastAsiaTheme="minorEastAsia"/>
-              </w:rPr>
-              <w:t>Password</w:t>
-            </w:r>
-          </w:p>
-        </w:tc>
-        <w:tc>
-          <w:tcPr>
-            <w:tcW w:w="2977" w:type="dxa"/>
-          </w:tcPr>
-          <w:p>
-            <w:pPr>
-              <w:rPr>
-                <w:rFonts w:eastAsiaTheme="minorEastAsia"/>
-              </w:rPr>
-            </w:pPr>
-            <w:r>
-              <w:rPr>
-                <w:rFonts w:eastAsiaTheme="minorEastAsia"/>
-              </w:rPr>
-              <w:t>9g6P7DkT</w:t>
-            </w:r>
-          </w:p>
-        </w:tc>
-      </w:tr>
-    </w:tbl>
-    <w:p>
-      <w:pPr>
-        <w:pStyle w:val="Heading4"/>
-        <w:rPr>
-          <w:rFonts w:eastAsiaTheme="minorEastAsia"/>
+    <w:p>
+      <w:pPr>
+        <w:spacing w:after="0" w:line="240" w:lineRule="auto"/>
+        <w:rPr>
+          <w:rFonts w:eastAsiaTheme="minorEastAsia"/>
+          <w:i/>
+        </w:rPr>
+      </w:pPr>
+      <w:r>
+        <w:rPr>
+          <w:rFonts w:eastAsiaTheme="minorEastAsia"/>
+        </w:rPr>
+        <w:tab/>
+      </w:r>
+      <w:r>
+        <w:rPr>
+          <w:rFonts w:eastAsiaTheme="minorEastAsia"/>
+          <w:i/>
+        </w:rPr>
+        <w:t>User name = research</w:t>
+      </w:r>
+    </w:p>
+    <w:p>
+      <w:pPr>
+        <w:spacing w:after="0" w:line="240" w:lineRule="auto"/>
+        <w:rPr>
+          <w:rFonts w:eastAsiaTheme="minorEastAsia"/>
+          <w:i/>
+        </w:rPr>
+      </w:pPr>
+      <w:r>
+        <w:rPr>
+          <w:rFonts w:eastAsiaTheme="minorEastAsia"/>
+          <w:i/>
+        </w:rPr>
+        <w:tab/>
+        <w:t>Password = 9g6P7DkT</w:t>
+      </w:r>
+    </w:p>
+    <w:p>
+      <w:pPr>
+        <w:spacing w:after="0" w:line="240" w:lineRule="auto"/>
+        <w:rPr>
+          <w:rFonts w:eastAsiaTheme="minorEastAsia" w:hint="eastAsia"/>
+          <w:i/>
         </w:rPr>
       </w:pPr>
     </w:p>
@@ -5018,21 +4585,12 @@
         </w:rPr>
         <w:t xml:space="preserve">* parameter </w:t>
       </w:r>
-      <w:proofErr w:type="spellStart"/>
-      <w:r>
-        <w:rPr>
-          <w:rFonts w:eastAsiaTheme="minorEastAsia"/>
-          <w:i/>
-        </w:rPr>
-        <w:t>url</w:t>
-      </w:r>
-      <w:proofErr w:type="spellEnd"/>
-      <w:r>
-        <w:rPr>
-          <w:rFonts w:eastAsiaTheme="minorEastAsia"/>
-          <w:i/>
-        </w:rPr>
-        <w:t xml:space="preserve"> </w:t>
+      <w:r>
+        <w:rPr>
+          <w:rFonts w:eastAsiaTheme="minorEastAsia"/>
+          <w:i/>
+        </w:rPr>
+        <w:t xml:space="preserve">url </w:t>
       </w:r>
       <w:r>
         <w:rPr>
@@ -5040,14 +4598,12 @@
         </w:rPr>
         <w:t xml:space="preserve">holds the </w:t>
       </w:r>
-      <w:proofErr w:type="spellStart"/>
-      <w:r>
-        <w:rPr>
-          <w:rFonts w:eastAsiaTheme="minorEastAsia"/>
-        </w:rPr>
-        <w:t>wfs</w:t>
-      </w:r>
-      <w:proofErr w:type="spellEnd"/>
+      <w:r>
+        <w:rPr>
+          <w:rFonts w:eastAsiaTheme="minorEastAsia"/>
+        </w:rPr>
+        <w:t>WFS</w:t>
+      </w:r>
       <w:r>
         <w:rPr>
           <w:rFonts w:eastAsiaTheme="minorEastAsia"/>
@@ -5069,32 +4625,7 @@
           <w:rFonts w:eastAsiaTheme="minorEastAsia"/>
           <w:i/>
         </w:rPr>
-        <w:t xml:space="preserve">def AURIN </w:t>
-      </w:r>
-      <w:proofErr w:type="gramStart"/>
-      <w:r>
-        <w:rPr>
-          <w:rFonts w:eastAsiaTheme="minorEastAsia"/>
-          <w:i/>
-        </w:rPr>
-        <w:t xml:space="preserve">( </w:t>
-      </w:r>
-      <w:proofErr w:type="spellStart"/>
-      <w:r>
-        <w:rPr>
-          <w:rFonts w:eastAsiaTheme="minorEastAsia"/>
-          <w:i/>
-        </w:rPr>
-        <w:t>url</w:t>
-      </w:r>
-      <w:proofErr w:type="spellEnd"/>
-      <w:proofErr w:type="gramEnd"/>
-      <w:r>
-        <w:rPr>
-          <w:rFonts w:eastAsiaTheme="minorEastAsia"/>
-          <w:i/>
-        </w:rPr>
-        <w:t xml:space="preserve"> )</w:t>
+        <w:t>def AURIN ( url )</w:t>
       </w:r>
       <w:r>
         <w:rPr>
@@ -5113,21 +4644,12 @@
           <w:i/>
         </w:rPr>
       </w:pPr>
-      <w:proofErr w:type="spellStart"/>
-      <w:r>
-        <w:rPr>
-          <w:rFonts w:eastAsiaTheme="minorEastAsia"/>
-          <w:i/>
-        </w:rPr>
-        <w:t>password_manager</w:t>
-      </w:r>
-      <w:proofErr w:type="spellEnd"/>
-      <w:r>
-        <w:rPr>
-          <w:rFonts w:eastAsiaTheme="minorEastAsia"/>
-          <w:i/>
-        </w:rPr>
-        <w:t xml:space="preserve"> = urllib2.HTTPPasswordMgrWithDefaultRealm()</w:t>
+      <w:r>
+        <w:rPr>
+          <w:rFonts w:eastAsiaTheme="minorEastAsia"/>
+          <w:i/>
+        </w:rPr>
+        <w:t>password_manager = urllib2.HTTPPasswordMgrWithDefaultRealm()</w:t>
       </w:r>
     </w:p>
     <w:p>
@@ -5144,55 +4666,7 @@
           <w:rFonts w:eastAsiaTheme="minorEastAsia"/>
           <w:i/>
         </w:rPr>
-        <w:t xml:space="preserve">    </w:t>
-      </w:r>
-      <w:proofErr w:type="spellStart"/>
-      <w:r>
-        <w:rPr>
-          <w:rFonts w:eastAsiaTheme="minorEastAsia"/>
-          <w:i/>
-        </w:rPr>
-        <w:t>password_manager.add_</w:t>
-      </w:r>
-      <w:proofErr w:type="gramStart"/>
-      <w:r>
-        <w:rPr>
-          <w:rFonts w:eastAsiaTheme="minorEastAsia"/>
-          <w:i/>
-        </w:rPr>
-        <w:t>password</w:t>
-      </w:r>
-      <w:proofErr w:type="spellEnd"/>
-      <w:r>
-        <w:rPr>
-          <w:rFonts w:eastAsiaTheme="minorEastAsia"/>
-          <w:i/>
-        </w:rPr>
-        <w:t>(</w:t>
-      </w:r>
-      <w:proofErr w:type="gramEnd"/>
-      <w:r>
-        <w:rPr>
-          <w:rFonts w:eastAsiaTheme="minorEastAsia"/>
-          <w:i/>
-        </w:rPr>
-        <w:t xml:space="preserve">None, </w:t>
-      </w:r>
-      <w:proofErr w:type="spellStart"/>
-      <w:r>
-        <w:rPr>
-          <w:rFonts w:eastAsiaTheme="minorEastAsia"/>
-          <w:i/>
-        </w:rPr>
-        <w:t>url</w:t>
-      </w:r>
-      <w:proofErr w:type="spellEnd"/>
-      <w:r>
-        <w:rPr>
-          <w:rFonts w:eastAsiaTheme="minorEastAsia"/>
-          <w:i/>
-        </w:rPr>
-        <w:t>, username, password)</w:t>
+        <w:t xml:space="preserve">    password_manager.add_password(None, url, username, password)</w:t>
       </w:r>
     </w:p>
     <w:p>
@@ -5209,39 +4683,7 @@
           <w:rFonts w:eastAsiaTheme="minorEastAsia"/>
           <w:i/>
         </w:rPr>
-        <w:t xml:space="preserve">    </w:t>
-      </w:r>
-      <w:proofErr w:type="spellStart"/>
-      <w:r>
-        <w:rPr>
-          <w:rFonts w:eastAsiaTheme="minorEastAsia"/>
-          <w:i/>
-        </w:rPr>
-        <w:t>auth_manager</w:t>
-      </w:r>
-      <w:proofErr w:type="spellEnd"/>
-      <w:r>
-        <w:rPr>
-          <w:rFonts w:eastAsiaTheme="minorEastAsia"/>
-          <w:i/>
-        </w:rPr>
-        <w:t xml:space="preserve"> = urllib2.HTTPBasicAuthHandler(</w:t>
-      </w:r>
-      <w:proofErr w:type="spellStart"/>
-      <w:r>
-        <w:rPr>
-          <w:rFonts w:eastAsiaTheme="minorEastAsia"/>
-          <w:i/>
-        </w:rPr>
-        <w:t>password_manager</w:t>
-      </w:r>
-      <w:proofErr w:type="spellEnd"/>
-      <w:r>
-        <w:rPr>
-          <w:rFonts w:eastAsiaTheme="minorEastAsia"/>
-          <w:i/>
-        </w:rPr>
-        <w:t>)</w:t>
+        <w:t xml:space="preserve">    auth_manager = urllib2.HTTPBasicAuthHandler(password_manager)</w:t>
       </w:r>
     </w:p>
     <w:p>
@@ -5258,23 +4700,7 @@
           <w:rFonts w:eastAsiaTheme="minorEastAsia"/>
           <w:i/>
         </w:rPr>
-        <w:t xml:space="preserve">    opener = urllib2.build_opener(</w:t>
-      </w:r>
-      <w:proofErr w:type="spellStart"/>
-      <w:r>
-        <w:rPr>
-          <w:rFonts w:eastAsiaTheme="minorEastAsia"/>
-          <w:i/>
-        </w:rPr>
-        <w:t>auth_manager</w:t>
-      </w:r>
-      <w:proofErr w:type="spellEnd"/>
-      <w:r>
-        <w:rPr>
-          <w:rFonts w:eastAsiaTheme="minorEastAsia"/>
-          <w:i/>
-        </w:rPr>
-        <w:t>)</w:t>
+        <w:t xml:space="preserve">    opener = urllib2.build_opener(auth_manager)</w:t>
       </w:r>
     </w:p>
     <w:p>
@@ -5308,23 +4734,7 @@
           <w:rFonts w:eastAsiaTheme="minorEastAsia"/>
           <w:i/>
         </w:rPr>
-        <w:t xml:space="preserve">    req = urllib2.Request(</w:t>
-      </w:r>
-      <w:proofErr w:type="spellStart"/>
-      <w:r>
-        <w:rPr>
-          <w:rFonts w:eastAsiaTheme="minorEastAsia"/>
-          <w:i/>
-        </w:rPr>
-        <w:t>url</w:t>
-      </w:r>
-      <w:proofErr w:type="spellEnd"/>
-      <w:r>
-        <w:rPr>
-          <w:rFonts w:eastAsiaTheme="minorEastAsia"/>
-          <w:i/>
-        </w:rPr>
-        <w:t>)</w:t>
+        <w:t xml:space="preserve">    req = urllib2.Request(url)</w:t>
       </w:r>
     </w:p>
     <w:p>
@@ -5358,29 +4768,56 @@
           <w:rFonts w:eastAsiaTheme="minorEastAsia"/>
           <w:i/>
         </w:rPr>
-        <w:t xml:space="preserve">return </w:t>
-      </w:r>
-      <w:proofErr w:type="spellStart"/>
-      <w:proofErr w:type="gramStart"/>
-      <w:r>
-        <w:rPr>
-          <w:rFonts w:eastAsiaTheme="minorEastAsia"/>
-          <w:i/>
-        </w:rPr>
-        <w:t>handler.read</w:t>
-      </w:r>
-      <w:proofErr w:type="spellEnd"/>
-      <w:proofErr w:type="gramEnd"/>
-      <w:r>
-        <w:rPr>
-          <w:rFonts w:eastAsiaTheme="minorEastAsia"/>
-          <w:i/>
-        </w:rPr>
-        <w:t>()</w:t>
-      </w:r>
-    </w:p>
-    <w:p>
-      <w:pPr>
+        <w:t>return handler.read()</w:t>
+      </w:r>
+    </w:p>
+    <w:p>
+      <w:pPr>
+        <w:rPr>
+          <w:rFonts w:eastAsiaTheme="minorEastAsia"/>
+        </w:rPr>
+      </w:pPr>
+      <w:r>
+        <w:rPr>
+          <w:rFonts w:eastAsiaTheme="minorEastAsia"/>
+        </w:rPr>
+        <w:t xml:space="preserve">This bunch of codes </w:t>
+      </w:r>
+      <w:r>
+        <w:rPr>
+          <w:rFonts w:eastAsiaTheme="minorEastAsia"/>
+        </w:rPr>
+        <w:t xml:space="preserve">above </w:t>
+      </w:r>
+      <w:r>
+        <w:rPr>
+          <w:rFonts w:eastAsiaTheme="minorEastAsia"/>
+        </w:rPr>
+        <w:t xml:space="preserve">shows how the request </w:t>
+      </w:r>
+      <w:r>
+        <w:rPr>
+          <w:rFonts w:eastAsiaTheme="minorEastAsia"/>
+          <w:i/>
+        </w:rPr>
+        <w:t>url</w:t>
+      </w:r>
+      <w:r>
+        <w:rPr>
+          <w:rFonts w:eastAsiaTheme="minorEastAsia"/>
+        </w:rPr>
+        <w:t xml:space="preserve"> is sent along with user authentication information</w:t>
+      </w:r>
+      <w:r>
+        <w:rPr>
+          <w:rFonts w:eastAsiaTheme="minorEastAsia"/>
+        </w:rPr>
+        <w:t>, and the process of receiving the replies from AURIN.</w:t>
+      </w:r>
+    </w:p>
+    <w:p>
+      <w:pPr>
+        <w:pStyle w:val="Heading4"/>
         <w:rPr>
           <w:rFonts w:eastAsiaTheme="minorEastAsia"/>
         </w:rPr>
@@ -5390,53 +4827,6 @@
           <w:rFonts w:eastAsiaTheme="minorEastAsia"/>
         </w:rPr>
         <w:lastRenderedPageBreak/>
-        <w:t xml:space="preserve">This bunch of codes </w:t>
-      </w:r>
-      <w:r>
-        <w:rPr>
-          <w:rFonts w:eastAsiaTheme="minorEastAsia"/>
-        </w:rPr>
-        <w:t xml:space="preserve">above </w:t>
-      </w:r>
-      <w:r>
-        <w:rPr>
-          <w:rFonts w:eastAsiaTheme="minorEastAsia"/>
-        </w:rPr>
-        <w:t xml:space="preserve">shows how the request </w:t>
-      </w:r>
-      <w:proofErr w:type="spellStart"/>
-      <w:r>
-        <w:rPr>
-          <w:rFonts w:eastAsiaTheme="minorEastAsia"/>
-          <w:i/>
-        </w:rPr>
-        <w:t>url</w:t>
-      </w:r>
-      <w:proofErr w:type="spellEnd"/>
-      <w:r>
-        <w:rPr>
-          <w:rFonts w:eastAsiaTheme="minorEastAsia"/>
-        </w:rPr>
-        <w:t xml:space="preserve"> is sent along with user authentication information</w:t>
-      </w:r>
-      <w:r>
-        <w:rPr>
-          <w:rFonts w:eastAsiaTheme="minorEastAsia"/>
-        </w:rPr>
-        <w:t>, and the process of receiving the replies from AURIN.</w:t>
-      </w:r>
-    </w:p>
-    <w:p>
-      <w:pPr>
-        <w:pStyle w:val="Heading4"/>
-        <w:rPr>
-          <w:rFonts w:eastAsiaTheme="minorEastAsia"/>
-        </w:rPr>
-      </w:pPr>
-      <w:r>
-        <w:rPr>
-          <w:rFonts w:eastAsiaTheme="minorEastAsia"/>
-        </w:rPr>
         <w:t>3.2.</w:t>
       </w:r>
       <w:r>
@@ -5512,11 +4902,12 @@
         <w:rPr>
           <w:rFonts w:eastAsiaTheme="minorEastAsia"/>
           <w:noProof/>
+          <w:lang w:val="en-US"/>
         </w:rPr>
         <w:drawing>
-          <wp:inline distT="0" distB="0" distL="0" distR="0" wp14:anchorId="20721A25" wp14:editId="1DDAA708">
-            <wp:extent cx="4506595" cy="3331210"/>
-            <wp:effectExtent l="0" t="0" r="8255" b="2540"/>
+          <wp:inline distT="0" distB="0" distL="0" distR="0" wp14:anchorId="20721A25" wp14:editId="7296B0B0">
+            <wp:extent cx="4926634" cy="3641697"/>
+            <wp:effectExtent l="0" t="0" r="7620" b="0"/>
             <wp:docPr id="4" name="Picture 4"/>
             <wp:cNvGraphicFramePr>
               <a:graphicFrameLocks xmlns:a="http://schemas.openxmlformats.org/drawingml/2006/main" noChangeAspect="1"/>
@@ -5546,7 +4937,7 @@
                   <pic:spPr bwMode="auto">
                     <a:xfrm>
                       <a:off x="0" y="0"/>
-                      <a:ext cx="4506595" cy="3331210"/>
+                      <a:ext cx="4957893" cy="3664803"/>
                     </a:xfrm>
                     <a:prstGeom prst="rect">
                       <a:avLst/>
@@ -5634,21 +5025,18 @@
         </w:rPr>
         <w:t xml:space="preserve">, it compares the keyword with each dataset’s attribute, which based on </w:t>
       </w:r>
-      <w:proofErr w:type="spellStart"/>
-      <w:r>
-        <w:rPr>
-          <w:rFonts w:eastAsiaTheme="minorEastAsia"/>
-        </w:rPr>
-        <w:t>wfs</w:t>
-      </w:r>
-      <w:proofErr w:type="spellEnd"/>
+      <w:r>
+        <w:rPr>
+          <w:rFonts w:eastAsiaTheme="minorEastAsia"/>
+        </w:rPr>
+        <w:t>WFS</w:t>
+      </w:r>
       <w:r>
         <w:rPr>
           <w:rFonts w:eastAsiaTheme="minorEastAsia"/>
         </w:rPr>
         <w:t xml:space="preserve"> request: </w:t>
       </w:r>
-      <w:proofErr w:type="spellStart"/>
       <w:r>
         <w:rPr>
           <w:rFonts w:eastAsiaTheme="minorEastAsia"/>
@@ -5656,7 +5044,6 @@
         </w:rPr>
         <w:t>DescribeFeatureType</w:t>
       </w:r>
-      <w:proofErr w:type="spellEnd"/>
       <w:r>
         <w:rPr>
           <w:rFonts w:eastAsiaTheme="minorEastAsia"/>
@@ -5762,7 +5149,6 @@
         </w:rPr>
         <w:t xml:space="preserve">—the processes of querying for each attribute name in each dataset is super time consuming, each </w:t>
       </w:r>
-      <w:proofErr w:type="spellStart"/>
       <w:r>
         <w:rPr>
           <w:rFonts w:eastAsiaTheme="minorEastAsia"/>
@@ -5770,7 +5156,6 @@
         </w:rPr>
         <w:t>DescribeFeatureType</w:t>
       </w:r>
-      <w:proofErr w:type="spellEnd"/>
       <w:r>
         <w:rPr>
           <w:rFonts w:eastAsiaTheme="minorEastAsia"/>
@@ -5788,21 +5173,7 @@
         <w:rPr>
           <w:rFonts w:eastAsiaTheme="minorEastAsia"/>
         </w:rPr>
-        <w:t xml:space="preserve">could only deal within one dataset each time. </w:t>
-      </w:r>
-      <w:proofErr w:type="gramStart"/>
-      <w:r>
-        <w:rPr>
-          <w:rFonts w:eastAsiaTheme="minorEastAsia"/>
-        </w:rPr>
-        <w:t>Thus</w:t>
-      </w:r>
-      <w:proofErr w:type="gramEnd"/>
-      <w:r>
-        <w:rPr>
-          <w:rFonts w:eastAsiaTheme="minorEastAsia"/>
-        </w:rPr>
-        <w:t xml:space="preserve"> if there are thousands of datasets available at a time (exactly 2379 datasets), the cost in time would be large.</w:t>
+        <w:t>could only deal within one dataset each time. Thus if there are thousands of datasets available at a time (exactly 2379 datasets), the cost in time would be large.</w:t>
       </w:r>
     </w:p>
     <w:p>
@@ -5833,14 +5204,284 @@
         <w:rPr>
           <w:rFonts w:eastAsiaTheme="minorEastAsia"/>
         </w:rPr>
-        <w:t xml:space="preserve">—ES1 judges the appearance of the keyword in attributes of each dataset, but the fact is that, many datasets use abbreviations of </w:t>
+        <w:t>—ES1 judges the appearance of the keyword in attributes of each dataset, but the fact is that, many datasets use abbreviations of word</w:t>
+      </w:r>
+      <w:r>
+        <w:rPr>
+          <w:rFonts w:eastAsiaTheme="minorEastAsia"/>
+        </w:rPr>
+        <w:t>s</w:t>
+      </w:r>
+      <w:r>
+        <w:rPr>
+          <w:rFonts w:eastAsiaTheme="minorEastAsia"/>
+        </w:rPr>
+        <w:t xml:space="preserve"> as attributes name, for example: income—inc, salary—slr, </w:t>
+      </w:r>
+      <w:r>
+        <w:rPr>
+          <w:rFonts w:eastAsiaTheme="minorEastAsia"/>
+        </w:rPr>
+        <w:t>household</w:t>
+      </w:r>
+      <w:r>
+        <w:rPr>
+          <w:rFonts w:eastAsiaTheme="minorEastAsia"/>
+        </w:rPr>
+        <w:t>—</w:t>
+      </w:r>
+      <w:r>
+        <w:rPr>
+          <w:rFonts w:eastAsiaTheme="minorEastAsia"/>
+        </w:rPr>
+        <w:t>hshld</w:t>
+      </w:r>
+      <w:r>
+        <w:rPr>
+          <w:rFonts w:eastAsiaTheme="minorEastAsia"/>
+        </w:rPr>
+        <w:t xml:space="preserve">, </w:t>
       </w:r>
       <w:r>
         <w:rPr>
           <w:rFonts w:eastAsiaTheme="minorEastAsia"/>
         </w:rPr>
         <w:lastRenderedPageBreak/>
-        <w:t>word</w:t>
+        <w:t>etc</w:t>
+      </w:r>
+      <w:r>
+        <w:rPr>
+          <w:rFonts w:eastAsiaTheme="minorEastAsia"/>
+        </w:rPr>
+        <w:t>.</w:t>
+      </w:r>
+      <w:r>
+        <w:rPr>
+          <w:rFonts w:eastAsiaTheme="minorEastAsia"/>
+        </w:rPr>
+        <w:t>, whereas for the name of datasets, this problem disappears.</w:t>
+      </w:r>
+      <w:r>
+        <w:rPr>
+          <w:rFonts w:eastAsiaTheme="minorEastAsia"/>
+        </w:rPr>
+        <w:t xml:space="preserve"> Therefore, only matching the name of attributes would be problematic—some datasets do contain the information of the keyword but they are filtered out, that tells why the outcomes of ES1 is fewer than ES2 </w:t>
+      </w:r>
+      <w:r>
+        <w:rPr>
+          <w:rFonts w:eastAsiaTheme="minorEastAsia"/>
+        </w:rPr>
+        <w:t>largely</w:t>
+      </w:r>
+      <w:r>
+        <w:rPr>
+          <w:rFonts w:eastAsiaTheme="minorEastAsia"/>
+        </w:rPr>
+        <w:t>.</w:t>
+      </w:r>
+    </w:p>
+    <w:p>
+      <w:pPr>
+        <w:rPr>
+          <w:rFonts w:eastAsiaTheme="minorEastAsia"/>
+        </w:rPr>
+      </w:pPr>
+      <w:r>
+        <w:rPr>
+          <w:rFonts w:eastAsiaTheme="minorEastAsia"/>
+        </w:rPr>
+        <w:t>After we exploring the structure of datasets and finding the facts above, ES2 is selected as the final pattern of crawler for AURIN</w:t>
+      </w:r>
+      <w:r>
+        <w:rPr>
+          <w:rFonts w:eastAsiaTheme="minorEastAsia"/>
+        </w:rPr>
+        <w:t>, which provides better performance and outcomes.</w:t>
+      </w:r>
+    </w:p>
+    <w:p>
+      <w:pPr>
+        <w:pStyle w:val="Heading3"/>
+        <w:rPr>
+          <w:rFonts w:eastAsiaTheme="minorEastAsia"/>
+        </w:rPr>
+      </w:pPr>
+      <w:r>
+        <w:rPr>
+          <w:rFonts w:eastAsiaTheme="minorEastAsia"/>
+        </w:rPr>
+        <w:t>3.3 Data Extraction</w:t>
+      </w:r>
+      <w:r>
+        <w:rPr>
+          <w:rFonts w:eastAsiaTheme="minorEastAsia"/>
+        </w:rPr>
+        <w:t xml:space="preserve"> from AURIN</w:t>
+      </w:r>
+      <w:r>
+        <w:rPr>
+          <w:rFonts w:eastAsiaTheme="minorEastAsia"/>
+        </w:rPr>
+        <w:t xml:space="preserve"> Data</w:t>
+      </w:r>
+      <w:r>
+        <w:rPr>
+          <w:rFonts w:eastAsiaTheme="minorEastAsia"/>
+        </w:rPr>
+        <w:t xml:space="preserve"> </w:t>
+      </w:r>
+      <w:r>
+        <w:rPr>
+          <w:rFonts w:eastAsiaTheme="minorEastAsia"/>
+        </w:rPr>
+        <w:t>form</w:t>
+      </w:r>
+      <w:r>
+        <w:rPr>
+          <w:rFonts w:eastAsiaTheme="minorEastAsia"/>
+        </w:rPr>
+        <w:t xml:space="preserve">s </w:t>
+      </w:r>
+    </w:p>
+    <w:p>
+      <w:pPr>
+        <w:rPr>
+          <w:rFonts w:eastAsiaTheme="minorEastAsia"/>
+        </w:rPr>
+      </w:pPr>
+      <w:r>
+        <w:rPr>
+          <w:rFonts w:eastAsiaTheme="minorEastAsia"/>
+        </w:rPr>
+        <w:t xml:space="preserve">The item of each selected AURIN dataset could be returned by using the </w:t>
+      </w:r>
+      <w:r>
+        <w:rPr>
+          <w:rFonts w:eastAsiaTheme="minorEastAsia"/>
+          <w:i/>
+        </w:rPr>
+        <w:t>GetFeature</w:t>
+      </w:r>
+      <w:r>
+        <w:rPr>
+          <w:rFonts w:eastAsiaTheme="minorEastAsia"/>
+        </w:rPr>
+        <w:t xml:space="preserve"> </w:t>
+      </w:r>
+      <w:r>
+        <w:rPr>
+          <w:rFonts w:eastAsiaTheme="minorEastAsia"/>
+        </w:rPr>
+        <w:t>WFS</w:t>
+      </w:r>
+      <w:r>
+        <w:rPr>
+          <w:rFonts w:eastAsiaTheme="minorEastAsia"/>
+        </w:rPr>
+        <w:t xml:space="preserve"> request</w:t>
+      </w:r>
+      <w:r>
+        <w:rPr>
+          <w:rFonts w:eastAsiaTheme="minorEastAsia"/>
+        </w:rPr>
+        <w:t xml:space="preserve">, where only a limited number of fields are relevant to the </w:t>
+      </w:r>
+      <w:r>
+        <w:rPr>
+          <w:rFonts w:eastAsiaTheme="minorEastAsia"/>
+        </w:rPr>
+        <w:t>research</w:t>
+      </w:r>
+      <w:r>
+        <w:rPr>
+          <w:rFonts w:eastAsiaTheme="minorEastAsia"/>
+        </w:rPr>
+        <w:t>. Thus, a method</w:t>
+      </w:r>
+      <w:r>
+        <w:rPr>
+          <w:rFonts w:eastAsiaTheme="minorEastAsia"/>
+        </w:rPr>
+        <w:t xml:space="preserve">, </w:t>
+      </w:r>
+      <w:r>
+        <w:rPr>
+          <w:rFonts w:eastAsiaTheme="minorEastAsia"/>
+        </w:rPr>
+        <w:t>that could extract the necessary data out of the raw AURIN data</w:t>
+      </w:r>
+      <w:r>
+        <w:rPr>
+          <w:rFonts w:eastAsiaTheme="minorEastAsia"/>
+        </w:rPr>
+        <w:t xml:space="preserve"> </w:t>
+      </w:r>
+      <w:r>
+        <w:rPr>
+          <w:rFonts w:eastAsiaTheme="minorEastAsia"/>
+        </w:rPr>
+        <w:t>form</w:t>
+      </w:r>
+      <w:r>
+        <w:rPr>
+          <w:rFonts w:eastAsiaTheme="minorEastAsia"/>
+        </w:rPr>
+        <w:t xml:space="preserve">, is required at this stage, </w:t>
+      </w:r>
+      <w:r>
+        <w:rPr>
+          <w:rFonts w:eastAsiaTheme="minorEastAsia"/>
+        </w:rPr>
+        <w:t xml:space="preserve">before saving </w:t>
+      </w:r>
+      <w:r>
+        <w:rPr>
+          <w:rFonts w:eastAsiaTheme="minorEastAsia"/>
+        </w:rPr>
+        <w:t xml:space="preserve">data </w:t>
+      </w:r>
+      <w:r>
+        <w:rPr>
+          <w:rFonts w:eastAsiaTheme="minorEastAsia"/>
+        </w:rPr>
+        <w:t>to remote CouchDB.</w:t>
+      </w:r>
+    </w:p>
+    <w:p>
+      <w:pPr>
+        <w:rPr>
+          <w:rFonts w:eastAsiaTheme="minorEastAsia"/>
+        </w:rPr>
+      </w:pPr>
+      <w:r>
+        <w:rPr>
+          <w:rFonts w:eastAsiaTheme="minorEastAsia"/>
+        </w:rPr>
+        <w:t xml:space="preserve">By exploring the </w:t>
+      </w:r>
+      <w:r>
+        <w:rPr>
+          <w:rFonts w:eastAsiaTheme="minorEastAsia"/>
+        </w:rPr>
+        <w:t xml:space="preserve">structure </w:t>
+      </w:r>
+      <w:r>
+        <w:rPr>
+          <w:rFonts w:eastAsiaTheme="minorEastAsia"/>
+        </w:rPr>
+        <w:t>of data</w:t>
+      </w:r>
+      <w:r>
+        <w:rPr>
+          <w:rFonts w:eastAsiaTheme="minorEastAsia"/>
+        </w:rPr>
+        <w:t xml:space="preserve"> </w:t>
+      </w:r>
+      <w:r>
+        <w:rPr>
+          <w:rFonts w:eastAsiaTheme="minorEastAsia"/>
+        </w:rPr>
+        <w:t>form</w:t>
       </w:r>
       <w:r>
         <w:rPr>
@@ -5852,30 +5493,15 @@
         <w:rPr>
           <w:rFonts w:eastAsiaTheme="minorEastAsia"/>
         </w:rPr>
-        <w:t xml:space="preserve"> as attributes name, for example: income—</w:t>
-      </w:r>
-      <w:proofErr w:type="spellStart"/>
-      <w:r>
-        <w:rPr>
-          <w:rFonts w:eastAsiaTheme="minorEastAsia"/>
-        </w:rPr>
-        <w:t>inc</w:t>
-      </w:r>
-      <w:proofErr w:type="spellEnd"/>
-      <w:r>
-        <w:rPr>
-          <w:rFonts w:eastAsiaTheme="minorEastAsia"/>
-        </w:rPr>
-        <w:t>, salary—</w:t>
-      </w:r>
-      <w:proofErr w:type="spellStart"/>
-      <w:r>
-        <w:rPr>
-          <w:rFonts w:eastAsiaTheme="minorEastAsia"/>
-        </w:rPr>
-        <w:t>slr</w:t>
-      </w:r>
-      <w:proofErr w:type="spellEnd"/>
+        <w:t xml:space="preserve"> returned by AURIN API </w:t>
+      </w:r>
+      <w:r>
+        <w:rPr>
+          <w:rFonts w:eastAsiaTheme="minorEastAsia"/>
+          <w:i/>
+        </w:rPr>
+        <w:t>GetFeature</w:t>
+      </w:r>
       <w:r>
         <w:rPr>
           <w:rFonts w:eastAsiaTheme="minorEastAsia"/>
@@ -5886,279 +5512,6 @@
         <w:rPr>
           <w:rFonts w:eastAsiaTheme="minorEastAsia"/>
         </w:rPr>
-        <w:t>household</w:t>
-      </w:r>
-      <w:r>
-        <w:rPr>
-          <w:rFonts w:eastAsiaTheme="minorEastAsia"/>
-        </w:rPr>
-        <w:t>—</w:t>
-      </w:r>
-      <w:proofErr w:type="spellStart"/>
-      <w:r>
-        <w:rPr>
-          <w:rFonts w:eastAsiaTheme="minorEastAsia"/>
-        </w:rPr>
-        <w:t>hshld</w:t>
-      </w:r>
-      <w:proofErr w:type="spellEnd"/>
-      <w:r>
-        <w:rPr>
-          <w:rFonts w:eastAsiaTheme="minorEastAsia"/>
-        </w:rPr>
-        <w:t>, etc</w:t>
-      </w:r>
-      <w:r>
-        <w:rPr>
-          <w:rFonts w:eastAsiaTheme="minorEastAsia"/>
-        </w:rPr>
-        <w:t>, whereas for the name of datasets, this problem disappears.</w:t>
-      </w:r>
-      <w:r>
-        <w:rPr>
-          <w:rFonts w:eastAsiaTheme="minorEastAsia"/>
-        </w:rPr>
-        <w:t xml:space="preserve"> Therefore, only matching the name of attributes would be problematic—some datasets do contain the information of the keyword but they are filtered out, that tells why the outcomes of ES1 is fewer than ES2 to a great extent.</w:t>
-      </w:r>
-    </w:p>
-    <w:p>
-      <w:pPr>
-        <w:rPr>
-          <w:rFonts w:eastAsiaTheme="minorEastAsia"/>
-        </w:rPr>
-      </w:pPr>
-      <w:r>
-        <w:rPr>
-          <w:rFonts w:eastAsiaTheme="minorEastAsia"/>
-        </w:rPr>
-        <w:t>After we exploring the structure of datasets and finding the facts above, ES2 is selected as the final pattern of crawler for AURIN</w:t>
-      </w:r>
-      <w:r>
-        <w:rPr>
-          <w:rFonts w:eastAsiaTheme="minorEastAsia"/>
-        </w:rPr>
-        <w:t>, which provides better performance and outcomes.</w:t>
-      </w:r>
-    </w:p>
-    <w:p>
-      <w:pPr>
-        <w:pStyle w:val="Heading3"/>
-        <w:rPr>
-          <w:rFonts w:eastAsiaTheme="minorEastAsia"/>
-        </w:rPr>
-      </w:pPr>
-      <w:r>
-        <w:rPr>
-          <w:rFonts w:eastAsiaTheme="minorEastAsia"/>
-        </w:rPr>
-        <w:t>3.3 Data Extraction</w:t>
-      </w:r>
-      <w:r>
-        <w:rPr>
-          <w:rFonts w:eastAsiaTheme="minorEastAsia"/>
-        </w:rPr>
-        <w:t xml:space="preserve"> from AURIN</w:t>
-      </w:r>
-      <w:r>
-        <w:rPr>
-          <w:rFonts w:eastAsiaTheme="minorEastAsia"/>
-        </w:rPr>
-        <w:t xml:space="preserve"> Data</w:t>
-      </w:r>
-      <w:r>
-        <w:rPr>
-          <w:rFonts w:eastAsiaTheme="minorEastAsia"/>
-        </w:rPr>
-        <w:t xml:space="preserve"> </w:t>
-      </w:r>
-      <w:r>
-        <w:rPr>
-          <w:rFonts w:eastAsiaTheme="minorEastAsia"/>
-        </w:rPr>
-        <w:t>form</w:t>
-      </w:r>
-      <w:r>
-        <w:rPr>
-          <w:rFonts w:eastAsiaTheme="minorEastAsia"/>
-        </w:rPr>
-        <w:t xml:space="preserve">s </w:t>
-      </w:r>
-    </w:p>
-    <w:p>
-      <w:pPr>
-        <w:rPr>
-          <w:rFonts w:eastAsiaTheme="minorEastAsia"/>
-        </w:rPr>
-      </w:pPr>
-      <w:r>
-        <w:rPr>
-          <w:rFonts w:eastAsiaTheme="minorEastAsia"/>
-        </w:rPr>
-        <w:t xml:space="preserve">The item of each selected AURIN dataset could be returned by using the </w:t>
-      </w:r>
-      <w:proofErr w:type="spellStart"/>
-      <w:r>
-        <w:rPr>
-          <w:rFonts w:eastAsiaTheme="minorEastAsia"/>
-          <w:i/>
-        </w:rPr>
-        <w:t>GetFeature</w:t>
-      </w:r>
-      <w:proofErr w:type="spellEnd"/>
-      <w:r>
-        <w:rPr>
-          <w:rFonts w:eastAsiaTheme="minorEastAsia"/>
-        </w:rPr>
-        <w:t xml:space="preserve"> </w:t>
-      </w:r>
-      <w:proofErr w:type="spellStart"/>
-      <w:r>
-        <w:rPr>
-          <w:rFonts w:eastAsiaTheme="minorEastAsia"/>
-        </w:rPr>
-        <w:t>wfs</w:t>
-      </w:r>
-      <w:proofErr w:type="spellEnd"/>
-      <w:r>
-        <w:rPr>
-          <w:rFonts w:eastAsiaTheme="minorEastAsia"/>
-        </w:rPr>
-        <w:t xml:space="preserve"> request</w:t>
-      </w:r>
-      <w:r>
-        <w:rPr>
-          <w:rFonts w:eastAsiaTheme="minorEastAsia"/>
-        </w:rPr>
-        <w:t xml:space="preserve">, where only a limited number of fields are relevant to the </w:t>
-      </w:r>
-      <w:r>
-        <w:rPr>
-          <w:rFonts w:eastAsiaTheme="minorEastAsia"/>
-        </w:rPr>
-        <w:t>research</w:t>
-      </w:r>
-      <w:r>
-        <w:rPr>
-          <w:rFonts w:eastAsiaTheme="minorEastAsia"/>
-        </w:rPr>
-        <w:t>. Thus, a method</w:t>
-      </w:r>
-      <w:r>
-        <w:rPr>
-          <w:rFonts w:eastAsiaTheme="minorEastAsia"/>
-        </w:rPr>
-        <w:t xml:space="preserve">, </w:t>
-      </w:r>
-      <w:r>
-        <w:rPr>
-          <w:rFonts w:eastAsiaTheme="minorEastAsia"/>
-        </w:rPr>
-        <w:t>that could extract the necessary data out of the raw AURIN data</w:t>
-      </w:r>
-      <w:r>
-        <w:rPr>
-          <w:rFonts w:eastAsiaTheme="minorEastAsia"/>
-        </w:rPr>
-        <w:t xml:space="preserve"> </w:t>
-      </w:r>
-      <w:r>
-        <w:rPr>
-          <w:rFonts w:eastAsiaTheme="minorEastAsia"/>
-        </w:rPr>
-        <w:t>form</w:t>
-      </w:r>
-      <w:r>
-        <w:rPr>
-          <w:rFonts w:eastAsiaTheme="minorEastAsia"/>
-        </w:rPr>
-        <w:t xml:space="preserve">, is required at this stage, </w:t>
-      </w:r>
-      <w:r>
-        <w:rPr>
-          <w:rFonts w:eastAsiaTheme="minorEastAsia"/>
-        </w:rPr>
-        <w:t xml:space="preserve">before saving </w:t>
-      </w:r>
-      <w:r>
-        <w:rPr>
-          <w:rFonts w:eastAsiaTheme="minorEastAsia"/>
-        </w:rPr>
-        <w:t xml:space="preserve">data </w:t>
-      </w:r>
-      <w:r>
-        <w:rPr>
-          <w:rFonts w:eastAsiaTheme="minorEastAsia"/>
-        </w:rPr>
-        <w:t>to remote CouchDB.</w:t>
-      </w:r>
-    </w:p>
-    <w:p>
-      <w:pPr>
-        <w:rPr>
-          <w:rFonts w:eastAsiaTheme="minorEastAsia"/>
-        </w:rPr>
-      </w:pPr>
-      <w:r>
-        <w:rPr>
-          <w:rFonts w:eastAsiaTheme="minorEastAsia"/>
-        </w:rPr>
-        <w:t xml:space="preserve">By exploring the </w:t>
-      </w:r>
-      <w:r>
-        <w:rPr>
-          <w:rFonts w:eastAsiaTheme="minorEastAsia"/>
-        </w:rPr>
-        <w:t xml:space="preserve">structure </w:t>
-      </w:r>
-      <w:r>
-        <w:rPr>
-          <w:rFonts w:eastAsiaTheme="minorEastAsia"/>
-        </w:rPr>
-        <w:t>of data</w:t>
-      </w:r>
-      <w:r>
-        <w:rPr>
-          <w:rFonts w:eastAsiaTheme="minorEastAsia"/>
-        </w:rPr>
-        <w:t xml:space="preserve"> </w:t>
-      </w:r>
-      <w:r>
-        <w:rPr>
-          <w:rFonts w:eastAsiaTheme="minorEastAsia"/>
-        </w:rPr>
-        <w:t>form</w:t>
-      </w:r>
-      <w:r>
-        <w:rPr>
-          <w:rFonts w:eastAsiaTheme="minorEastAsia"/>
-        </w:rPr>
-        <w:t>s</w:t>
-      </w:r>
-      <w:r>
-        <w:rPr>
-          <w:rFonts w:eastAsiaTheme="minorEastAsia"/>
-        </w:rPr>
-        <w:t xml:space="preserve"> returned by AURIN API </w:t>
-      </w:r>
-      <w:proofErr w:type="spellStart"/>
-      <w:r>
-        <w:rPr>
-          <w:rFonts w:eastAsiaTheme="minorEastAsia"/>
-          <w:i/>
-        </w:rPr>
-        <w:t>GetFeature</w:t>
-      </w:r>
-      <w:proofErr w:type="spellEnd"/>
-      <w:r>
-        <w:rPr>
-          <w:rFonts w:eastAsiaTheme="minorEastAsia"/>
-        </w:rPr>
-        <w:t xml:space="preserve">, </w:t>
-      </w:r>
-      <w:r>
-        <w:rPr>
-          <w:rFonts w:eastAsiaTheme="minorEastAsia"/>
-        </w:rPr>
         <w:t>the data structure could be visualized as following figure:</w:t>
       </w:r>
     </w:p>
@@ -6173,6 +5526,7 @@
         <w:rPr>
           <w:rFonts w:eastAsiaTheme="minorEastAsia"/>
           <w:noProof/>
+          <w:lang w:val="en-US"/>
         </w:rPr>
         <w:drawing>
           <wp:inline distT="0" distB="0" distL="0" distR="0" wp14:anchorId="4D8FCEBA" wp14:editId="2FAE55CF">
@@ -6295,21 +5649,7 @@
         <w:rPr>
           <w:rFonts w:eastAsiaTheme="minorEastAsia"/>
         </w:rPr>
-        <w:t xml:space="preserve">From the figure above, it is obvious that the data concerned in this research densely aggregate in the bottom of each data form: dataset’s name, attributes names and values, </w:t>
-      </w:r>
-      <w:proofErr w:type="spellStart"/>
-      <w:r>
-        <w:rPr>
-          <w:rFonts w:eastAsiaTheme="minorEastAsia"/>
-        </w:rPr>
-        <w:t>bbox</w:t>
-      </w:r>
-      <w:proofErr w:type="spellEnd"/>
-      <w:r>
-        <w:rPr>
-          <w:rFonts w:eastAsiaTheme="minorEastAsia"/>
-        </w:rPr>
-        <w:t xml:space="preserve"> range.</w:t>
+        <w:t>From the figure above, it is obvious that the data concerned in this research densely aggregate in the bottom of each data form: dataset’s name, attributes names and values, bbox range.</w:t>
       </w:r>
       <w:r>
         <w:rPr>
@@ -6494,35 +5834,7 @@
               <w:rPr>
                 <w:rFonts w:eastAsiaTheme="minorEastAsia"/>
               </w:rPr>
-              <w:t>&lt;Name&gt;</w:t>
-            </w:r>
-            <w:proofErr w:type="spellStart"/>
-            <w:r>
-              <w:rPr>
-                <w:rFonts w:eastAsiaTheme="minorEastAsia"/>
-              </w:rPr>
-              <w:t>aurin</w:t>
-            </w:r>
-            <w:proofErr w:type="spellEnd"/>
-            <w:r>
-              <w:rPr>
-                <w:rFonts w:eastAsiaTheme="minorEastAsia"/>
-              </w:rPr>
-              <w:t>:([^&lt;</w:t>
-            </w:r>
-            <w:proofErr w:type="gramStart"/>
-            <w:r>
-              <w:rPr>
-                <w:rFonts w:eastAsiaTheme="minorEastAsia"/>
-              </w:rPr>
-              <w:t>&gt;]+</w:t>
-            </w:r>
-            <w:proofErr w:type="gramEnd"/>
-            <w:r>
-              <w:rPr>
-                <w:rFonts w:eastAsiaTheme="minorEastAsia"/>
-              </w:rPr>
-              <w:t>)&lt;\/Name&gt;</w:t>
+              <w:t>&lt;Name&gt;aurin:([^&lt;&gt;]+)&lt;\/Name&gt;</w:t>
             </w:r>
           </w:p>
         </w:tc>
@@ -6538,19 +5850,11 @@
                 <w:rFonts w:eastAsiaTheme="minorEastAsia"/>
               </w:rPr>
             </w:pPr>
-            <w:proofErr w:type="spellStart"/>
             <w:r>
               <w:rPr>
                 <w:rFonts w:eastAsiaTheme="minorEastAsia"/>
               </w:rPr>
-              <w:t>Attribute_Value</w:t>
-            </w:r>
-            <w:proofErr w:type="spellEnd"/>
-            <w:r>
-              <w:rPr>
-                <w:rFonts w:eastAsiaTheme="minorEastAsia"/>
-              </w:rPr>
-              <w:t xml:space="preserve"> pair</w:t>
+              <w:t>Attribute_Value pair</w:t>
             </w:r>
           </w:p>
         </w:tc>
@@ -6568,21 +5872,7 @@
               <w:rPr>
                 <w:rFonts w:eastAsiaTheme="minorEastAsia"/>
               </w:rPr>
-              <w:t>\"([a-z_0-</w:t>
-            </w:r>
-            <w:proofErr w:type="gramStart"/>
-            <w:r>
-              <w:rPr>
-                <w:rFonts w:eastAsiaTheme="minorEastAsia"/>
-              </w:rPr>
-              <w:t>9]+</w:t>
-            </w:r>
-            <w:proofErr w:type="gramEnd"/>
-            <w:r>
-              <w:rPr>
-                <w:rFonts w:eastAsiaTheme="minorEastAsia"/>
-              </w:rPr>
-              <w:t>)\":([0-9]+),</w:t>
+              <w:t>\"([a-z_0-9]+)\":([0-9]+),</w:t>
             </w:r>
           </w:p>
         </w:tc>
@@ -6598,7 +5888,6 @@
                 <w:rFonts w:eastAsiaTheme="minorEastAsia"/>
               </w:rPr>
             </w:pPr>
-            <w:proofErr w:type="spellStart"/>
             <w:r>
               <w:rPr>
                 <w:rFonts w:eastAsiaTheme="minorEastAsia"/>
@@ -6606,7 +5895,6 @@
               <w:lastRenderedPageBreak/>
               <w:t>Bbox</w:t>
             </w:r>
-            <w:proofErr w:type="spellEnd"/>
           </w:p>
         </w:tc>
         <w:tc>
@@ -6619,19 +5907,11 @@
                 <w:rFonts w:eastAsiaTheme="minorEastAsia"/>
               </w:rPr>
             </w:pPr>
-            <w:proofErr w:type="gramStart"/>
             <w:r>
               <w:rPr>
                 <w:rFonts w:eastAsiaTheme="minorEastAsia"/>
               </w:rPr>
-              <w:t>,\</w:t>
-            </w:r>
-            <w:proofErr w:type="gramEnd"/>
-            <w:r>
-              <w:rPr>
-                <w:rFonts w:eastAsiaTheme="minorEastAsia"/>
-              </w:rPr>
-              <w:t>"bbox\":\[([+-]?[0-9]+\.[0-9]+),([+-]?[0-9]+\.[0-9]+),([+-]?[0-9]+\.[0-9]+),([+-]?[0-9]+\.[0-9]+)\]}}]</w:t>
+              <w:t>,\"bbox\":\[([+-]?[0-9]+\.[0-9]+),([+-]?[0-9]+\.[0-9]+),([+-]?[0-9]+\.[0-9]+),([+-]?[0-9]+\.[0-9]+)\]}}]</w:t>
             </w:r>
           </w:p>
         </w:tc>
@@ -6647,21 +5927,7 @@
         <w:rPr>
           <w:rFonts w:eastAsiaTheme="minorEastAsia"/>
         </w:rPr>
-        <w:t xml:space="preserve">After extracting data from the AURIN raw data forms, the python script finally forms an item of dictionary defined by package </w:t>
-      </w:r>
-      <w:proofErr w:type="spellStart"/>
-      <w:r>
-        <w:rPr>
-          <w:rFonts w:eastAsiaTheme="minorEastAsia"/>
-        </w:rPr>
-        <w:t>pycouchdb</w:t>
-      </w:r>
-      <w:proofErr w:type="spellEnd"/>
-      <w:r>
-        <w:rPr>
-          <w:rFonts w:eastAsiaTheme="minorEastAsia"/>
-        </w:rPr>
-        <w:t>, and then send to remote database. This process is quite same as the usage of CouchDB in previous Twitter Crawler</w:t>
+        <w:t>After extracting data from the AURIN raw data forms, the python script finally forms an item of dictionary defined by package pycouchdb, and then send to remote database. This process is quite same as the usage of CouchDB in previous Twitter Crawler</w:t>
       </w:r>
       <w:r>
         <w:rPr>
@@ -6694,37 +5960,39 @@
         <w:rPr>
           <w:rFonts w:eastAsiaTheme="minorEastAsia"/>
         </w:rPr>
-        <w:t>By defining the parameter—</w:t>
-      </w:r>
-      <w:proofErr w:type="spellStart"/>
-      <w:r>
-        <w:rPr>
-          <w:rFonts w:eastAsiaTheme="minorEastAsia"/>
+        <w:t xml:space="preserve">By defining the parameter </w:t>
+      </w:r>
+      <w:r>
+        <w:rPr>
+          <w:rFonts w:eastAsiaTheme="minorEastAsia"/>
+          <w:i/>
         </w:rPr>
         <w:t>bbox</w:t>
       </w:r>
-      <w:proofErr w:type="spellEnd"/>
-      <w:r>
-        <w:rPr>
-          <w:rFonts w:eastAsiaTheme="minorEastAsia"/>
-        </w:rPr>
-        <w:t xml:space="preserve">, in the </w:t>
-      </w:r>
-      <w:proofErr w:type="spellStart"/>
-      <w:r>
-        <w:rPr>
-          <w:rFonts w:eastAsiaTheme="minorEastAsia"/>
-        </w:rPr>
-        <w:t>wfs</w:t>
-      </w:r>
-      <w:proofErr w:type="spellEnd"/>
       <w:r>
         <w:rPr>
           <w:rFonts w:eastAsiaTheme="minorEastAsia"/>
         </w:rPr>
         <w:t xml:space="preserve"> </w:t>
       </w:r>
-      <w:proofErr w:type="spellStart"/>
+      <w:r>
+        <w:rPr>
+          <w:rFonts w:eastAsiaTheme="minorEastAsia"/>
+        </w:rPr>
+        <w:t xml:space="preserve">in the </w:t>
+      </w:r>
+      <w:r>
+        <w:rPr>
+          <w:rFonts w:eastAsiaTheme="minorEastAsia"/>
+        </w:rPr>
+        <w:t>WFS</w:t>
+      </w:r>
+      <w:r>
+        <w:rPr>
+          <w:rFonts w:eastAsiaTheme="minorEastAsia"/>
+        </w:rPr>
+        <w:t xml:space="preserve"> </w:t>
+      </w:r>
       <w:r>
         <w:rPr>
           <w:rFonts w:eastAsiaTheme="minorEastAsia"/>
@@ -6732,89 +6000,538 @@
         </w:rPr>
         <w:t>GetFeature</w:t>
       </w:r>
-      <w:proofErr w:type="spellEnd"/>
       <w:r>
         <w:rPr>
           <w:rFonts w:eastAsiaTheme="minorEastAsia"/>
         </w:rPr>
         <w:t xml:space="preserve"> query, AURIN gives back the block that has the overlapped area with this specific </w:t>
       </w:r>
-      <w:proofErr w:type="spellStart"/>
-      <w:r>
-        <w:rPr>
-          <w:rFonts w:eastAsiaTheme="minorEastAsia"/>
+      <w:r>
+        <w:rPr>
+          <w:rFonts w:eastAsiaTheme="minorEastAsia"/>
+          <w:i/>
         </w:rPr>
         <w:t>bbox</w:t>
       </w:r>
-      <w:proofErr w:type="spellEnd"/>
       <w:r>
         <w:rPr>
           <w:rFonts w:eastAsiaTheme="minorEastAsia"/>
         </w:rPr>
         <w:t>.</w:t>
       </w:r>
-      <w:r>
-        <w:rPr>
-          <w:rFonts w:eastAsiaTheme="minorEastAsia"/>
-        </w:rPr>
-        <w:t xml:space="preserve"> But usually, the data form for each block returned by AURIN </w:t>
-      </w:r>
-      <w:r>
-        <w:rPr>
-          <w:rFonts w:eastAsiaTheme="minorEastAsia"/>
-        </w:rPr>
-        <w:t xml:space="preserve">is much </w:t>
-      </w:r>
-      <w:proofErr w:type="gramStart"/>
-      <w:r>
-        <w:rPr>
-          <w:rFonts w:eastAsiaTheme="minorEastAsia"/>
-        </w:rPr>
-        <w:t>more larger</w:t>
-      </w:r>
-      <w:proofErr w:type="gramEnd"/>
-      <w:r>
-        <w:rPr>
-          <w:rFonts w:eastAsiaTheme="minorEastAsia"/>
-        </w:rPr>
-        <w:t xml:space="preserve"> than the given </w:t>
-      </w:r>
-      <w:proofErr w:type="spellStart"/>
-      <w:r>
-        <w:rPr>
-          <w:rFonts w:eastAsiaTheme="minorEastAsia"/>
-        </w:rPr>
-        <w:t>bbox</w:t>
-      </w:r>
-      <w:proofErr w:type="spellEnd"/>
-      <w:r>
-        <w:rPr>
-          <w:rFonts w:eastAsiaTheme="minorEastAsia"/>
-        </w:rPr>
-        <w:t>, or only a small amount of area is shared between these two.</w:t>
-      </w:r>
-      <w:r>
-        <w:rPr>
-          <w:rFonts w:eastAsiaTheme="minorEastAsia"/>
-        </w:rPr>
-        <w:t xml:space="preserve"> Considering the following scenarios:</w:t>
-      </w:r>
-    </w:p>
-    <w:p>
-      <w:pPr>
-        <w:rPr>
-          <w:rFonts w:eastAsiaTheme="minorEastAsia"/>
-        </w:rPr>
-      </w:pPr>
+    </w:p>
+    <w:p>
+      <w:pPr>
+        <w:jc w:val="center"/>
+        <w:rPr>
+          <w:rFonts w:eastAsiaTheme="minorEastAsia"/>
+        </w:rPr>
+      </w:pPr>
+      <w:r>
+        <w:rPr>
+          <w:rFonts w:eastAsiaTheme="minorEastAsia"/>
+          <w:noProof/>
+          <w:lang w:val="en-US"/>
+        </w:rPr>
+        <w:drawing>
+          <wp:inline distT="0" distB="0" distL="0" distR="0" wp14:anchorId="727FE240" wp14:editId="46D9B306">
+            <wp:extent cx="2298065" cy="1781175"/>
+            <wp:effectExtent l="0" t="0" r="6985" b="9525"/>
+            <wp:docPr id="2" name="Picture 2"/>
+            <wp:cNvGraphicFramePr>
+              <a:graphicFrameLocks xmlns:a="http://schemas.openxmlformats.org/drawingml/2006/main" noChangeAspect="1"/>
+            </wp:cNvGraphicFramePr>
+            <a:graphic xmlns:a="http://schemas.openxmlformats.org/drawingml/2006/main">
+              <a:graphicData uri="http://schemas.openxmlformats.org/drawingml/2006/picture">
+                <pic:pic xmlns:pic="http://schemas.openxmlformats.org/drawingml/2006/picture">
+                  <pic:nvPicPr>
+                    <pic:cNvPr id="0" name="Picture 2"/>
+                    <pic:cNvPicPr>
+                      <a:picLocks noChangeAspect="1" noChangeArrowheads="1"/>
+                    </pic:cNvPicPr>
+                  </pic:nvPicPr>
+                  <pic:blipFill>
+                    <a:blip r:embed="rId10">
+                      <a:extLst>
+                        <a:ext uri="{28A0092B-C50C-407E-A947-70E740481C1C}">
+                          <a14:useLocalDpi xmlns:a14="http://schemas.microsoft.com/office/drawing/2010/main" val="0"/>
+                        </a:ext>
+                      </a:extLst>
+                    </a:blip>
+                    <a:srcRect/>
+                    <a:stretch>
+                      <a:fillRect/>
+                    </a:stretch>
+                  </pic:blipFill>
+                  <pic:spPr bwMode="auto">
+                    <a:xfrm>
+                      <a:off x="0" y="0"/>
+                      <a:ext cx="2298065" cy="1781175"/>
+                    </a:xfrm>
+                    <a:prstGeom prst="rect">
+                      <a:avLst/>
+                    </a:prstGeom>
+                    <a:noFill/>
+                    <a:ln>
+                      <a:noFill/>
+                    </a:ln>
+                  </pic:spPr>
+                </pic:pic>
+              </a:graphicData>
+            </a:graphic>
+          </wp:inline>
+        </w:drawing>
+      </w:r>
+    </w:p>
+    <w:p>
+      <w:pPr>
+        <w:jc w:val="center"/>
+        <w:rPr>
+          <w:rFonts w:eastAsiaTheme="minorEastAsia" w:hint="eastAsia"/>
+          <w:i/>
+        </w:rPr>
+      </w:pPr>
+      <w:r>
+        <w:rPr>
+          <w:rFonts w:eastAsiaTheme="minorEastAsia" w:hint="eastAsia"/>
+          <w:i/>
+        </w:rPr>
+        <w:t xml:space="preserve">Figure </w:t>
+      </w:r>
+      <w:r>
+        <w:rPr>
+          <w:rFonts w:eastAsiaTheme="minorEastAsia"/>
+          <w:i/>
+        </w:rPr>
+        <w:t>4</w:t>
+      </w:r>
+      <w:r>
+        <w:rPr>
+          <w:rFonts w:eastAsiaTheme="minorEastAsia"/>
+          <w:i/>
+        </w:rPr>
+        <w:t xml:space="preserve">: </w:t>
+      </w:r>
+      <w:r>
+        <w:rPr>
+          <w:rFonts w:eastAsiaTheme="minorEastAsia"/>
+          <w:i/>
+        </w:rPr>
+        <w:t>B</w:t>
+      </w:r>
+      <w:r>
+        <w:rPr>
+          <w:rFonts w:eastAsiaTheme="minorEastAsia"/>
+          <w:i/>
+        </w:rPr>
+        <w:t>oundary of bbox</w:t>
+      </w:r>
+      <w:r>
+        <w:rPr>
+          <w:rFonts w:eastAsiaTheme="minorEastAsia"/>
+          <w:i/>
+        </w:rPr>
+        <w:t xml:space="preserve"> </w:t>
+      </w:r>
       <w:bookmarkStart w:id="0" w:name="_GoBack"/>
       <w:bookmarkEnd w:id="0"/>
-    </w:p>
-    <w:p>
-      <w:pPr>
-        <w:rPr>
-          <w:rFonts w:eastAsiaTheme="minorEastAsia"/>
-        </w:rPr>
-      </w:pPr>
+      <w:r>
+        <w:rPr>
+          <w:rFonts w:eastAsiaTheme="minorEastAsia"/>
+          <w:i/>
+        </w:rPr>
+        <w:t>definition</w:t>
+      </w:r>
+    </w:p>
+    <w:p>
+      <w:pPr>
+        <w:rPr>
+          <w:rFonts w:eastAsiaTheme="minorEastAsia"/>
+        </w:rPr>
+      </w:pPr>
+      <w:r>
+        <w:rPr>
+          <w:rFonts w:eastAsiaTheme="minorEastAsia"/>
+        </w:rPr>
+        <w:t>However,</w:t>
+      </w:r>
+      <w:r>
+        <w:rPr>
+          <w:rFonts w:eastAsiaTheme="minorEastAsia"/>
+        </w:rPr>
+        <w:t xml:space="preserve"> usually, the data form for each block returned by AURIN </w:t>
+      </w:r>
+      <w:r>
+        <w:rPr>
+          <w:rFonts w:eastAsiaTheme="minorEastAsia"/>
+        </w:rPr>
+        <w:t>could be</w:t>
+      </w:r>
+      <w:r>
+        <w:rPr>
+          <w:rFonts w:eastAsiaTheme="minorEastAsia"/>
+        </w:rPr>
+        <w:t xml:space="preserve"> much </w:t>
+      </w:r>
+      <w:r>
+        <w:rPr>
+          <w:rFonts w:eastAsiaTheme="minorEastAsia"/>
+        </w:rPr>
+        <w:t>larger</w:t>
+      </w:r>
+      <w:r>
+        <w:rPr>
+          <w:rFonts w:eastAsiaTheme="minorEastAsia"/>
+        </w:rPr>
+        <w:t xml:space="preserve"> than the given bbox</w:t>
+      </w:r>
+      <w:r>
+        <w:rPr>
+          <w:rFonts w:eastAsiaTheme="minorEastAsia"/>
+        </w:rPr>
+        <w:t xml:space="preserve"> area</w:t>
+      </w:r>
+      <w:r>
+        <w:rPr>
+          <w:rFonts w:eastAsiaTheme="minorEastAsia"/>
+        </w:rPr>
+        <w:t>, or only a small amount of area is shared between these two.</w:t>
+      </w:r>
+      <w:r>
+        <w:rPr>
+          <w:rFonts w:eastAsiaTheme="minorEastAsia"/>
+        </w:rPr>
+        <w:t xml:space="preserve"> Considering the following scenarios:</w:t>
+      </w:r>
+    </w:p>
+    <w:p>
+      <w:pPr>
+        <w:jc w:val="center"/>
+        <w:rPr>
+          <w:rFonts w:eastAsiaTheme="minorEastAsia"/>
+        </w:rPr>
+      </w:pPr>
+      <w:r>
+        <w:rPr>
+          <w:rFonts w:eastAsiaTheme="minorEastAsia"/>
+          <w:noProof/>
+          <w:lang w:val="en-US"/>
+        </w:rPr>
+        <w:drawing>
+          <wp:inline distT="0" distB="0" distL="0" distR="0" wp14:anchorId="4799CEED" wp14:editId="28A44292">
+            <wp:extent cx="2122805" cy="2154555"/>
+            <wp:effectExtent l="0" t="0" r="0" b="0"/>
+            <wp:docPr id="5" name="Picture 5"/>
+            <wp:cNvGraphicFramePr>
+              <a:graphicFrameLocks xmlns:a="http://schemas.openxmlformats.org/drawingml/2006/main" noChangeAspect="1"/>
+            </wp:cNvGraphicFramePr>
+            <a:graphic xmlns:a="http://schemas.openxmlformats.org/drawingml/2006/main">
+              <a:graphicData uri="http://schemas.openxmlformats.org/drawingml/2006/picture">
+                <pic:pic xmlns:pic="http://schemas.openxmlformats.org/drawingml/2006/picture">
+                  <pic:nvPicPr>
+                    <pic:cNvPr id="0" name="Picture 3"/>
+                    <pic:cNvPicPr>
+                      <a:picLocks noChangeAspect="1" noChangeArrowheads="1"/>
+                    </pic:cNvPicPr>
+                  </pic:nvPicPr>
+                  <pic:blipFill>
+                    <a:blip r:embed="rId11">
+                      <a:extLst>
+                        <a:ext uri="{28A0092B-C50C-407E-A947-70E740481C1C}">
+                          <a14:useLocalDpi xmlns:a14="http://schemas.microsoft.com/office/drawing/2010/main" val="0"/>
+                        </a:ext>
+                      </a:extLst>
+                    </a:blip>
+                    <a:srcRect/>
+                    <a:stretch>
+                      <a:fillRect/>
+                    </a:stretch>
+                  </pic:blipFill>
+                  <pic:spPr bwMode="auto">
+                    <a:xfrm>
+                      <a:off x="0" y="0"/>
+                      <a:ext cx="2122805" cy="2154555"/>
+                    </a:xfrm>
+                    <a:prstGeom prst="rect">
+                      <a:avLst/>
+                    </a:prstGeom>
+                    <a:noFill/>
+                    <a:ln>
+                      <a:noFill/>
+                    </a:ln>
+                  </pic:spPr>
+                </pic:pic>
+              </a:graphicData>
+            </a:graphic>
+          </wp:inline>
+        </w:drawing>
+      </w:r>
+    </w:p>
+    <w:p>
+      <w:pPr>
+        <w:jc w:val="center"/>
+        <w:rPr>
+          <w:rFonts w:eastAsiaTheme="minorEastAsia"/>
+          <w:i/>
+        </w:rPr>
+      </w:pPr>
+      <w:r>
+        <w:rPr>
+          <w:rFonts w:eastAsiaTheme="minorEastAsia" w:hint="eastAsia"/>
+          <w:i/>
+        </w:rPr>
+        <w:t xml:space="preserve">Figure </w:t>
+      </w:r>
+      <w:r>
+        <w:rPr>
+          <w:rFonts w:eastAsiaTheme="minorEastAsia"/>
+          <w:i/>
+        </w:rPr>
+        <w:t>5</w:t>
+      </w:r>
+      <w:r>
+        <w:rPr>
+          <w:rFonts w:eastAsiaTheme="minorEastAsia" w:hint="eastAsia"/>
+          <w:i/>
+        </w:rPr>
+        <w:t xml:space="preserve">: </w:t>
+      </w:r>
+      <w:r>
+        <w:rPr>
+          <w:rFonts w:eastAsiaTheme="minorEastAsia"/>
+          <w:i/>
+        </w:rPr>
+        <w:t>D</w:t>
+      </w:r>
+      <w:r>
+        <w:rPr>
+          <w:rFonts w:eastAsiaTheme="minorEastAsia" w:hint="eastAsia"/>
+          <w:i/>
+        </w:rPr>
+        <w:t>efined bbox area and AURIN data blocks</w:t>
+      </w:r>
+    </w:p>
+    <w:p>
+      <w:pPr>
+        <w:rPr>
+          <w:rFonts w:eastAsiaTheme="minorEastAsia"/>
+        </w:rPr>
+      </w:pPr>
+      <w:r>
+        <w:rPr>
+          <w:rFonts w:eastAsiaTheme="minorEastAsia" w:hint="eastAsia"/>
+        </w:rPr>
+        <w:t>I</w:t>
+      </w:r>
+      <w:r>
+        <w:rPr>
+          <w:rFonts w:eastAsiaTheme="minorEastAsia"/>
+        </w:rPr>
+        <w:t xml:space="preserve">n the figure above, </w:t>
+      </w:r>
+      <w:r>
+        <w:rPr>
+          <w:rFonts w:eastAsiaTheme="minorEastAsia"/>
+        </w:rPr>
+        <w:t xml:space="preserve">the bbox area is submitted by </w:t>
+      </w:r>
+      <w:r>
+        <w:rPr>
+          <w:rFonts w:eastAsiaTheme="minorEastAsia"/>
+        </w:rPr>
+        <w:t>WFS</w:t>
+      </w:r>
+      <w:r>
+        <w:rPr>
+          <w:rFonts w:eastAsiaTheme="minorEastAsia"/>
+        </w:rPr>
+        <w:t xml:space="preserve"> request</w:t>
+      </w:r>
+      <w:r>
+        <w:rPr>
+          <w:rFonts w:eastAsiaTheme="minorEastAsia"/>
+        </w:rPr>
+        <w:t xml:space="preserve">, which is relevant to </w:t>
+      </w:r>
+      <w:r>
+        <w:rPr>
+          <w:rFonts w:eastAsiaTheme="minorEastAsia"/>
+        </w:rPr>
+        <w:t>temporary</w:t>
+      </w:r>
+      <w:r>
+        <w:rPr>
+          <w:rFonts w:eastAsiaTheme="minorEastAsia"/>
+        </w:rPr>
+        <w:t xml:space="preserve"> research</w:t>
+      </w:r>
+      <w:r>
+        <w:rPr>
+          <w:rFonts w:eastAsiaTheme="minorEastAsia"/>
+        </w:rPr>
+        <w:t>. As a result, AURIN would return AURIN blocks like block 1, block 2, block3 etc., as long as the block has shared area with bbox (A1, A2 and A3 in this scenario)</w:t>
+      </w:r>
+      <w:r>
+        <w:rPr>
+          <w:rFonts w:eastAsiaTheme="minorEastAsia"/>
+        </w:rPr>
+        <w:t xml:space="preserve">. Therefore, using </w:t>
+      </w:r>
+      <w:r>
+        <w:rPr>
+          <w:rFonts w:eastAsiaTheme="minorEastAsia"/>
+        </w:rPr>
+        <w:lastRenderedPageBreak/>
+        <w:t xml:space="preserve">the whole data in each returned AURIN block for the specified bbox is meaningless. Possible solution to this is scaling down the block’s data based on the area of sharing </w:t>
+      </w:r>
+      <w:r>
+        <w:rPr>
+          <w:rFonts w:eastAsiaTheme="minorEastAsia"/>
+        </w:rPr>
+        <w:t xml:space="preserve">in </w:t>
+      </w:r>
+      <w:r>
+        <w:rPr>
+          <w:rFonts w:eastAsiaTheme="minorEastAsia"/>
+        </w:rPr>
+        <w:t>between</w:t>
+      </w:r>
+      <w:r>
+        <w:rPr>
+          <w:rFonts w:eastAsiaTheme="minorEastAsia"/>
+        </w:rPr>
+        <w:t>:</w:t>
+      </w:r>
+    </w:p>
+    <w:p>
+      <w:pPr>
+        <w:spacing w:after="0" w:line="240" w:lineRule="auto"/>
+        <w:rPr>
+          <w:rFonts w:eastAsiaTheme="minorEastAsia"/>
+          <w:i/>
+        </w:rPr>
+      </w:pPr>
+      <w:r>
+        <w:rPr>
+          <w:rFonts w:eastAsiaTheme="minorEastAsia"/>
+        </w:rPr>
+        <w:tab/>
+      </w:r>
+      <w:r>
+        <w:rPr>
+          <w:rFonts w:eastAsiaTheme="minorEastAsia"/>
+          <w:i/>
+        </w:rPr>
+        <w:t>Ab = Area of bbox</w:t>
+      </w:r>
+    </w:p>
+    <w:p>
+      <w:pPr>
+        <w:spacing w:after="0" w:line="240" w:lineRule="auto"/>
+        <w:rPr>
+          <w:rFonts w:eastAsiaTheme="minorEastAsia"/>
+          <w:i/>
+        </w:rPr>
+      </w:pPr>
+      <w:r>
+        <w:rPr>
+          <w:rFonts w:eastAsiaTheme="minorEastAsia"/>
+          <w:i/>
+        </w:rPr>
+        <w:tab/>
+        <w:t>As = Area of sharing</w:t>
+      </w:r>
+    </w:p>
+    <w:p>
+      <w:pPr>
+        <w:spacing w:after="0" w:line="240" w:lineRule="auto"/>
+        <w:rPr>
+          <w:rFonts w:eastAsiaTheme="minorEastAsia"/>
+          <w:i/>
+        </w:rPr>
+      </w:pPr>
+      <w:r>
+        <w:rPr>
+          <w:rFonts w:eastAsiaTheme="minorEastAsia"/>
+          <w:i/>
+        </w:rPr>
+        <w:tab/>
+        <w:t>Aa = Area of AURIN block</w:t>
+      </w:r>
+    </w:p>
+    <w:p>
+      <w:pPr>
+        <w:spacing w:after="0" w:line="240" w:lineRule="auto"/>
+        <w:ind w:firstLine="420"/>
+        <w:rPr>
+          <w:rFonts w:eastAsiaTheme="minorEastAsia"/>
+          <w:i/>
+        </w:rPr>
+      </w:pPr>
+      <w:r>
+        <w:rPr>
+          <w:rFonts w:eastAsiaTheme="minorEastAsia"/>
+          <w:i/>
+        </w:rPr>
+        <w:t xml:space="preserve">Scaling ratio = </w:t>
+      </w:r>
+      <w:r>
+        <w:rPr>
+          <w:rFonts w:eastAsiaTheme="minorEastAsia"/>
+          <w:i/>
+        </w:rPr>
+        <w:t>( Ab / As ) * ( As / Aa )</w:t>
+      </w:r>
+      <w:r>
+        <w:rPr>
+          <w:rFonts w:eastAsiaTheme="minorEastAsia"/>
+          <w:i/>
+        </w:rPr>
+        <w:t xml:space="preserve"> = Ab / Aa</w:t>
+      </w:r>
+    </w:p>
+    <w:p>
+      <w:pPr>
+        <w:rPr>
+          <w:rFonts w:eastAsiaTheme="minorEastAsia" w:hint="eastAsia"/>
+        </w:rPr>
+      </w:pPr>
+      <w:r>
+        <w:rPr>
+          <w:rFonts w:eastAsiaTheme="minorEastAsia"/>
+        </w:rPr>
+        <w:t>Thus, for each use of AURIN block’</w:t>
+      </w:r>
+      <w:r>
+        <w:rPr>
+          <w:rFonts w:eastAsiaTheme="minorEastAsia"/>
+        </w:rPr>
+        <w:t>s data, this scaling ratio should be multiplied.</w:t>
+      </w:r>
+      <w:r>
+        <w:rPr>
+          <w:rFonts w:eastAsiaTheme="minorEastAsia"/>
+        </w:rPr>
+        <w:t xml:space="preserve"> This work </w:t>
+      </w:r>
+      <w:r>
+        <w:rPr>
+          <w:rFonts w:eastAsiaTheme="minorEastAsia"/>
+        </w:rPr>
+        <w:t>has been</w:t>
+      </w:r>
+      <w:r>
+        <w:rPr>
+          <w:rFonts w:eastAsiaTheme="minorEastAsia"/>
+        </w:rPr>
+        <w:t xml:space="preserve"> done by the AURIN Crawler before it s</w:t>
+      </w:r>
+      <w:r>
+        <w:rPr>
+          <w:rFonts w:eastAsiaTheme="minorEastAsia"/>
+        </w:rPr>
+        <w:t>ending results to remote CouchDB, for it has the direct access to the information of bbox and retrieved AURIN blocks.</w:t>
+      </w:r>
     </w:p>
     <w:sectPr>
       <w:pgSz w:w="11906" w:h="16838"/>
@@ -6827,7 +6544,7 @@
 </file>
 
 <file path=word/endnotes.xml><?xml version="1.0" encoding="utf-8"?>
-<w:endnotes xmlns:wpc="http://schemas.microsoft.com/office/word/2010/wordprocessingCanvas" xmlns:cx="http://schemas.microsoft.com/office/drawing/2014/chartex" xmlns:cx1="http://schemas.microsoft.com/office/drawing/2015/9/8/chartex" xmlns:cx2="http://schemas.microsoft.com/office/drawing/2015/10/21/chartex" xmlns:cx3="http://schemas.microsoft.com/office/drawing/2016/5/9/chartex" xmlns:cx4="http://schemas.microsoft.com/office/drawing/2016/5/10/chartex" xmlns:cx5="http://schemas.microsoft.com/office/drawing/2016/5/11/chartex" xmlns:cx6="http://schemas.microsoft.com/office/drawing/2016/5/12/chartex" xmlns:cx7="http://schemas.microsoft.com/office/drawing/2016/5/13/chartex" xmlns:cx8="http://schemas.microsoft.com/office/drawing/2016/5/14/chartex" xmlns:mc="http://schemas.openxmlformats.org/markup-compatibility/2006" xmlns:aink="http://schemas.microsoft.com/office/drawing/2016/ink" xmlns:am3d="http://schemas.microsoft.com/office/drawing/2017/model3d" xmlns:o="urn:schemas-microsoft-com:office:office" xmlns:r="http://schemas.openxmlformats.org/officeDocument/2006/relationships" xmlns:m="http://schemas.openxmlformats.org/officeDocument/2006/math" xmlns:v="urn:schemas-microsoft-com:vml" xmlns:wp14="http://schemas.microsoft.com/office/word/2010/wordprocessingDrawing" xmlns:wp="http://schemas.openxmlformats.org/drawingml/2006/wordprocessingDrawing" xmlns:w10="urn:schemas-microsoft-com:office:word" xmlns:w="http://schemas.openxmlformats.org/wordprocessingml/2006/main" xmlns:w14="http://schemas.microsoft.com/office/word/2010/wordml" xmlns:w15="http://schemas.microsoft.com/office/word/2012/wordml" xmlns:w16cid="http://schemas.microsoft.com/office/word/2016/wordml/cid" xmlns:w16se="http://schemas.microsoft.com/office/word/2015/wordml/symex" xmlns:wpg="http://schemas.microsoft.com/office/word/2010/wordprocessingGroup" xmlns:wpi="http://schemas.microsoft.com/office/word/2010/wordprocessingInk" xmlns:wne="http://schemas.microsoft.com/office/word/2006/wordml" xmlns:wps="http://schemas.microsoft.com/office/word/2010/wordprocessingShape" mc:Ignorable="w14 w15 w16se w16cid wp14">
+<w:endnotes xmlns:wpc="http://schemas.microsoft.com/office/word/2010/wordprocessingCanvas" xmlns:cx="http://schemas.microsoft.com/office/drawing/2014/chartex" xmlns:cx1="http://schemas.microsoft.com/office/drawing/2015/9/8/chartex" xmlns:mc="http://schemas.openxmlformats.org/markup-compatibility/2006" xmlns:o="urn:schemas-microsoft-com:office:office" xmlns:r="http://schemas.openxmlformats.org/officeDocument/2006/relationships" xmlns:m="http://schemas.openxmlformats.org/officeDocument/2006/math" xmlns:v="urn:schemas-microsoft-com:vml" xmlns:wp14="http://schemas.microsoft.com/office/word/2010/wordprocessingDrawing" xmlns:wp="http://schemas.openxmlformats.org/drawingml/2006/wordprocessingDrawing" xmlns:w10="urn:schemas-microsoft-com:office:word" xmlns:w="http://schemas.openxmlformats.org/wordprocessingml/2006/main" xmlns:w14="http://schemas.microsoft.com/office/word/2010/wordml" xmlns:w15="http://schemas.microsoft.com/office/word/2012/wordml" xmlns:w16se="http://schemas.microsoft.com/office/word/2015/wordml/symex" xmlns:wpg="http://schemas.microsoft.com/office/word/2010/wordprocessingGroup" xmlns:wpi="http://schemas.microsoft.com/office/word/2010/wordprocessingInk" xmlns:wne="http://schemas.microsoft.com/office/word/2006/wordml" xmlns:wps="http://schemas.microsoft.com/office/word/2010/wordprocessingShape" mc:Ignorable="w14 w15 w16se wp14">
   <w:endnote w:type="separator" w:id="-1">
     <w:p>
       <w:pPr>
@@ -6852,7 +6569,7 @@
 </file>
 
 <file path=word/footnotes.xml><?xml version="1.0" encoding="utf-8"?>
-<w:footnotes xmlns:wpc="http://schemas.microsoft.com/office/word/2010/wordprocessingCanvas" xmlns:cx="http://schemas.microsoft.com/office/drawing/2014/chartex" xmlns:cx1="http://schemas.microsoft.com/office/drawing/2015/9/8/chartex" xmlns:cx2="http://schemas.microsoft.com/office/drawing/2015/10/21/chartex" xmlns:cx3="http://schemas.microsoft.com/office/drawing/2016/5/9/chartex" xmlns:cx4="http://schemas.microsoft.com/office/drawing/2016/5/10/chartex" xmlns:cx5="http://schemas.microsoft.com/office/drawing/2016/5/11/chartex" xmlns:cx6="http://schemas.microsoft.com/office/drawing/2016/5/12/chartex" xmlns:cx7="http://schemas.microsoft.com/office/drawing/2016/5/13/chartex" xmlns:cx8="http://schemas.microsoft.com/office/drawing/2016/5/14/chartex" xmlns:mc="http://schemas.openxmlformats.org/markup-compatibility/2006" xmlns:aink="http://schemas.microsoft.com/office/drawing/2016/ink" xmlns:am3d="http://schemas.microsoft.com/office/drawing/2017/model3d" xmlns:o="urn:schemas-microsoft-com:office:office" xmlns:r="http://schemas.openxmlformats.org/officeDocument/2006/relationships" xmlns:m="http://schemas.openxmlformats.org/officeDocument/2006/math" xmlns:v="urn:schemas-microsoft-com:vml" xmlns:wp14="http://schemas.microsoft.com/office/word/2010/wordprocessingDrawing" xmlns:wp="http://schemas.openxmlformats.org/drawingml/2006/wordprocessingDrawing" xmlns:w10="urn:schemas-microsoft-com:office:word" xmlns:w="http://schemas.openxmlformats.org/wordprocessingml/2006/main" xmlns:w14="http://schemas.microsoft.com/office/word/2010/wordml" xmlns:w15="http://schemas.microsoft.com/office/word/2012/wordml" xmlns:w16cid="http://schemas.microsoft.com/office/word/2016/wordml/cid" xmlns:w16se="http://schemas.microsoft.com/office/word/2015/wordml/symex" xmlns:wpg="http://schemas.microsoft.com/office/word/2010/wordprocessingGroup" xmlns:wpi="http://schemas.microsoft.com/office/word/2010/wordprocessingInk" xmlns:wne="http://schemas.microsoft.com/office/word/2006/wordml" xmlns:wps="http://schemas.microsoft.com/office/word/2010/wordprocessingShape" mc:Ignorable="w14 w15 w16se w16cid wp14">
+<w:footnotes xmlns:wpc="http://schemas.microsoft.com/office/word/2010/wordprocessingCanvas" xmlns:cx="http://schemas.microsoft.com/office/drawing/2014/chartex" xmlns:cx1="http://schemas.microsoft.com/office/drawing/2015/9/8/chartex" xmlns:mc="http://schemas.openxmlformats.org/markup-compatibility/2006" xmlns:o="urn:schemas-microsoft-com:office:office" xmlns:r="http://schemas.openxmlformats.org/officeDocument/2006/relationships" xmlns:m="http://schemas.openxmlformats.org/officeDocument/2006/math" xmlns:v="urn:schemas-microsoft-com:vml" xmlns:wp14="http://schemas.microsoft.com/office/word/2010/wordprocessingDrawing" xmlns:wp="http://schemas.openxmlformats.org/drawingml/2006/wordprocessingDrawing" xmlns:w10="urn:schemas-microsoft-com:office:word" xmlns:w="http://schemas.openxmlformats.org/wordprocessingml/2006/main" xmlns:w14="http://schemas.microsoft.com/office/word/2010/wordml" xmlns:w15="http://schemas.microsoft.com/office/word/2012/wordml" xmlns:w16se="http://schemas.microsoft.com/office/word/2015/wordml/symex" xmlns:wpg="http://schemas.microsoft.com/office/word/2010/wordprocessingGroup" xmlns:wpi="http://schemas.microsoft.com/office/word/2010/wordprocessingInk" xmlns:wne="http://schemas.microsoft.com/office/word/2006/wordml" xmlns:wps="http://schemas.microsoft.com/office/word/2010/wordprocessingShape" mc:Ignorable="w14 w15 w16se wp14">
   <w:footnote w:type="separator" w:id="-1">
     <w:p>
       <w:pPr>
@@ -6877,7 +6594,7 @@
 </file>
 
 <file path=word/numbering.xml><?xml version="1.0" encoding="utf-8"?>
-<w:numbering xmlns:wpc="http://schemas.microsoft.com/office/word/2010/wordprocessingCanvas" xmlns:cx="http://schemas.microsoft.com/office/drawing/2014/chartex" xmlns:cx1="http://schemas.microsoft.com/office/drawing/2015/9/8/chartex" xmlns:cx2="http://schemas.microsoft.com/office/drawing/2015/10/21/chartex" xmlns:cx3="http://schemas.microsoft.com/office/drawing/2016/5/9/chartex" xmlns:cx4="http://schemas.microsoft.com/office/drawing/2016/5/10/chartex" xmlns:cx5="http://schemas.microsoft.com/office/drawing/2016/5/11/chartex" xmlns:cx6="http://schemas.microsoft.com/office/drawing/2016/5/12/chartex" xmlns:cx7="http://schemas.microsoft.com/office/drawing/2016/5/13/chartex" xmlns:cx8="http://schemas.microsoft.com/office/drawing/2016/5/14/chartex" xmlns:mc="http://schemas.openxmlformats.org/markup-compatibility/2006" xmlns:aink="http://schemas.microsoft.com/office/drawing/2016/ink" xmlns:am3d="http://schemas.microsoft.com/office/drawing/2017/model3d" xmlns:o="urn:schemas-microsoft-com:office:office" xmlns:r="http://schemas.openxmlformats.org/officeDocument/2006/relationships" xmlns:m="http://schemas.openxmlformats.org/officeDocument/2006/math" xmlns:v="urn:schemas-microsoft-com:vml" xmlns:wp14="http://schemas.microsoft.com/office/word/2010/wordprocessingDrawing" xmlns:wp="http://schemas.openxmlformats.org/drawingml/2006/wordprocessingDrawing" xmlns:w10="urn:schemas-microsoft-com:office:word" xmlns:w="http://schemas.openxmlformats.org/wordprocessingml/2006/main" xmlns:w14="http://schemas.microsoft.com/office/word/2010/wordml" xmlns:w15="http://schemas.microsoft.com/office/word/2012/wordml" xmlns:w16cid="http://schemas.microsoft.com/office/word/2016/wordml/cid" xmlns:w16se="http://schemas.microsoft.com/office/word/2015/wordml/symex" xmlns:wpg="http://schemas.microsoft.com/office/word/2010/wordprocessingGroup" xmlns:wpi="http://schemas.microsoft.com/office/word/2010/wordprocessingInk" xmlns:wne="http://schemas.microsoft.com/office/word/2006/wordml" xmlns:wps="http://schemas.microsoft.com/office/word/2010/wordprocessingShape" mc:Ignorable="w14 w15 w16se w16cid wp14">
+<w:numbering xmlns:wpc="http://schemas.microsoft.com/office/word/2010/wordprocessingCanvas" xmlns:cx="http://schemas.microsoft.com/office/drawing/2014/chartex" xmlns:cx1="http://schemas.microsoft.com/office/drawing/2015/9/8/chartex" xmlns:mc="http://schemas.openxmlformats.org/markup-compatibility/2006" xmlns:o="urn:schemas-microsoft-com:office:office" xmlns:r="http://schemas.openxmlformats.org/officeDocument/2006/relationships" xmlns:m="http://schemas.openxmlformats.org/officeDocument/2006/math" xmlns:v="urn:schemas-microsoft-com:vml" xmlns:wp14="http://schemas.microsoft.com/office/word/2010/wordprocessingDrawing" xmlns:wp="http://schemas.openxmlformats.org/drawingml/2006/wordprocessingDrawing" xmlns:w10="urn:schemas-microsoft-com:office:word" xmlns:w="http://schemas.openxmlformats.org/wordprocessingml/2006/main" xmlns:w14="http://schemas.microsoft.com/office/word/2010/wordml" xmlns:w15="http://schemas.microsoft.com/office/word/2012/wordml" xmlns:w16se="http://schemas.microsoft.com/office/word/2015/wordml/symex" xmlns:wpg="http://schemas.microsoft.com/office/word/2010/wordprocessingGroup" xmlns:wpi="http://schemas.microsoft.com/office/word/2010/wordprocessingInk" xmlns:wne="http://schemas.microsoft.com/office/word/2006/wordml" xmlns:wps="http://schemas.microsoft.com/office/word/2010/wordprocessingShape" mc:Ignorable="w14 w15 w16se wp14">
   <w:abstractNum w:abstractNumId="0" w15:restartNumberingAfterBreak="0">
     <w:nsid w:val="27C60379"/>
     <w:multiLevelType w:val="hybridMultilevel"/>
@@ -8262,7 +7979,7 @@
 </file>
 
 <file path=word/styles.xml><?xml version="1.0" encoding="utf-8"?>
-<w:styles xmlns:mc="http://schemas.openxmlformats.org/markup-compatibility/2006" xmlns:r="http://schemas.openxmlformats.org/officeDocument/2006/relationships" xmlns:w="http://schemas.openxmlformats.org/wordprocessingml/2006/main" xmlns:w14="http://schemas.microsoft.com/office/word/2010/wordml" xmlns:w15="http://schemas.microsoft.com/office/word/2012/wordml" xmlns:w16cid="http://schemas.microsoft.com/office/word/2016/wordml/cid" xmlns:w16se="http://schemas.microsoft.com/office/word/2015/wordml/symex" mc:Ignorable="w14 w15 w16se w16cid">
+<w:styles xmlns:mc="http://schemas.openxmlformats.org/markup-compatibility/2006" xmlns:r="http://schemas.openxmlformats.org/officeDocument/2006/relationships" xmlns:w="http://schemas.openxmlformats.org/wordprocessingml/2006/main" xmlns:w14="http://schemas.microsoft.com/office/word/2010/wordml" xmlns:w15="http://schemas.microsoft.com/office/word/2012/wordml" xmlns:w16se="http://schemas.microsoft.com/office/word/2015/wordml/symex" mc:Ignorable="w14 w15 w16se">
   <w:docDefaults>
     <w:rPrDefault>
       <w:rPr>
@@ -8275,7 +7992,7 @@
     </w:rPrDefault>
     <w:pPrDefault/>
   </w:docDefaults>
-  <w:latentStyles w:defLockedState="0" w:defUIPriority="99" w:defSemiHidden="0" w:defUnhideWhenUsed="0" w:defQFormat="0" w:count="375">
+  <w:latentStyles w:defLockedState="0" w:defUIPriority="99" w:defSemiHidden="0" w:defUnhideWhenUsed="0" w:defQFormat="0" w:count="371">
     <w:lsdException w:name="Normal" w:uiPriority="0" w:qFormat="1"/>
     <w:lsdException w:name="heading 1" w:uiPriority="9" w:qFormat="1"/>
     <w:lsdException w:name="heading 2" w:semiHidden="1" w:uiPriority="9" w:unhideWhenUsed="1" w:qFormat="1"/>
@@ -8381,6 +8098,7 @@
     <w:lsdException w:name="HTML Sample" w:semiHidden="1" w:unhideWhenUsed="1"/>
     <w:lsdException w:name="HTML Typewriter" w:semiHidden="1" w:unhideWhenUsed="1"/>
     <w:lsdException w:name="HTML Variable" w:semiHidden="1" w:unhideWhenUsed="1"/>
+    <w:lsdException w:name="Normal Table" w:semiHidden="1" w:unhideWhenUsed="1"/>
     <w:lsdException w:name="annotation subject" w:semiHidden="1" w:unhideWhenUsed="1"/>
     <w:lsdException w:name="No List" w:semiHidden="1" w:unhideWhenUsed="1"/>
     <w:lsdException w:name="Outline List 1" w:semiHidden="1" w:unhideWhenUsed="1"/>
@@ -8424,8 +8142,10 @@
     <w:lsdException w:name="Table Elegant" w:semiHidden="1" w:unhideWhenUsed="1"/>
     <w:lsdException w:name="Table Professional" w:semiHidden="1" w:unhideWhenUsed="1"/>
     <w:lsdException w:name="Table Subtle 1" w:semiHidden="1" w:unhideWhenUsed="1"/>
+    <w:lsdException w:name="Table Subtle 2" w:semiHidden="1" w:unhideWhenUsed="1"/>
     <w:lsdException w:name="Table Web 1" w:semiHidden="1" w:unhideWhenUsed="1"/>
     <w:lsdException w:name="Table Web 2" w:semiHidden="1" w:unhideWhenUsed="1"/>
+    <w:lsdException w:name="Table Web 3" w:semiHidden="1" w:unhideWhenUsed="1"/>
     <w:lsdException w:name="Balloon Text" w:semiHidden="1" w:unhideWhenUsed="1"/>
     <w:lsdException w:name="Table Grid" w:uiPriority="39"/>
     <w:lsdException w:name="Table Theme" w:semiHidden="1" w:unhideWhenUsed="1"/>
@@ -8644,10 +8364,6 @@
     <w:lsdException w:name="List Table 5 Dark Accent 6" w:uiPriority="50"/>
     <w:lsdException w:name="List Table 6 Colorful Accent 6" w:uiPriority="51"/>
     <w:lsdException w:name="List Table 7 Colorful Accent 6" w:uiPriority="52"/>
-    <w:lsdException w:name="Mention" w:semiHidden="1" w:unhideWhenUsed="1"/>
-    <w:lsdException w:name="Smart Hyperlink" w:semiHidden="1" w:unhideWhenUsed="1"/>
-    <w:lsdException w:name="Hashtag" w:semiHidden="1" w:unhideWhenUsed="1"/>
-    <w:lsdException w:name="Unresolved Mention" w:semiHidden="1" w:unhideWhenUsed="1"/>
   </w:latentStyles>
   <w:style w:type="paragraph" w:default="1" w:styleId="Normal">
     <w:name w:val="Normal"/>

</xml_diff>